<commit_message>
AUTO FROM WORK 26.10.2021 12:22:25,79
</commit_message>
<xml_diff>
--- a/2-kurs/2-1/Технология разработки/Инкин/Контрольная работа 1 вариант 19.docx
+++ b/2-kurs/2-1/Технология разработки/Инкин/Контрольная работа 1 вариант 19.docx
@@ -1,6 +1,6 @@
 
 <file path=word/document.xml><?xml version="1.0" encoding="utf-8"?>
-<w:document xmlns:wpc="http://schemas.microsoft.com/office/word/2010/wordprocessingCanvas" xmlns:cx="http://schemas.microsoft.com/office/drawing/2014/chartex" xmlns:cx1="http://schemas.microsoft.com/office/drawing/2015/9/8/chartex" xmlns:cx2="http://schemas.microsoft.com/office/drawing/2015/10/21/chartex" xmlns:cx3="http://schemas.microsoft.com/office/drawing/2016/5/9/chartex" xmlns:cx4="http://schemas.microsoft.com/office/drawing/2016/5/10/chartex" xmlns:cx5="http://schemas.microsoft.com/office/drawing/2016/5/11/chartex" xmlns:cx6="http://schemas.microsoft.com/office/drawing/2016/5/12/chartex" xmlns:cx7="http://schemas.microsoft.com/office/drawing/2016/5/13/chartex" xmlns:cx8="http://schemas.microsoft.com/office/drawing/2016/5/14/chartex" xmlns:mc="http://schemas.openxmlformats.org/markup-compatibility/2006" xmlns:aink="http://schemas.microsoft.com/office/drawing/2016/ink" xmlns:am3d="http://schemas.microsoft.com/office/drawing/2017/model3d" xmlns:o="urn:schemas-microsoft-com:office:office" xmlns:r="http://schemas.openxmlformats.org/officeDocument/2006/relationships" xmlns:m="http://schemas.openxmlformats.org/officeDocument/2006/math" xmlns:v="urn:schemas-microsoft-com:vml" xmlns:wp14="http://schemas.microsoft.com/office/word/2010/wordprocessingDrawing" xmlns:wp="http://schemas.openxmlformats.org/drawingml/2006/wordprocessingDrawing" xmlns:w10="urn:schemas-microsoft-com:office:word" xmlns:w="http://schemas.openxmlformats.org/wordprocessingml/2006/main" xmlns:w14="http://schemas.microsoft.com/office/word/2010/wordml" xmlns:w15="http://schemas.microsoft.com/office/word/2012/wordml" xmlns:w16cex="http://schemas.microsoft.com/office/word/2018/wordml/cex" xmlns:w16cid="http://schemas.microsoft.com/office/word/2016/wordml/cid" xmlns:w16="http://schemas.microsoft.com/office/word/2018/wordml" xmlns:w16sdtdh="http://schemas.microsoft.com/office/word/2020/wordml/sdtdatahash" xmlns:w16se="http://schemas.microsoft.com/office/word/2015/wordml/symex" xmlns:wpg="http://schemas.microsoft.com/office/word/2010/wordprocessingGroup" xmlns:wpi="http://schemas.microsoft.com/office/word/2010/wordprocessingInk" xmlns:wne="http://schemas.microsoft.com/office/word/2006/wordml" xmlns:wps="http://schemas.microsoft.com/office/word/2010/wordprocessingShape" mc:Ignorable="w14 w15 w16se w16cid w16 w16cex w16sdtdh wp14">
+<w:document xmlns:wpc="http://schemas.microsoft.com/office/word/2010/wordprocessingCanvas" xmlns:mc="http://schemas.openxmlformats.org/markup-compatibility/2006" xmlns:o="urn:schemas-microsoft-com:office:office" xmlns:r="http://schemas.openxmlformats.org/officeDocument/2006/relationships" xmlns:m="http://schemas.openxmlformats.org/officeDocument/2006/math" xmlns:v="urn:schemas-microsoft-com:vml" xmlns:wp14="http://schemas.microsoft.com/office/word/2010/wordprocessingDrawing" xmlns:wp="http://schemas.openxmlformats.org/drawingml/2006/wordprocessingDrawing" xmlns:w10="urn:schemas-microsoft-com:office:word" xmlns:w="http://schemas.openxmlformats.org/wordprocessingml/2006/main" xmlns:w14="http://schemas.microsoft.com/office/word/2010/wordml" xmlns:wpg="http://schemas.microsoft.com/office/word/2010/wordprocessingGroup" xmlns:wpi="http://schemas.microsoft.com/office/word/2010/wordprocessingInk" xmlns:wne="http://schemas.microsoft.com/office/word/2006/wordml" xmlns:wps="http://schemas.microsoft.com/office/word/2010/wordprocessingShape" mc:Ignorable="w14 wp14">
   <w:body>
     <w:p>
       <w:pPr>
@@ -614,12 +614,95 @@
         </w:rPr>
         <w:br w:type="page"/>
       </w:r>
+      <w:proofErr w:type="gramStart"/>
       <w:r>
         <w:rPr>
           <w:rStyle w:val="FontStyle37"/>
         </w:rPr>
         <w:lastRenderedPageBreak/>
-        <w:t xml:space="preserve">16 </w:t>
+        <w:t>16</w:t>
+      </w:r>
+      <w:proofErr w:type="gramEnd"/>
+      <w:r>
+        <w:rPr>
+          <w:rStyle w:val="FontStyle37"/>
+        </w:rPr>
+        <w:t xml:space="preserve"> </w:t>
+      </w:r>
+      <w:r>
+        <w:t>Что такое ассоциация?</w:t>
+      </w:r>
+      <w:r>
+        <w:t xml:space="preserve"> </w:t>
+      </w:r>
+      <w:r>
+        <w:t>Что такое</w:t>
+      </w:r>
+      <w:r>
+        <w:t xml:space="preserve"> </w:t>
+      </w:r>
+      <w:r>
+        <w:t>н</w:t>
+      </w:r>
+      <w:r>
+        <w:t>аследование</w:t>
+      </w:r>
+      <w:r>
+        <w:t>?</w:t>
+      </w:r>
+      <w:r>
+        <w:t xml:space="preserve"> </w:t>
+      </w:r>
+      <w:r>
+        <w:t>Что такое</w:t>
+      </w:r>
+      <w:r>
+        <w:t xml:space="preserve"> </w:t>
+      </w:r>
+      <w:r>
+        <w:t>п</w:t>
+      </w:r>
+      <w:r>
+        <w:t xml:space="preserve">олиморфизм. </w:t>
+      </w:r>
+      <w:r>
+        <w:t>Что такое</w:t>
+      </w:r>
+      <w:r>
+        <w:t xml:space="preserve"> </w:t>
+      </w:r>
+      <w:r>
+        <w:t>а</w:t>
+      </w:r>
+      <w:r>
+        <w:t>грег</w:t>
+      </w:r>
+      <w:r>
+        <w:t>а</w:t>
+      </w:r>
+      <w:r>
+        <w:t>ция</w:t>
+      </w:r>
+      <w:r>
+        <w:t>?</w:t>
+      </w:r>
+      <w:r>
+        <w:t xml:space="preserve"> </w:t>
+      </w:r>
+      <w:r>
+        <w:t>Что такое</w:t>
+      </w:r>
+      <w:r>
+        <w:t xml:space="preserve"> </w:t>
+      </w:r>
+      <w:r>
+        <w:t>з</w:t>
+      </w:r>
+      <w:r>
+        <w:t>ависимост</w:t>
+      </w:r>
+      <w:r>
+        <w:t>ь?</w:t>
       </w:r>
     </w:p>
     <w:p>
@@ -717,77 +800,197 @@
           <w:sz w:val="32"/>
           <w:szCs w:val="32"/>
         </w:rPr>
-        <w:t xml:space="preserve"> функциональную модель деятельности компьютерной фирмы, уч</w:t>
-      </w:r>
-      <w:r>
-        <w:rPr>
-          <w:sz w:val="32"/>
-          <w:szCs w:val="32"/>
-        </w:rPr>
-        <w:t>и</w:t>
-      </w:r>
-      <w:r>
-        <w:rPr>
-          <w:sz w:val="32"/>
-          <w:szCs w:val="32"/>
-        </w:rPr>
-        <w:t>тывая, что фирма торгует компьютерами в собранном виде и комплектующими. Фирма работает как с производителями компь</w:t>
-      </w:r>
-      <w:r>
-        <w:rPr>
-          <w:sz w:val="32"/>
-          <w:szCs w:val="32"/>
-        </w:rPr>
-        <w:t>ю</w:t>
-      </w:r>
-      <w:r>
-        <w:rPr>
-          <w:sz w:val="32"/>
-          <w:szCs w:val="32"/>
-        </w:rPr>
-        <w:t>терной техники, так и с клиентами. Фирма оказывает ряд дополнител</w:t>
-      </w:r>
-      <w:r>
-        <w:rPr>
-          <w:sz w:val="32"/>
-          <w:szCs w:val="32"/>
-        </w:rPr>
-        <w:t>ь</w:t>
-      </w:r>
-      <w:r>
-        <w:rPr>
-          <w:sz w:val="32"/>
-          <w:szCs w:val="32"/>
-        </w:rPr>
-        <w:t>ных услуг: установка программного обеспечения, подключает к инте</w:t>
-      </w:r>
-      <w:r>
-        <w:rPr>
-          <w:sz w:val="32"/>
-          <w:szCs w:val="32"/>
-        </w:rPr>
-        <w:t>р</w:t>
-      </w:r>
-      <w:r>
-        <w:rPr>
-          <w:sz w:val="32"/>
-          <w:szCs w:val="32"/>
-        </w:rPr>
-        <w:t>нету клиентов, гарантийное обслужив</w:t>
-      </w:r>
-      <w:r>
-        <w:rPr>
-          <w:sz w:val="32"/>
-          <w:szCs w:val="32"/>
-        </w:rPr>
-        <w:t>а</w:t>
-      </w:r>
-      <w:r>
-        <w:rPr>
-          <w:sz w:val="32"/>
-          <w:szCs w:val="32"/>
-        </w:rPr>
-        <w:t>ние и т.д.</w:t>
+        <w:t xml:space="preserve"> функциональную модель деятельности компьютерной фирмы, учитывая, что фирма торгует компьютерами в собранном виде и комплектующими. Фирма работает как с производителями компьютерной техники, так и с клиентами. Фирма оказывает ряд дополнительных услуг: установка программного обеспечения, подключает к интернету клиентов, гарантийное обслуживание и т.д.</w:t>
+      </w:r>
+    </w:p>
+    <w:p>
+      <w:pPr>
+        <w:tabs>
+          <w:tab w:val="left" w:pos="720"/>
+          <w:tab w:val="left" w:pos="900"/>
+          <w:tab w:val="num" w:pos="1260"/>
+          <w:tab w:val="left" w:pos="1935"/>
+        </w:tabs>
+        <w:ind w:firstLine="709"/>
+        <w:jc w:val="both"/>
+        <w:rPr>
+          <w:sz w:val="32"/>
+          <w:szCs w:val="32"/>
+        </w:rPr>
+      </w:pPr>
+    </w:p>
+    <w:p>
+      <w:pPr>
+        <w:tabs>
+          <w:tab w:val="left" w:pos="720"/>
+          <w:tab w:val="left" w:pos="900"/>
+          <w:tab w:val="num" w:pos="1260"/>
+          <w:tab w:val="left" w:pos="1935"/>
+        </w:tabs>
+        <w:ind w:firstLine="709"/>
+        <w:jc w:val="both"/>
+        <w:rPr>
+          <w:sz w:val="32"/>
+          <w:szCs w:val="32"/>
+        </w:rPr>
+      </w:pPr>
+      <w:r>
+        <w:rPr>
+          <w:sz w:val="32"/>
+          <w:szCs w:val="32"/>
+        </w:rPr>
+        <w:drawing>
+          <wp:inline distT="0" distB="0" distL="0" distR="0" wp14:anchorId="14F55250" wp14:editId="1877C83F">
+            <wp:extent cx="5940425" cy="4128684"/>
+            <wp:effectExtent l="0" t="0" r="3175" b="5715"/>
+            <wp:docPr id="2" name="Рисунок 2"/>
+            <wp:cNvGraphicFramePr>
+              <a:graphicFrameLocks xmlns:a="http://schemas.openxmlformats.org/drawingml/2006/main" noChangeAspect="1"/>
+            </wp:cNvGraphicFramePr>
+            <a:graphic xmlns:a="http://schemas.openxmlformats.org/drawingml/2006/main">
+              <a:graphicData uri="http://schemas.openxmlformats.org/drawingml/2006/picture">
+                <pic:pic xmlns:pic="http://schemas.openxmlformats.org/drawingml/2006/picture">
+                  <pic:nvPicPr>
+                    <pic:cNvPr id="0" name=""/>
+                    <pic:cNvPicPr/>
+                  </pic:nvPicPr>
+                  <pic:blipFill>
+                    <a:blip r:embed="rId8"/>
+                    <a:stretch>
+                      <a:fillRect/>
+                    </a:stretch>
+                  </pic:blipFill>
+                  <pic:spPr>
+                    <a:xfrm>
+                      <a:off x="0" y="0"/>
+                      <a:ext cx="5940425" cy="4128684"/>
+                    </a:xfrm>
+                    <a:prstGeom prst="rect">
+                      <a:avLst/>
+                    </a:prstGeom>
+                  </pic:spPr>
+                </pic:pic>
+              </a:graphicData>
+            </a:graphic>
+          </wp:inline>
+        </w:drawing>
+      </w:r>
+    </w:p>
+    <w:p>
+      <w:pPr>
+        <w:tabs>
+          <w:tab w:val="left" w:pos="720"/>
+          <w:tab w:val="left" w:pos="900"/>
+          <w:tab w:val="num" w:pos="1260"/>
+          <w:tab w:val="left" w:pos="1935"/>
+        </w:tabs>
+        <w:ind w:firstLine="709"/>
+        <w:jc w:val="both"/>
+        <w:rPr>
+          <w:sz w:val="32"/>
+          <w:szCs w:val="32"/>
+        </w:rPr>
+      </w:pPr>
+      <w:r>
+        <w:rPr>
+          <w:sz w:val="32"/>
+          <w:szCs w:val="32"/>
+        </w:rPr>
+        <w:lastRenderedPageBreak/>
+        <w:drawing>
+          <wp:inline distT="0" distB="0" distL="0" distR="0" wp14:anchorId="6C5EC507" wp14:editId="214E67BE">
+            <wp:extent cx="5940425" cy="4105999"/>
+            <wp:effectExtent l="0" t="0" r="3175" b="8890"/>
+            <wp:docPr id="3" name="Рисунок 3"/>
+            <wp:cNvGraphicFramePr>
+              <a:graphicFrameLocks xmlns:a="http://schemas.openxmlformats.org/drawingml/2006/main" noChangeAspect="1"/>
+            </wp:cNvGraphicFramePr>
+            <a:graphic xmlns:a="http://schemas.openxmlformats.org/drawingml/2006/main">
+              <a:graphicData uri="http://schemas.openxmlformats.org/drawingml/2006/picture">
+                <pic:pic xmlns:pic="http://schemas.openxmlformats.org/drawingml/2006/picture">
+                  <pic:nvPicPr>
+                    <pic:cNvPr id="0" name=""/>
+                    <pic:cNvPicPr/>
+                  </pic:nvPicPr>
+                  <pic:blipFill>
+                    <a:blip r:embed="rId9"/>
+                    <a:stretch>
+                      <a:fillRect/>
+                    </a:stretch>
+                  </pic:blipFill>
+                  <pic:spPr>
+                    <a:xfrm>
+                      <a:off x="0" y="0"/>
+                      <a:ext cx="5940425" cy="4105999"/>
+                    </a:xfrm>
+                    <a:prstGeom prst="rect">
+                      <a:avLst/>
+                    </a:prstGeom>
+                  </pic:spPr>
+                </pic:pic>
+              </a:graphicData>
+            </a:graphic>
+          </wp:inline>
+        </w:drawing>
+      </w:r>
+      <w:bookmarkStart w:id="11" w:name="_GoBack"/>
+      <w:bookmarkEnd w:id="11"/>
+    </w:p>
+    <w:p>
+      <w:pPr>
+        <w:tabs>
+          <w:tab w:val="left" w:pos="720"/>
+          <w:tab w:val="left" w:pos="900"/>
+          <w:tab w:val="num" w:pos="1260"/>
+          <w:tab w:val="left" w:pos="1935"/>
+        </w:tabs>
+        <w:ind w:firstLine="709"/>
+        <w:jc w:val="both"/>
+        <w:rPr>
+          <w:sz w:val="32"/>
+          <w:szCs w:val="32"/>
+        </w:rPr>
+      </w:pPr>
+      <w:r>
+        <w:rPr>
+          <w:sz w:val="32"/>
+          <w:szCs w:val="32"/>
+        </w:rPr>
+        <w:drawing>
+          <wp:inline distT="0" distB="0" distL="0" distR="0" wp14:anchorId="687C5F7F" wp14:editId="57F214C2">
+            <wp:extent cx="5940425" cy="4113357"/>
+            <wp:effectExtent l="0" t="0" r="3175" b="1905"/>
+            <wp:docPr id="1" name="Рисунок 1"/>
+            <wp:cNvGraphicFramePr>
+              <a:graphicFrameLocks xmlns:a="http://schemas.openxmlformats.org/drawingml/2006/main" noChangeAspect="1"/>
+            </wp:cNvGraphicFramePr>
+            <a:graphic xmlns:a="http://schemas.openxmlformats.org/drawingml/2006/main">
+              <a:graphicData uri="http://schemas.openxmlformats.org/drawingml/2006/picture">
+                <pic:pic xmlns:pic="http://schemas.openxmlformats.org/drawingml/2006/picture">
+                  <pic:nvPicPr>
+                    <pic:cNvPr id="0" name=""/>
+                    <pic:cNvPicPr/>
+                  </pic:nvPicPr>
+                  <pic:blipFill>
+                    <a:blip r:embed="rId10"/>
+                    <a:stretch>
+                      <a:fillRect/>
+                    </a:stretch>
+                  </pic:blipFill>
+                  <pic:spPr>
+                    <a:xfrm>
+                      <a:off x="0" y="0"/>
+                      <a:ext cx="5940425" cy="4113357"/>
+                    </a:xfrm>
+                    <a:prstGeom prst="rect">
+                      <a:avLst/>
+                    </a:prstGeom>
+                  </pic:spPr>
+                </pic:pic>
+              </a:graphicData>
+            </a:graphic>
+          </wp:inline>
+        </w:drawing>
       </w:r>
     </w:p>
     <w:p>
@@ -817,6 +1020,7 @@
         <w:rPr>
           <w:lang w:eastAsia="ru-RU"/>
         </w:rPr>
+        <w:lastRenderedPageBreak/>
         <w:br w:type="page"/>
       </w:r>
     </w:p>
@@ -832,21 +1036,643 @@
         <w:pStyle w:val="1"/>
         <w:jc w:val="center"/>
         <w:rPr>
-          <w:rFonts w:ascii="Times New Roman" w:hAnsi="Times New Roman"/>
-          <w:b w:val="0"/>
-          <w:sz w:val="28"/>
-          <w:szCs w:val="28"/>
-        </w:rPr>
-      </w:pPr>
-      <w:r>
-        <w:rPr>
           <w:rStyle w:val="FontStyle37"/>
         </w:rPr>
-        <w:t>53 65 85</w:t>
-      </w:r>
+      </w:pPr>
+      <w:r>
+        <w:rPr>
+          <w:rStyle w:val="FontStyle37"/>
+        </w:rPr>
+        <w:t xml:space="preserve">53 </w:t>
+      </w:r>
+    </w:p>
+    <w:p>
+      <w:pPr>
+        <w:pStyle w:val="1"/>
+        <w:jc w:val="center"/>
+        <w:rPr>
+          <w:rStyle w:val="FontStyle37"/>
+        </w:rPr>
+      </w:pPr>
+    </w:p>
+    <w:p>
+      <w:pPr>
+        <w:ind w:firstLine="709"/>
+        <w:jc w:val="both"/>
+        <w:rPr>
+          <w:sz w:val="32"/>
+          <w:szCs w:val="32"/>
+        </w:rPr>
+      </w:pPr>
+      <w:r>
+        <w:rPr>
+          <w:sz w:val="32"/>
+          <w:szCs w:val="32"/>
+        </w:rPr>
+        <w:t>53  Программа Справочник драгоценных и полудрагоценных ка</w:t>
+      </w:r>
+      <w:r>
+        <w:rPr>
+          <w:sz w:val="32"/>
+          <w:szCs w:val="32"/>
+        </w:rPr>
+        <w:t>м</w:t>
+      </w:r>
+      <w:r>
+        <w:rPr>
+          <w:sz w:val="32"/>
+          <w:szCs w:val="32"/>
+        </w:rPr>
+        <w:t>ней.</w:t>
+      </w:r>
+    </w:p>
+    <w:p>
+      <w:pPr>
+        <w:ind w:firstLine="709"/>
+        <w:jc w:val="both"/>
+        <w:rPr>
+          <w:sz w:val="32"/>
+          <w:szCs w:val="32"/>
+        </w:rPr>
+      </w:pPr>
+      <w:r>
+        <w:rPr>
+          <w:sz w:val="32"/>
+          <w:szCs w:val="32"/>
+        </w:rPr>
+        <w:t>Пользователь м</w:t>
+      </w:r>
+      <w:r>
+        <w:rPr>
+          <w:sz w:val="32"/>
+          <w:szCs w:val="32"/>
+        </w:rPr>
+        <w:t>о</w:t>
+      </w:r>
+      <w:r>
+        <w:rPr>
+          <w:sz w:val="32"/>
+          <w:szCs w:val="32"/>
+        </w:rPr>
+        <w:t>жет ввести:</w:t>
+      </w:r>
+    </w:p>
+    <w:p>
+      <w:pPr>
+        <w:numPr>
+          <w:ilvl w:val="0"/>
+          <w:numId w:val="6"/>
+        </w:numPr>
+        <w:tabs>
+          <w:tab w:val="clear" w:pos="1260"/>
+          <w:tab w:val="num" w:pos="720"/>
+        </w:tabs>
+        <w:spacing w:after="0" w:line="240" w:lineRule="auto"/>
+        <w:ind w:left="0" w:firstLine="709"/>
+        <w:jc w:val="both"/>
+        <w:rPr>
+          <w:sz w:val="32"/>
+          <w:szCs w:val="32"/>
+        </w:rPr>
+      </w:pPr>
+      <w:r>
+        <w:rPr>
+          <w:sz w:val="32"/>
+          <w:szCs w:val="32"/>
+        </w:rPr>
+        <w:t xml:space="preserve"> название камня и получить его описание;</w:t>
+      </w:r>
+    </w:p>
+    <w:p>
+      <w:pPr>
+        <w:numPr>
+          <w:ilvl w:val="0"/>
+          <w:numId w:val="6"/>
+        </w:numPr>
+        <w:tabs>
+          <w:tab w:val="clear" w:pos="1260"/>
+          <w:tab w:val="num" w:pos="720"/>
+        </w:tabs>
+        <w:spacing w:after="0" w:line="240" w:lineRule="auto"/>
+        <w:ind w:left="0" w:firstLine="709"/>
+        <w:jc w:val="both"/>
+        <w:rPr>
+          <w:sz w:val="32"/>
+          <w:szCs w:val="32"/>
+        </w:rPr>
+      </w:pPr>
+      <w:r>
+        <w:rPr>
+          <w:sz w:val="32"/>
+          <w:szCs w:val="32"/>
+        </w:rPr>
+        <w:t xml:space="preserve"> знак зодиака и получить список подходящих ка</w:t>
+      </w:r>
+      <w:r>
+        <w:rPr>
+          <w:sz w:val="32"/>
+          <w:szCs w:val="32"/>
+        </w:rPr>
+        <w:t>м</w:t>
+      </w:r>
+      <w:r>
+        <w:rPr>
+          <w:sz w:val="32"/>
+          <w:szCs w:val="32"/>
+        </w:rPr>
+        <w:t>ней;</w:t>
+      </w:r>
+    </w:p>
+    <w:p>
+      <w:pPr>
+        <w:numPr>
+          <w:ilvl w:val="0"/>
+          <w:numId w:val="6"/>
+        </w:numPr>
+        <w:tabs>
+          <w:tab w:val="clear" w:pos="1260"/>
+          <w:tab w:val="num" w:pos="720"/>
+        </w:tabs>
+        <w:spacing w:after="0" w:line="240" w:lineRule="auto"/>
+        <w:ind w:left="0" w:firstLine="709"/>
+        <w:jc w:val="both"/>
+        <w:rPr>
+          <w:sz w:val="32"/>
+          <w:szCs w:val="32"/>
+        </w:rPr>
+      </w:pPr>
+      <w:r>
+        <w:rPr>
+          <w:sz w:val="32"/>
+          <w:szCs w:val="32"/>
+        </w:rPr>
+        <w:t xml:space="preserve"> знак зодиака и получить список противопоказанных ка</w:t>
+      </w:r>
+      <w:r>
+        <w:rPr>
+          <w:sz w:val="32"/>
+          <w:szCs w:val="32"/>
+        </w:rPr>
+        <w:t>м</w:t>
+      </w:r>
+      <w:r>
+        <w:rPr>
+          <w:sz w:val="32"/>
+          <w:szCs w:val="32"/>
+        </w:rPr>
+        <w:t xml:space="preserve">ней. </w:t>
+      </w:r>
+    </w:p>
+    <w:p>
+      <w:pPr>
+        <w:ind w:firstLine="709"/>
+        <w:jc w:val="both"/>
+        <w:rPr>
+          <w:sz w:val="32"/>
+          <w:szCs w:val="32"/>
+        </w:rPr>
+      </w:pPr>
+      <w:r>
+        <w:rPr>
+          <w:sz w:val="32"/>
+          <w:szCs w:val="32"/>
+        </w:rPr>
+        <w:t>Результаты пользователь может получить как на экране, так и в виде отч</w:t>
+      </w:r>
+      <w:r>
+        <w:rPr>
+          <w:sz w:val="32"/>
+          <w:szCs w:val="32"/>
+        </w:rPr>
+        <w:t>е</w:t>
+      </w:r>
+      <w:r>
+        <w:rPr>
+          <w:sz w:val="32"/>
+          <w:szCs w:val="32"/>
+        </w:rPr>
+        <w:t>та.</w:t>
+      </w:r>
+    </w:p>
+    <w:p>
+      <w:pPr>
+        <w:pStyle w:val="1"/>
+        <w:jc w:val="center"/>
+        <w:rPr>
+          <w:rStyle w:val="FontStyle37"/>
+        </w:rPr>
+      </w:pPr>
+    </w:p>
+    <w:p>
+      <w:pPr>
+        <w:pStyle w:val="1"/>
+        <w:jc w:val="center"/>
+        <w:rPr>
+          <w:rStyle w:val="FontStyle37"/>
+        </w:rPr>
+      </w:pPr>
+      <w:r>
+        <w:rPr>
+          <w:rStyle w:val="FontStyle37"/>
+        </w:rPr>
+        <w:t xml:space="preserve">65 </w:t>
+      </w:r>
+    </w:p>
+    <w:p>
+      <w:pPr>
+        <w:ind w:firstLine="709"/>
+        <w:jc w:val="both"/>
+        <w:rPr>
+          <w:sz w:val="32"/>
+          <w:szCs w:val="32"/>
+        </w:rPr>
+      </w:pPr>
+      <w:r>
+        <w:rPr>
+          <w:sz w:val="32"/>
+          <w:szCs w:val="32"/>
+        </w:rPr>
+        <w:t>65  База данных «Студенты колледжа»</w:t>
+      </w:r>
+    </w:p>
+    <w:p>
+      <w:pPr>
+        <w:ind w:firstLine="709"/>
+        <w:jc w:val="both"/>
+        <w:rPr>
+          <w:sz w:val="32"/>
+          <w:szCs w:val="32"/>
+        </w:rPr>
+      </w:pPr>
+      <w:proofErr w:type="gramStart"/>
+      <w:r>
+        <w:rPr>
+          <w:sz w:val="32"/>
+          <w:szCs w:val="32"/>
+        </w:rPr>
+        <w:t>Хранится информация о студенте (Номер студенческого, ФИО, Адрес, Номер группы), о группе (Номер группы, Куратор, Закрепле</w:t>
+      </w:r>
+      <w:r>
+        <w:rPr>
+          <w:sz w:val="32"/>
+          <w:szCs w:val="32"/>
+        </w:rPr>
+        <w:t>н</w:t>
+      </w:r>
+      <w:r>
+        <w:rPr>
+          <w:sz w:val="32"/>
+          <w:szCs w:val="32"/>
+        </w:rPr>
+        <w:t>ные аудитории), поощрениях и наказаниях (Номер студенческого, дата, мероприятие).</w:t>
+      </w:r>
+      <w:proofErr w:type="gramEnd"/>
+      <w:r>
+        <w:rPr>
+          <w:sz w:val="32"/>
+          <w:szCs w:val="32"/>
+        </w:rPr>
+        <w:t xml:space="preserve"> Студент входит только в одну группу, в группе может быть много студентов. Студент может не получить наказание или п</w:t>
+      </w:r>
+      <w:r>
+        <w:rPr>
+          <w:sz w:val="32"/>
+          <w:szCs w:val="32"/>
+        </w:rPr>
+        <w:t>о</w:t>
+      </w:r>
+      <w:r>
+        <w:rPr>
+          <w:sz w:val="32"/>
+          <w:szCs w:val="32"/>
+        </w:rPr>
+        <w:t xml:space="preserve">ощрение. </w:t>
+      </w:r>
+    </w:p>
+    <w:p>
+      <w:pPr>
+        <w:pStyle w:val="1"/>
+        <w:jc w:val="center"/>
+        <w:rPr>
+          <w:rStyle w:val="FontStyle37"/>
+        </w:rPr>
+      </w:pPr>
+    </w:p>
+    <w:p>
+      <w:pPr>
+        <w:pStyle w:val="1"/>
+        <w:jc w:val="center"/>
+        <w:rPr>
+          <w:rStyle w:val="FontStyle37"/>
+        </w:rPr>
+      </w:pPr>
+    </w:p>
+    <w:p>
+      <w:pPr>
+        <w:pStyle w:val="1"/>
+        <w:jc w:val="center"/>
+        <w:rPr>
+          <w:rStyle w:val="FontStyle37"/>
+        </w:rPr>
+      </w:pPr>
+    </w:p>
+    <w:p>
+      <w:pPr>
+        <w:pStyle w:val="1"/>
+        <w:jc w:val="center"/>
+        <w:rPr>
+          <w:rStyle w:val="FontStyle37"/>
+        </w:rPr>
+      </w:pPr>
+      <w:r>
+        <w:rPr>
+          <w:rStyle w:val="FontStyle37"/>
+        </w:rPr>
+        <w:t>85</w:t>
+      </w:r>
+    </w:p>
+    <w:p>
+      <w:pPr>
+        <w:rPr>
+          <w:lang w:eastAsia="ru-RU"/>
+        </w:rPr>
+      </w:pPr>
+    </w:p>
+    <w:p>
+      <w:pPr>
+        <w:tabs>
+          <w:tab w:val="left" w:pos="720"/>
+          <w:tab w:val="left" w:pos="900"/>
+          <w:tab w:val="num" w:pos="1260"/>
+          <w:tab w:val="left" w:pos="1935"/>
+        </w:tabs>
+        <w:ind w:firstLine="709"/>
+        <w:jc w:val="both"/>
+        <w:rPr>
+          <w:bCs/>
+          <w:sz w:val="32"/>
+          <w:szCs w:val="32"/>
+        </w:rPr>
+      </w:pPr>
+      <w:r>
+        <w:rPr>
+          <w:bCs/>
+          <w:sz w:val="32"/>
+          <w:szCs w:val="32"/>
+        </w:rPr>
+        <w:t>85</w:t>
+      </w:r>
+      <w:proofErr w:type="gramStart"/>
+      <w:r>
+        <w:rPr>
+          <w:bCs/>
+          <w:sz w:val="32"/>
+          <w:szCs w:val="32"/>
+        </w:rPr>
+        <w:t xml:space="preserve"> Р</w:t>
+      </w:r>
+      <w:proofErr w:type="gramEnd"/>
+      <w:r>
+        <w:rPr>
+          <w:bCs/>
+          <w:sz w:val="32"/>
+          <w:szCs w:val="32"/>
+        </w:rPr>
+        <w:t>азрабатывается программная система, автоматизирующая р</w:t>
+      </w:r>
+      <w:r>
+        <w:rPr>
+          <w:bCs/>
+          <w:sz w:val="32"/>
+          <w:szCs w:val="32"/>
+        </w:rPr>
+        <w:t>а</w:t>
+      </w:r>
+      <w:r>
+        <w:rPr>
+          <w:bCs/>
+          <w:sz w:val="32"/>
+          <w:szCs w:val="32"/>
+        </w:rPr>
+        <w:t>боту с заказами в парикмахерской. Проведены работы по сбору треб</w:t>
+      </w:r>
+      <w:r>
+        <w:rPr>
+          <w:bCs/>
+          <w:sz w:val="32"/>
+          <w:szCs w:val="32"/>
+        </w:rPr>
+        <w:t>о</w:t>
+      </w:r>
+      <w:r>
+        <w:rPr>
+          <w:bCs/>
+          <w:sz w:val="32"/>
+          <w:szCs w:val="32"/>
+        </w:rPr>
+        <w:t>ваний к системе. Согласно собранным сведениям, в системе должны работать администратор и заведующий пари</w:t>
+      </w:r>
+      <w:r>
+        <w:rPr>
+          <w:bCs/>
+          <w:sz w:val="32"/>
+          <w:szCs w:val="32"/>
+        </w:rPr>
+        <w:t>к</w:t>
+      </w:r>
+      <w:r>
+        <w:rPr>
+          <w:bCs/>
+          <w:sz w:val="32"/>
+          <w:szCs w:val="32"/>
+        </w:rPr>
+        <w:t>махерской.</w:t>
+      </w:r>
+    </w:p>
+    <w:p>
+      <w:pPr>
+        <w:tabs>
+          <w:tab w:val="left" w:pos="720"/>
+          <w:tab w:val="left" w:pos="900"/>
+          <w:tab w:val="num" w:pos="1260"/>
+          <w:tab w:val="left" w:pos="1935"/>
+        </w:tabs>
+        <w:ind w:firstLine="709"/>
+        <w:jc w:val="both"/>
+        <w:rPr>
+          <w:sz w:val="32"/>
+          <w:szCs w:val="32"/>
+        </w:rPr>
+      </w:pPr>
+      <w:r>
+        <w:rPr>
+          <w:sz w:val="32"/>
+          <w:szCs w:val="32"/>
+        </w:rPr>
+        <w:lastRenderedPageBreak/>
+        <w:t xml:space="preserve">Администратор </w:t>
+      </w:r>
+      <w:r>
+        <w:rPr>
+          <w:bCs/>
+          <w:sz w:val="32"/>
+          <w:szCs w:val="32"/>
+        </w:rPr>
+        <w:t>должен выполнять с помощью системы следу</w:t>
+      </w:r>
+      <w:r>
+        <w:rPr>
+          <w:bCs/>
+          <w:sz w:val="32"/>
+          <w:szCs w:val="32"/>
+        </w:rPr>
+        <w:t>ю</w:t>
+      </w:r>
+      <w:r>
+        <w:rPr>
+          <w:bCs/>
+          <w:sz w:val="32"/>
+          <w:szCs w:val="32"/>
+        </w:rPr>
+        <w:t>щие функции:</w:t>
+      </w:r>
+      <w:r>
+        <w:rPr>
+          <w:sz w:val="32"/>
+          <w:szCs w:val="32"/>
+        </w:rPr>
+        <w:t xml:space="preserve"> записать клиента на услугу, изменить данные записи, удалить предварительную запись по требов</w:t>
+      </w:r>
+      <w:r>
+        <w:rPr>
+          <w:sz w:val="32"/>
+          <w:szCs w:val="32"/>
+        </w:rPr>
+        <w:t>а</w:t>
+      </w:r>
+      <w:r>
+        <w:rPr>
+          <w:sz w:val="32"/>
+          <w:szCs w:val="32"/>
+        </w:rPr>
+        <w:t>нию клиента.</w:t>
+      </w:r>
+    </w:p>
+    <w:p>
+      <w:pPr>
+        <w:tabs>
+          <w:tab w:val="left" w:pos="720"/>
+          <w:tab w:val="left" w:pos="900"/>
+          <w:tab w:val="num" w:pos="1260"/>
+          <w:tab w:val="left" w:pos="1935"/>
+        </w:tabs>
+        <w:ind w:firstLine="709"/>
+        <w:jc w:val="both"/>
+        <w:rPr>
+          <w:bCs/>
+          <w:sz w:val="32"/>
+          <w:szCs w:val="32"/>
+        </w:rPr>
+      </w:pPr>
+      <w:r>
+        <w:rPr>
+          <w:bCs/>
+          <w:sz w:val="32"/>
+          <w:szCs w:val="32"/>
+        </w:rPr>
+        <w:t>Заведующий парикмахерской изменяет данные об услугах и пе</w:t>
+      </w:r>
+      <w:r>
+        <w:rPr>
+          <w:bCs/>
+          <w:sz w:val="32"/>
+          <w:szCs w:val="32"/>
+        </w:rPr>
+        <w:t>р</w:t>
+      </w:r>
+      <w:r>
+        <w:rPr>
+          <w:bCs/>
+          <w:sz w:val="32"/>
+          <w:szCs w:val="32"/>
+        </w:rPr>
+        <w:t>сонале.</w:t>
+      </w:r>
+    </w:p>
+    <w:p>
+      <w:pPr>
+        <w:tabs>
+          <w:tab w:val="left" w:pos="720"/>
+          <w:tab w:val="left" w:pos="900"/>
+          <w:tab w:val="num" w:pos="1260"/>
+          <w:tab w:val="left" w:pos="1935"/>
+        </w:tabs>
+        <w:ind w:firstLine="709"/>
+        <w:jc w:val="both"/>
+        <w:rPr>
+          <w:bCs/>
+          <w:sz w:val="32"/>
+          <w:szCs w:val="32"/>
+        </w:rPr>
+      </w:pPr>
+      <w:r>
+        <w:rPr>
+          <w:bCs/>
+          <w:sz w:val="32"/>
+          <w:szCs w:val="32"/>
+        </w:rPr>
+        <w:t>Предусмотр</w:t>
+      </w:r>
+      <w:r>
+        <w:rPr>
+          <w:bCs/>
+          <w:sz w:val="32"/>
+          <w:szCs w:val="32"/>
+        </w:rPr>
+        <w:t>ите</w:t>
+      </w:r>
+      <w:r>
+        <w:rPr>
+          <w:bCs/>
+          <w:sz w:val="32"/>
+          <w:szCs w:val="32"/>
+        </w:rPr>
+        <w:t xml:space="preserve"> идентификацию пользователей и защиту парол</w:t>
+      </w:r>
+      <w:r>
+        <w:rPr>
+          <w:bCs/>
+          <w:sz w:val="32"/>
+          <w:szCs w:val="32"/>
+        </w:rPr>
+        <w:t>я</w:t>
+      </w:r>
+      <w:r>
+        <w:rPr>
+          <w:bCs/>
+          <w:sz w:val="32"/>
+          <w:szCs w:val="32"/>
+        </w:rPr>
+        <w:t>ми</w:t>
+      </w:r>
+      <w:r>
+        <w:rPr>
+          <w:bCs/>
+          <w:sz w:val="32"/>
+          <w:szCs w:val="32"/>
+        </w:rPr>
+        <w:t>.</w:t>
+      </w:r>
+    </w:p>
+    <w:p>
+      <w:pPr>
+        <w:rPr>
+          <w:lang w:eastAsia="ru-RU"/>
+        </w:rPr>
+      </w:pPr>
     </w:p>
     <w:sectPr>
-      <w:footerReference w:type="default" r:id="rId7"/>
+      <w:footerReference w:type="default" r:id="rId11"/>
       <w:pgSz w:w="11906" w:h="16838"/>
       <w:pgMar w:top="1134" w:right="850" w:bottom="1134" w:left="1701" w:header="708" w:footer="708" w:gutter="0"/>
       <w:cols w:space="708"/>
@@ -858,7 +1684,7 @@
 </file>
 
 <file path=word/endnotes.xml><?xml version="1.0" encoding="utf-8"?>
-<w:endnotes xmlns:wpc="http://schemas.microsoft.com/office/word/2010/wordprocessingCanvas" xmlns:cx="http://schemas.microsoft.com/office/drawing/2014/chartex" xmlns:cx1="http://schemas.microsoft.com/office/drawing/2015/9/8/chartex" xmlns:cx2="http://schemas.microsoft.com/office/drawing/2015/10/21/chartex" xmlns:cx3="http://schemas.microsoft.com/office/drawing/2016/5/9/chartex" xmlns:cx4="http://schemas.microsoft.com/office/drawing/2016/5/10/chartex" xmlns:cx5="http://schemas.microsoft.com/office/drawing/2016/5/11/chartex" xmlns:cx6="http://schemas.microsoft.com/office/drawing/2016/5/12/chartex" xmlns:cx7="http://schemas.microsoft.com/office/drawing/2016/5/13/chartex" xmlns:cx8="http://schemas.microsoft.com/office/drawing/2016/5/14/chartex" xmlns:mc="http://schemas.openxmlformats.org/markup-compatibility/2006" xmlns:aink="http://schemas.microsoft.com/office/drawing/2016/ink" xmlns:am3d="http://schemas.microsoft.com/office/drawing/2017/model3d" xmlns:o="urn:schemas-microsoft-com:office:office" xmlns:r="http://schemas.openxmlformats.org/officeDocument/2006/relationships" xmlns:m="http://schemas.openxmlformats.org/officeDocument/2006/math" xmlns:v="urn:schemas-microsoft-com:vml" xmlns:wp14="http://schemas.microsoft.com/office/word/2010/wordprocessingDrawing" xmlns:wp="http://schemas.openxmlformats.org/drawingml/2006/wordprocessingDrawing" xmlns:w10="urn:schemas-microsoft-com:office:word" xmlns:w="http://schemas.openxmlformats.org/wordprocessingml/2006/main" xmlns:w14="http://schemas.microsoft.com/office/word/2010/wordml" xmlns:w15="http://schemas.microsoft.com/office/word/2012/wordml" xmlns:w16cex="http://schemas.microsoft.com/office/word/2018/wordml/cex" xmlns:w16cid="http://schemas.microsoft.com/office/word/2016/wordml/cid" xmlns:w16="http://schemas.microsoft.com/office/word/2018/wordml" xmlns:w16sdtdh="http://schemas.microsoft.com/office/word/2020/wordml/sdtdatahash" xmlns:w16se="http://schemas.microsoft.com/office/word/2015/wordml/symex" xmlns:wpg="http://schemas.microsoft.com/office/word/2010/wordprocessingGroup" xmlns:wpi="http://schemas.microsoft.com/office/word/2010/wordprocessingInk" xmlns:wne="http://schemas.microsoft.com/office/word/2006/wordml" xmlns:wps="http://schemas.microsoft.com/office/word/2010/wordprocessingShape" mc:Ignorable="w14 w15 w16se w16cid w16 w16cex w16sdtdh wp14">
+<w:endnotes xmlns:wpc="http://schemas.microsoft.com/office/word/2010/wordprocessingCanvas" xmlns:mc="http://schemas.openxmlformats.org/markup-compatibility/2006" xmlns:o="urn:schemas-microsoft-com:office:office" xmlns:r="http://schemas.openxmlformats.org/officeDocument/2006/relationships" xmlns:m="http://schemas.openxmlformats.org/officeDocument/2006/math" xmlns:v="urn:schemas-microsoft-com:vml" xmlns:wp14="http://schemas.microsoft.com/office/word/2010/wordprocessingDrawing" xmlns:wp="http://schemas.openxmlformats.org/drawingml/2006/wordprocessingDrawing" xmlns:w10="urn:schemas-microsoft-com:office:word" xmlns:w="http://schemas.openxmlformats.org/wordprocessingml/2006/main" xmlns:w14="http://schemas.microsoft.com/office/word/2010/wordml" xmlns:wpg="http://schemas.microsoft.com/office/word/2010/wordprocessingGroup" xmlns:wpi="http://schemas.microsoft.com/office/word/2010/wordprocessingInk" xmlns:wne="http://schemas.microsoft.com/office/word/2006/wordml" xmlns:wps="http://schemas.microsoft.com/office/word/2010/wordprocessingShape" mc:Ignorable="w14 wp14">
   <w:endnote w:type="separator" w:id="-1">
     <w:p>
       <w:pPr>
@@ -883,7 +1709,7 @@
 </file>
 
 <file path=word/footer1.xml><?xml version="1.0" encoding="utf-8"?>
-<w:ftr xmlns:wpc="http://schemas.microsoft.com/office/word/2010/wordprocessingCanvas" xmlns:cx="http://schemas.microsoft.com/office/drawing/2014/chartex" xmlns:cx1="http://schemas.microsoft.com/office/drawing/2015/9/8/chartex" xmlns:cx2="http://schemas.microsoft.com/office/drawing/2015/10/21/chartex" xmlns:cx3="http://schemas.microsoft.com/office/drawing/2016/5/9/chartex" xmlns:cx4="http://schemas.microsoft.com/office/drawing/2016/5/10/chartex" xmlns:cx5="http://schemas.microsoft.com/office/drawing/2016/5/11/chartex" xmlns:cx6="http://schemas.microsoft.com/office/drawing/2016/5/12/chartex" xmlns:cx7="http://schemas.microsoft.com/office/drawing/2016/5/13/chartex" xmlns:cx8="http://schemas.microsoft.com/office/drawing/2016/5/14/chartex" xmlns:mc="http://schemas.openxmlformats.org/markup-compatibility/2006" xmlns:aink="http://schemas.microsoft.com/office/drawing/2016/ink" xmlns:am3d="http://schemas.microsoft.com/office/drawing/2017/model3d" xmlns:o="urn:schemas-microsoft-com:office:office" xmlns:r="http://schemas.openxmlformats.org/officeDocument/2006/relationships" xmlns:m="http://schemas.openxmlformats.org/officeDocument/2006/math" xmlns:v="urn:schemas-microsoft-com:vml" xmlns:wp14="http://schemas.microsoft.com/office/word/2010/wordprocessingDrawing" xmlns:wp="http://schemas.openxmlformats.org/drawingml/2006/wordprocessingDrawing" xmlns:w10="urn:schemas-microsoft-com:office:word" xmlns:w="http://schemas.openxmlformats.org/wordprocessingml/2006/main" xmlns:w14="http://schemas.microsoft.com/office/word/2010/wordml" xmlns:w15="http://schemas.microsoft.com/office/word/2012/wordml" xmlns:w16cex="http://schemas.microsoft.com/office/word/2018/wordml/cex" xmlns:w16cid="http://schemas.microsoft.com/office/word/2016/wordml/cid" xmlns:w16="http://schemas.microsoft.com/office/word/2018/wordml" xmlns:w16sdtdh="http://schemas.microsoft.com/office/word/2020/wordml/sdtdatahash" xmlns:w16se="http://schemas.microsoft.com/office/word/2015/wordml/symex" xmlns:wpg="http://schemas.microsoft.com/office/word/2010/wordprocessingGroup" xmlns:wpi="http://schemas.microsoft.com/office/word/2010/wordprocessingInk" xmlns:wne="http://schemas.microsoft.com/office/word/2006/wordml" xmlns:wps="http://schemas.microsoft.com/office/word/2010/wordprocessingShape" mc:Ignorable="w14 w15 w16se w16cid w16 w16cex w16sdtdh wp14">
+<w:ftr xmlns:wpc="http://schemas.microsoft.com/office/word/2010/wordprocessingCanvas" xmlns:mc="http://schemas.openxmlformats.org/markup-compatibility/2006" xmlns:o="urn:schemas-microsoft-com:office:office" xmlns:r="http://schemas.openxmlformats.org/officeDocument/2006/relationships" xmlns:m="http://schemas.openxmlformats.org/officeDocument/2006/math" xmlns:v="urn:schemas-microsoft-com:vml" xmlns:wp14="http://schemas.microsoft.com/office/word/2010/wordprocessingDrawing" xmlns:wp="http://schemas.openxmlformats.org/drawingml/2006/wordprocessingDrawing" xmlns:w10="urn:schemas-microsoft-com:office:word" xmlns:w="http://schemas.openxmlformats.org/wordprocessingml/2006/main" xmlns:w14="http://schemas.microsoft.com/office/word/2010/wordml" xmlns:wpg="http://schemas.microsoft.com/office/word/2010/wordprocessingGroup" xmlns:wpi="http://schemas.microsoft.com/office/word/2010/wordprocessingInk" xmlns:wne="http://schemas.microsoft.com/office/word/2006/wordml" xmlns:wps="http://schemas.microsoft.com/office/word/2010/wordprocessingShape" mc:Ignorable="w14 wp14">
   <w:sdt>
     <w:sdtPr>
       <w:id w:val="748315883"/>
@@ -912,7 +1738,7 @@
           <w:rPr>
             <w:noProof/>
           </w:rPr>
-          <w:t>12</w:t>
+          <w:t>2</w:t>
         </w:r>
         <w:r>
           <w:fldChar w:fldCharType="end"/>
@@ -929,7 +1755,7 @@
 </file>
 
 <file path=word/footnotes.xml><?xml version="1.0" encoding="utf-8"?>
-<w:footnotes xmlns:wpc="http://schemas.microsoft.com/office/word/2010/wordprocessingCanvas" xmlns:cx="http://schemas.microsoft.com/office/drawing/2014/chartex" xmlns:cx1="http://schemas.microsoft.com/office/drawing/2015/9/8/chartex" xmlns:cx2="http://schemas.microsoft.com/office/drawing/2015/10/21/chartex" xmlns:cx3="http://schemas.microsoft.com/office/drawing/2016/5/9/chartex" xmlns:cx4="http://schemas.microsoft.com/office/drawing/2016/5/10/chartex" xmlns:cx5="http://schemas.microsoft.com/office/drawing/2016/5/11/chartex" xmlns:cx6="http://schemas.microsoft.com/office/drawing/2016/5/12/chartex" xmlns:cx7="http://schemas.microsoft.com/office/drawing/2016/5/13/chartex" xmlns:cx8="http://schemas.microsoft.com/office/drawing/2016/5/14/chartex" xmlns:mc="http://schemas.openxmlformats.org/markup-compatibility/2006" xmlns:aink="http://schemas.microsoft.com/office/drawing/2016/ink" xmlns:am3d="http://schemas.microsoft.com/office/drawing/2017/model3d" xmlns:o="urn:schemas-microsoft-com:office:office" xmlns:r="http://schemas.openxmlformats.org/officeDocument/2006/relationships" xmlns:m="http://schemas.openxmlformats.org/officeDocument/2006/math" xmlns:v="urn:schemas-microsoft-com:vml" xmlns:wp14="http://schemas.microsoft.com/office/word/2010/wordprocessingDrawing" xmlns:wp="http://schemas.openxmlformats.org/drawingml/2006/wordprocessingDrawing" xmlns:w10="urn:schemas-microsoft-com:office:word" xmlns:w="http://schemas.openxmlformats.org/wordprocessingml/2006/main" xmlns:w14="http://schemas.microsoft.com/office/word/2010/wordml" xmlns:w15="http://schemas.microsoft.com/office/word/2012/wordml" xmlns:w16cex="http://schemas.microsoft.com/office/word/2018/wordml/cex" xmlns:w16cid="http://schemas.microsoft.com/office/word/2016/wordml/cid" xmlns:w16="http://schemas.microsoft.com/office/word/2018/wordml" xmlns:w16sdtdh="http://schemas.microsoft.com/office/word/2020/wordml/sdtdatahash" xmlns:w16se="http://schemas.microsoft.com/office/word/2015/wordml/symex" xmlns:wpg="http://schemas.microsoft.com/office/word/2010/wordprocessingGroup" xmlns:wpi="http://schemas.microsoft.com/office/word/2010/wordprocessingInk" xmlns:wne="http://schemas.microsoft.com/office/word/2006/wordml" xmlns:wps="http://schemas.microsoft.com/office/word/2010/wordprocessingShape" mc:Ignorable="w14 w15 w16se w16cid w16 w16cex w16sdtdh wp14">
+<w:footnotes xmlns:wpc="http://schemas.microsoft.com/office/word/2010/wordprocessingCanvas" xmlns:mc="http://schemas.openxmlformats.org/markup-compatibility/2006" xmlns:o="urn:schemas-microsoft-com:office:office" xmlns:r="http://schemas.openxmlformats.org/officeDocument/2006/relationships" xmlns:m="http://schemas.openxmlformats.org/officeDocument/2006/math" xmlns:v="urn:schemas-microsoft-com:vml" xmlns:wp14="http://schemas.microsoft.com/office/word/2010/wordprocessingDrawing" xmlns:wp="http://schemas.openxmlformats.org/drawingml/2006/wordprocessingDrawing" xmlns:w10="urn:schemas-microsoft-com:office:word" xmlns:w="http://schemas.openxmlformats.org/wordprocessingml/2006/main" xmlns:w14="http://schemas.microsoft.com/office/word/2010/wordml" xmlns:wpg="http://schemas.microsoft.com/office/word/2010/wordprocessingGroup" xmlns:wpi="http://schemas.microsoft.com/office/word/2010/wordprocessingInk" xmlns:wne="http://schemas.microsoft.com/office/word/2006/wordml" xmlns:wps="http://schemas.microsoft.com/office/word/2010/wordprocessingShape" mc:Ignorable="w14 wp14">
   <w:footnote w:type="separator" w:id="-1">
     <w:p>
       <w:pPr>
@@ -954,8 +1780,8 @@
 </file>
 
 <file path=word/numbering.xml><?xml version="1.0" encoding="utf-8"?>
-<w:numbering xmlns:wpc="http://schemas.microsoft.com/office/word/2010/wordprocessingCanvas" xmlns:cx="http://schemas.microsoft.com/office/drawing/2014/chartex" xmlns:cx1="http://schemas.microsoft.com/office/drawing/2015/9/8/chartex" xmlns:cx2="http://schemas.microsoft.com/office/drawing/2015/10/21/chartex" xmlns:cx3="http://schemas.microsoft.com/office/drawing/2016/5/9/chartex" xmlns:cx4="http://schemas.microsoft.com/office/drawing/2016/5/10/chartex" xmlns:cx5="http://schemas.microsoft.com/office/drawing/2016/5/11/chartex" xmlns:cx6="http://schemas.microsoft.com/office/drawing/2016/5/12/chartex" xmlns:cx7="http://schemas.microsoft.com/office/drawing/2016/5/13/chartex" xmlns:cx8="http://schemas.microsoft.com/office/drawing/2016/5/14/chartex" xmlns:mc="http://schemas.openxmlformats.org/markup-compatibility/2006" xmlns:aink="http://schemas.microsoft.com/office/drawing/2016/ink" xmlns:am3d="http://schemas.microsoft.com/office/drawing/2017/model3d" xmlns:o="urn:schemas-microsoft-com:office:office" xmlns:r="http://schemas.openxmlformats.org/officeDocument/2006/relationships" xmlns:m="http://schemas.openxmlformats.org/officeDocument/2006/math" xmlns:v="urn:schemas-microsoft-com:vml" xmlns:wp14="http://schemas.microsoft.com/office/word/2010/wordprocessingDrawing" xmlns:wp="http://schemas.openxmlformats.org/drawingml/2006/wordprocessingDrawing" xmlns:w10="urn:schemas-microsoft-com:office:word" xmlns:w="http://schemas.openxmlformats.org/wordprocessingml/2006/main" xmlns:w14="http://schemas.microsoft.com/office/word/2010/wordml" xmlns:w15="http://schemas.microsoft.com/office/word/2012/wordml" xmlns:w16cex="http://schemas.microsoft.com/office/word/2018/wordml/cex" xmlns:w16cid="http://schemas.microsoft.com/office/word/2016/wordml/cid" xmlns:w16="http://schemas.microsoft.com/office/word/2018/wordml" xmlns:w16sdtdh="http://schemas.microsoft.com/office/word/2020/wordml/sdtdatahash" xmlns:w16se="http://schemas.microsoft.com/office/word/2015/wordml/symex" xmlns:wpg="http://schemas.microsoft.com/office/word/2010/wordprocessingGroup" xmlns:wpi="http://schemas.microsoft.com/office/word/2010/wordprocessingInk" xmlns:wne="http://schemas.microsoft.com/office/word/2006/wordml" xmlns:wps="http://schemas.microsoft.com/office/word/2010/wordprocessingShape" mc:Ignorable="w14 w15 w16se w16cid w16 w16cex w16sdtdh wp14">
-  <w:abstractNum w:abstractNumId="0" w15:restartNumberingAfterBreak="0">
+<w:numbering xmlns:wpc="http://schemas.microsoft.com/office/word/2010/wordprocessingCanvas" xmlns:mc="http://schemas.openxmlformats.org/markup-compatibility/2006" xmlns:o="urn:schemas-microsoft-com:office:office" xmlns:r="http://schemas.openxmlformats.org/officeDocument/2006/relationships" xmlns:m="http://schemas.openxmlformats.org/officeDocument/2006/math" xmlns:v="urn:schemas-microsoft-com:vml" xmlns:wp14="http://schemas.microsoft.com/office/word/2010/wordprocessingDrawing" xmlns:wp="http://schemas.openxmlformats.org/drawingml/2006/wordprocessingDrawing" xmlns:w10="urn:schemas-microsoft-com:office:word" xmlns:w="http://schemas.openxmlformats.org/wordprocessingml/2006/main" xmlns:w14="http://schemas.microsoft.com/office/word/2010/wordml" xmlns:wpg="http://schemas.microsoft.com/office/word/2010/wordprocessingGroup" xmlns:wpi="http://schemas.microsoft.com/office/word/2010/wordprocessingInk" xmlns:wne="http://schemas.microsoft.com/office/word/2006/wordml" xmlns:wps="http://schemas.microsoft.com/office/word/2010/wordprocessingShape" mc:Ignorable="w14 wp14">
+  <w:abstractNum w:abstractNumId="0">
     <w:nsid w:val="FFFFFFFE"/>
     <w:multiLevelType w:val="singleLevel"/>
     <w:tmpl w:val="64D6CB28"/>
@@ -965,7 +1791,7 @@
       <w:lvlJc w:val="left"/>
     </w:lvl>
   </w:abstractNum>
-  <w:abstractNum w:abstractNumId="1" w15:restartNumberingAfterBreak="0">
+  <w:abstractNum w:abstractNumId="1">
     <w:nsid w:val="262343CE"/>
     <w:multiLevelType w:val="multilevel"/>
     <w:tmpl w:val="0074E1C4"/>
@@ -1078,7 +1904,7 @@
       </w:pPr>
     </w:lvl>
   </w:abstractNum>
-  <w:abstractNum w:abstractNumId="2" w15:restartNumberingAfterBreak="0">
+  <w:abstractNum w:abstractNumId="2">
     <w:nsid w:val="4FB526DD"/>
     <w:multiLevelType w:val="multilevel"/>
     <w:tmpl w:val="6F9ABF16"/>
@@ -1203,7 +2029,147 @@
       </w:pPr>
     </w:lvl>
   </w:abstractNum>
-  <w:abstractNum w:abstractNumId="3" w15:restartNumberingAfterBreak="0">
+  <w:abstractNum w:abstractNumId="3">
+    <w:nsid w:val="6F281463"/>
+    <w:multiLevelType w:val="hybridMultilevel"/>
+    <w:tmpl w:val="BA0C0FD6"/>
+    <w:lvl w:ilvl="0" w:tplc="FA567852">
+      <w:start w:val="1"/>
+      <w:numFmt w:val="bullet"/>
+      <w:lvlText w:val=""/>
+      <w:lvlJc w:val="left"/>
+      <w:pPr>
+        <w:tabs>
+          <w:tab w:val="num" w:pos="1260"/>
+        </w:tabs>
+        <w:ind w:left="540" w:firstLine="360"/>
+      </w:pPr>
+      <w:rPr>
+        <w:rFonts w:ascii="Symbol" w:hAnsi="Symbol" w:hint="default"/>
+      </w:rPr>
+    </w:lvl>
+    <w:lvl w:ilvl="1" w:tplc="04190003" w:tentative="1">
+      <w:start w:val="1"/>
+      <w:numFmt w:val="bullet"/>
+      <w:lvlText w:val="o"/>
+      <w:lvlJc w:val="left"/>
+      <w:pPr>
+        <w:tabs>
+          <w:tab w:val="num" w:pos="1980"/>
+        </w:tabs>
+        <w:ind w:left="1980" w:hanging="360"/>
+      </w:pPr>
+      <w:rPr>
+        <w:rFonts w:ascii="Courier New" w:hAnsi="Courier New" w:cs="Courier New" w:hint="default"/>
+      </w:rPr>
+    </w:lvl>
+    <w:lvl w:ilvl="2" w:tplc="04190005" w:tentative="1">
+      <w:start w:val="1"/>
+      <w:numFmt w:val="bullet"/>
+      <w:lvlText w:val=""/>
+      <w:lvlJc w:val="left"/>
+      <w:pPr>
+        <w:tabs>
+          <w:tab w:val="num" w:pos="2700"/>
+        </w:tabs>
+        <w:ind w:left="2700" w:hanging="360"/>
+      </w:pPr>
+      <w:rPr>
+        <w:rFonts w:ascii="Wingdings" w:hAnsi="Wingdings" w:hint="default"/>
+      </w:rPr>
+    </w:lvl>
+    <w:lvl w:ilvl="3" w:tplc="04190001" w:tentative="1">
+      <w:start w:val="1"/>
+      <w:numFmt w:val="bullet"/>
+      <w:lvlText w:val=""/>
+      <w:lvlJc w:val="left"/>
+      <w:pPr>
+        <w:tabs>
+          <w:tab w:val="num" w:pos="3420"/>
+        </w:tabs>
+        <w:ind w:left="3420" w:hanging="360"/>
+      </w:pPr>
+      <w:rPr>
+        <w:rFonts w:ascii="Symbol" w:hAnsi="Symbol" w:hint="default"/>
+      </w:rPr>
+    </w:lvl>
+    <w:lvl w:ilvl="4" w:tplc="04190003" w:tentative="1">
+      <w:start w:val="1"/>
+      <w:numFmt w:val="bullet"/>
+      <w:lvlText w:val="o"/>
+      <w:lvlJc w:val="left"/>
+      <w:pPr>
+        <w:tabs>
+          <w:tab w:val="num" w:pos="4140"/>
+        </w:tabs>
+        <w:ind w:left="4140" w:hanging="360"/>
+      </w:pPr>
+      <w:rPr>
+        <w:rFonts w:ascii="Courier New" w:hAnsi="Courier New" w:cs="Courier New" w:hint="default"/>
+      </w:rPr>
+    </w:lvl>
+    <w:lvl w:ilvl="5" w:tplc="04190005" w:tentative="1">
+      <w:start w:val="1"/>
+      <w:numFmt w:val="bullet"/>
+      <w:lvlText w:val=""/>
+      <w:lvlJc w:val="left"/>
+      <w:pPr>
+        <w:tabs>
+          <w:tab w:val="num" w:pos="4860"/>
+        </w:tabs>
+        <w:ind w:left="4860" w:hanging="360"/>
+      </w:pPr>
+      <w:rPr>
+        <w:rFonts w:ascii="Wingdings" w:hAnsi="Wingdings" w:hint="default"/>
+      </w:rPr>
+    </w:lvl>
+    <w:lvl w:ilvl="6" w:tplc="04190001" w:tentative="1">
+      <w:start w:val="1"/>
+      <w:numFmt w:val="bullet"/>
+      <w:lvlText w:val=""/>
+      <w:lvlJc w:val="left"/>
+      <w:pPr>
+        <w:tabs>
+          <w:tab w:val="num" w:pos="5580"/>
+        </w:tabs>
+        <w:ind w:left="5580" w:hanging="360"/>
+      </w:pPr>
+      <w:rPr>
+        <w:rFonts w:ascii="Symbol" w:hAnsi="Symbol" w:hint="default"/>
+      </w:rPr>
+    </w:lvl>
+    <w:lvl w:ilvl="7" w:tplc="04190003" w:tentative="1">
+      <w:start w:val="1"/>
+      <w:numFmt w:val="bullet"/>
+      <w:lvlText w:val="o"/>
+      <w:lvlJc w:val="left"/>
+      <w:pPr>
+        <w:tabs>
+          <w:tab w:val="num" w:pos="6300"/>
+        </w:tabs>
+        <w:ind w:left="6300" w:hanging="360"/>
+      </w:pPr>
+      <w:rPr>
+        <w:rFonts w:ascii="Courier New" w:hAnsi="Courier New" w:cs="Courier New" w:hint="default"/>
+      </w:rPr>
+    </w:lvl>
+    <w:lvl w:ilvl="8" w:tplc="04190005" w:tentative="1">
+      <w:start w:val="1"/>
+      <w:numFmt w:val="bullet"/>
+      <w:lvlText w:val=""/>
+      <w:lvlJc w:val="left"/>
+      <w:pPr>
+        <w:tabs>
+          <w:tab w:val="num" w:pos="7020"/>
+        </w:tabs>
+        <w:ind w:left="7020" w:hanging="360"/>
+      </w:pPr>
+      <w:rPr>
+        <w:rFonts w:ascii="Wingdings" w:hAnsi="Wingdings" w:hint="default"/>
+      </w:rPr>
+    </w:lvl>
+  </w:abstractNum>
+  <w:abstractNum w:abstractNumId="4">
     <w:nsid w:val="79272BEF"/>
     <w:multiLevelType w:val="hybridMultilevel"/>
     <w:tmpl w:val="3050F0EE"/>
@@ -1320,7 +2286,7 @@
       </w:pPr>
     </w:lvl>
   </w:abstractNum>
-  <w:abstractNum w:abstractNumId="4" w15:restartNumberingAfterBreak="0">
+  <w:abstractNum w:abstractNumId="5">
     <w:nsid w:val="7A101B52"/>
     <w:multiLevelType w:val="singleLevel"/>
     <w:tmpl w:val="6B88B938"/>
@@ -1336,7 +2302,7 @@
     </w:lvl>
   </w:abstractNum>
   <w:num w:numId="1">
-    <w:abstractNumId w:val="3"/>
+    <w:abstractNumId w:val="4"/>
   </w:num>
   <w:num w:numId="2">
     <w:abstractNumId w:val="1"/>
@@ -1360,13 +2326,16 @@
     </w:lvlOverride>
   </w:num>
   <w:num w:numId="5">
-    <w:abstractNumId w:val="4"/>
+    <w:abstractNumId w:val="5"/>
+  </w:num>
+  <w:num w:numId="6">
+    <w:abstractNumId w:val="3"/>
   </w:num>
 </w:numbering>
 </file>
 
 <file path=word/styles.xml><?xml version="1.0" encoding="utf-8"?>
-<w:styles xmlns:mc="http://schemas.openxmlformats.org/markup-compatibility/2006" xmlns:r="http://schemas.openxmlformats.org/officeDocument/2006/relationships" xmlns:w="http://schemas.openxmlformats.org/wordprocessingml/2006/main" xmlns:w14="http://schemas.microsoft.com/office/word/2010/wordml" xmlns:w15="http://schemas.microsoft.com/office/word/2012/wordml" xmlns:w16cex="http://schemas.microsoft.com/office/word/2018/wordml/cex" xmlns:w16cid="http://schemas.microsoft.com/office/word/2016/wordml/cid" xmlns:w16="http://schemas.microsoft.com/office/word/2018/wordml" xmlns:w16sdtdh="http://schemas.microsoft.com/office/word/2020/wordml/sdtdatahash" xmlns:w16se="http://schemas.microsoft.com/office/word/2015/wordml/symex" mc:Ignorable="w14 w15 w16se w16cid w16 w16cex w16sdtdh">
+<w:styles xmlns:mc="http://schemas.openxmlformats.org/markup-compatibility/2006" xmlns:r="http://schemas.openxmlformats.org/officeDocument/2006/relationships" xmlns:w="http://schemas.openxmlformats.org/wordprocessingml/2006/main" xmlns:w14="http://schemas.microsoft.com/office/word/2010/wordml" mc:Ignorable="w14">
   <w:docDefaults>
     <w:rPrDefault>
       <w:rPr>
@@ -1382,383 +2351,753 @@
       </w:pPr>
     </w:pPrDefault>
   </w:docDefaults>
-  <w:latentStyles w:defLockedState="0" w:defUIPriority="99" w:defSemiHidden="0" w:defUnhideWhenUsed="0" w:defQFormat="0" w:count="376">
-    <w:lsdException w:name="Normal" w:uiPriority="0" w:qFormat="1"/>
-    <w:lsdException w:name="heading 1" w:uiPriority="9" w:qFormat="1"/>
-    <w:lsdException w:name="heading 2" w:semiHidden="1" w:uiPriority="9" w:unhideWhenUsed="1" w:qFormat="1"/>
-    <w:lsdException w:name="heading 3" w:semiHidden="1" w:uiPriority="9" w:unhideWhenUsed="1" w:qFormat="1"/>
-    <w:lsdException w:name="heading 4" w:semiHidden="1" w:uiPriority="9" w:unhideWhenUsed="1" w:qFormat="1"/>
-    <w:lsdException w:name="heading 5" w:semiHidden="1" w:uiPriority="9" w:unhideWhenUsed="1" w:qFormat="1"/>
-    <w:lsdException w:name="heading 6" w:semiHidden="1" w:uiPriority="9" w:unhideWhenUsed="1" w:qFormat="1"/>
-    <w:lsdException w:name="heading 7" w:semiHidden="1" w:uiPriority="9" w:unhideWhenUsed="1" w:qFormat="1"/>
-    <w:lsdException w:name="heading 8" w:semiHidden="1" w:uiPriority="9" w:unhideWhenUsed="1" w:qFormat="1"/>
-    <w:lsdException w:name="heading 9" w:semiHidden="1" w:uiPriority="9" w:unhideWhenUsed="1" w:qFormat="1"/>
-    <w:lsdException w:name="index 1" w:semiHidden="1" w:unhideWhenUsed="1"/>
-    <w:lsdException w:name="index 2" w:semiHidden="1" w:unhideWhenUsed="1"/>
-    <w:lsdException w:name="index 3" w:semiHidden="1" w:unhideWhenUsed="1"/>
-    <w:lsdException w:name="index 4" w:semiHidden="1" w:unhideWhenUsed="1"/>
-    <w:lsdException w:name="index 5" w:semiHidden="1" w:unhideWhenUsed="1"/>
-    <w:lsdException w:name="index 6" w:semiHidden="1" w:unhideWhenUsed="1"/>
-    <w:lsdException w:name="index 7" w:semiHidden="1" w:unhideWhenUsed="1"/>
-    <w:lsdException w:name="index 8" w:semiHidden="1" w:unhideWhenUsed="1"/>
-    <w:lsdException w:name="index 9" w:semiHidden="1" w:unhideWhenUsed="1"/>
-    <w:lsdException w:name="toc 1" w:semiHidden="1" w:uiPriority="39" w:unhideWhenUsed="1"/>
-    <w:lsdException w:name="toc 2" w:semiHidden="1" w:uiPriority="39" w:unhideWhenUsed="1"/>
-    <w:lsdException w:name="toc 3" w:semiHidden="1" w:uiPriority="39" w:unhideWhenUsed="1"/>
-    <w:lsdException w:name="toc 4" w:semiHidden="1" w:uiPriority="39" w:unhideWhenUsed="1"/>
-    <w:lsdException w:name="toc 5" w:semiHidden="1" w:uiPriority="39" w:unhideWhenUsed="1"/>
-    <w:lsdException w:name="toc 6" w:semiHidden="1" w:uiPriority="39" w:unhideWhenUsed="1"/>
-    <w:lsdException w:name="toc 7" w:semiHidden="1" w:uiPriority="39" w:unhideWhenUsed="1"/>
-    <w:lsdException w:name="toc 8" w:semiHidden="1" w:uiPriority="39" w:unhideWhenUsed="1"/>
-    <w:lsdException w:name="toc 9" w:semiHidden="1" w:uiPriority="39" w:unhideWhenUsed="1"/>
-    <w:lsdException w:name="Normal Indent" w:semiHidden="1" w:unhideWhenUsed="1"/>
-    <w:lsdException w:name="footnote text" w:semiHidden="1" w:unhideWhenUsed="1"/>
-    <w:lsdException w:name="annotation text" w:semiHidden="1" w:unhideWhenUsed="1"/>
-    <w:lsdException w:name="header" w:semiHidden="1" w:unhideWhenUsed="1"/>
-    <w:lsdException w:name="footer" w:semiHidden="1" w:unhideWhenUsed="1"/>
-    <w:lsdException w:name="index heading" w:semiHidden="1" w:unhideWhenUsed="1"/>
-    <w:lsdException w:name="caption" w:semiHidden="1" w:uiPriority="35" w:unhideWhenUsed="1" w:qFormat="1"/>
-    <w:lsdException w:name="table of figures" w:semiHidden="1" w:unhideWhenUsed="1"/>
-    <w:lsdException w:name="envelope address" w:semiHidden="1" w:unhideWhenUsed="1"/>
-    <w:lsdException w:name="envelope return" w:semiHidden="1" w:unhideWhenUsed="1"/>
-    <w:lsdException w:name="footnote reference" w:semiHidden="1" w:unhideWhenUsed="1"/>
-    <w:lsdException w:name="annotation reference" w:semiHidden="1" w:unhideWhenUsed="1"/>
-    <w:lsdException w:name="line number" w:semiHidden="1" w:unhideWhenUsed="1"/>
-    <w:lsdException w:name="page number" w:semiHidden="1" w:unhideWhenUsed="1"/>
-    <w:lsdException w:name="endnote reference" w:semiHidden="1" w:unhideWhenUsed="1"/>
-    <w:lsdException w:name="endnote text" w:semiHidden="1" w:unhideWhenUsed="1"/>
-    <w:lsdException w:name="table of authorities" w:semiHidden="1" w:unhideWhenUsed="1"/>
-    <w:lsdException w:name="macro" w:semiHidden="1" w:unhideWhenUsed="1"/>
-    <w:lsdException w:name="toa heading" w:semiHidden="1" w:unhideWhenUsed="1"/>
-    <w:lsdException w:name="List" w:semiHidden="1" w:unhideWhenUsed="1"/>
-    <w:lsdException w:name="List Bullet" w:semiHidden="1" w:unhideWhenUsed="1"/>
-    <w:lsdException w:name="List Number" w:semiHidden="1" w:unhideWhenUsed="1"/>
-    <w:lsdException w:name="List 2" w:semiHidden="1" w:unhideWhenUsed="1"/>
-    <w:lsdException w:name="List 3" w:semiHidden="1" w:unhideWhenUsed="1"/>
-    <w:lsdException w:name="List 4" w:semiHidden="1" w:unhideWhenUsed="1"/>
-    <w:lsdException w:name="List 5" w:semiHidden="1" w:unhideWhenUsed="1"/>
-    <w:lsdException w:name="List Bullet 2" w:semiHidden="1" w:unhideWhenUsed="1"/>
-    <w:lsdException w:name="List Bullet 3" w:semiHidden="1" w:unhideWhenUsed="1"/>
-    <w:lsdException w:name="List Bullet 4" w:semiHidden="1" w:unhideWhenUsed="1"/>
-    <w:lsdException w:name="List Bullet 5" w:semiHidden="1" w:unhideWhenUsed="1"/>
-    <w:lsdException w:name="List Number 2" w:semiHidden="1" w:unhideWhenUsed="1"/>
-    <w:lsdException w:name="List Number 3" w:semiHidden="1" w:unhideWhenUsed="1"/>
-    <w:lsdException w:name="List Number 4" w:semiHidden="1" w:unhideWhenUsed="1"/>
-    <w:lsdException w:name="List Number 5" w:semiHidden="1" w:unhideWhenUsed="1"/>
-    <w:lsdException w:name="Title" w:uiPriority="10" w:qFormat="1"/>
-    <w:lsdException w:name="Closing" w:semiHidden="1" w:unhideWhenUsed="1"/>
-    <w:lsdException w:name="Signature" w:semiHidden="1" w:unhideWhenUsed="1"/>
-    <w:lsdException w:name="Default Paragraph Font" w:semiHidden="1" w:uiPriority="1" w:unhideWhenUsed="1"/>
-    <w:lsdException w:name="Body Text" w:semiHidden="1" w:uiPriority="0" w:unhideWhenUsed="1"/>
-    <w:lsdException w:name="Body Text Indent" w:semiHidden="1" w:unhideWhenUsed="1"/>
-    <w:lsdException w:name="List Continue" w:semiHidden="1" w:unhideWhenUsed="1"/>
-    <w:lsdException w:name="List Continue 2" w:semiHidden="1" w:unhideWhenUsed="1"/>
-    <w:lsdException w:name="List Continue 3" w:semiHidden="1" w:unhideWhenUsed="1"/>
-    <w:lsdException w:name="List Continue 4" w:semiHidden="1" w:unhideWhenUsed="1"/>
-    <w:lsdException w:name="List Continue 5" w:semiHidden="1" w:unhideWhenUsed="1"/>
-    <w:lsdException w:name="Message Header" w:semiHidden="1" w:unhideWhenUsed="1"/>
-    <w:lsdException w:name="Subtitle" w:uiPriority="11" w:qFormat="1"/>
-    <w:lsdException w:name="Salutation" w:semiHidden="1" w:unhideWhenUsed="1"/>
-    <w:lsdException w:name="Date" w:semiHidden="1" w:unhideWhenUsed="1"/>
-    <w:lsdException w:name="Body Text First Indent" w:semiHidden="1" w:unhideWhenUsed="1"/>
-    <w:lsdException w:name="Body Text First Indent 2" w:semiHidden="1" w:unhideWhenUsed="1"/>
-    <w:lsdException w:name="Note Heading" w:semiHidden="1" w:unhideWhenUsed="1"/>
-    <w:lsdException w:name="Body Text 2" w:semiHidden="1" w:unhideWhenUsed="1"/>
-    <w:lsdException w:name="Body Text 3" w:semiHidden="1" w:unhideWhenUsed="1"/>
-    <w:lsdException w:name="Body Text Indent 2" w:semiHidden="1" w:unhideWhenUsed="1"/>
-    <w:lsdException w:name="Body Text Indent 3" w:semiHidden="1" w:unhideWhenUsed="1"/>
-    <w:lsdException w:name="Block Text" w:semiHidden="1" w:unhideWhenUsed="1"/>
-    <w:lsdException w:name="Hyperlink" w:semiHidden="1" w:unhideWhenUsed="1"/>
-    <w:lsdException w:name="FollowedHyperlink" w:semiHidden="1" w:unhideWhenUsed="1"/>
-    <w:lsdException w:name="Strong" w:uiPriority="22" w:qFormat="1"/>
-    <w:lsdException w:name="Emphasis" w:uiPriority="20" w:qFormat="1"/>
-    <w:lsdException w:name="Document Map" w:semiHidden="1" w:unhideWhenUsed="1"/>
-    <w:lsdException w:name="Plain Text" w:semiHidden="1" w:unhideWhenUsed="1"/>
-    <w:lsdException w:name="E-mail Signature" w:semiHidden="1" w:unhideWhenUsed="1"/>
-    <w:lsdException w:name="HTML Top of Form" w:semiHidden="1" w:unhideWhenUsed="1"/>
-    <w:lsdException w:name="HTML Bottom of Form" w:semiHidden="1" w:unhideWhenUsed="1"/>
-    <w:lsdException w:name="Normal (Web)" w:semiHidden="1" w:unhideWhenUsed="1"/>
-    <w:lsdException w:name="HTML Acronym" w:semiHidden="1" w:unhideWhenUsed="1"/>
-    <w:lsdException w:name="HTML Address" w:semiHidden="1" w:unhideWhenUsed="1"/>
-    <w:lsdException w:name="HTML Cite" w:semiHidden="1" w:unhideWhenUsed="1"/>
-    <w:lsdException w:name="HTML Code" w:semiHidden="1" w:unhideWhenUsed="1"/>
-    <w:lsdException w:name="HTML Definition" w:semiHidden="1" w:unhideWhenUsed="1"/>
-    <w:lsdException w:name="HTML Keyboard" w:semiHidden="1" w:unhideWhenUsed="1"/>
-    <w:lsdException w:name="HTML Preformatted" w:semiHidden="1" w:unhideWhenUsed="1"/>
-    <w:lsdException w:name="HTML Sample" w:semiHidden="1" w:unhideWhenUsed="1"/>
-    <w:lsdException w:name="HTML Typewriter" w:semiHidden="1" w:unhideWhenUsed="1"/>
-    <w:lsdException w:name="HTML Variable" w:semiHidden="1" w:unhideWhenUsed="1"/>
-    <w:lsdException w:name="Normal Table" w:semiHidden="1" w:unhideWhenUsed="1"/>
-    <w:lsdException w:name="annotation subject" w:semiHidden="1" w:unhideWhenUsed="1"/>
-    <w:lsdException w:name="No List" w:semiHidden="1" w:unhideWhenUsed="1"/>
-    <w:lsdException w:name="Outline List 1" w:semiHidden="1" w:unhideWhenUsed="1"/>
-    <w:lsdException w:name="Outline List 2" w:semiHidden="1" w:unhideWhenUsed="1"/>
-    <w:lsdException w:name="Outline List 3" w:semiHidden="1" w:unhideWhenUsed="1"/>
-    <w:lsdException w:name="Table Simple 1" w:semiHidden="1" w:unhideWhenUsed="1"/>
-    <w:lsdException w:name="Table Simple 2" w:semiHidden="1" w:unhideWhenUsed="1"/>
-    <w:lsdException w:name="Table Simple 3" w:semiHidden="1" w:unhideWhenUsed="1"/>
-    <w:lsdException w:name="Table Classic 1" w:semiHidden="1" w:unhideWhenUsed="1"/>
-    <w:lsdException w:name="Table Classic 2" w:semiHidden="1" w:unhideWhenUsed="1"/>
-    <w:lsdException w:name="Table Classic 3" w:semiHidden="1" w:unhideWhenUsed="1"/>
-    <w:lsdException w:name="Table Classic 4" w:semiHidden="1" w:unhideWhenUsed="1"/>
-    <w:lsdException w:name="Table Colorful 1" w:semiHidden="1" w:unhideWhenUsed="1"/>
-    <w:lsdException w:name="Table Colorful 2" w:semiHidden="1" w:unhideWhenUsed="1"/>
-    <w:lsdException w:name="Table Colorful 3" w:semiHidden="1" w:unhideWhenUsed="1"/>
-    <w:lsdException w:name="Table Columns 1" w:semiHidden="1" w:unhideWhenUsed="1"/>
-    <w:lsdException w:name="Table Columns 2" w:semiHidden="1" w:unhideWhenUsed="1"/>
-    <w:lsdException w:name="Table Columns 3" w:semiHidden="1" w:unhideWhenUsed="1"/>
-    <w:lsdException w:name="Table Columns 4" w:semiHidden="1" w:unhideWhenUsed="1"/>
-    <w:lsdException w:name="Table Columns 5" w:semiHidden="1" w:unhideWhenUsed="1"/>
-    <w:lsdException w:name="Table Grid 1" w:semiHidden="1" w:unhideWhenUsed="1"/>
-    <w:lsdException w:name="Table Grid 2" w:semiHidden="1" w:unhideWhenUsed="1"/>
-    <w:lsdException w:name="Table Grid 3" w:semiHidden="1" w:unhideWhenUsed="1"/>
-    <w:lsdException w:name="Table Grid 4" w:semiHidden="1" w:unhideWhenUsed="1"/>
-    <w:lsdException w:name="Table Grid 5" w:semiHidden="1" w:unhideWhenUsed="1"/>
-    <w:lsdException w:name="Table Grid 6" w:semiHidden="1" w:unhideWhenUsed="1"/>
-    <w:lsdException w:name="Table Grid 7" w:semiHidden="1" w:unhideWhenUsed="1"/>
-    <w:lsdException w:name="Table Grid 8" w:semiHidden="1" w:unhideWhenUsed="1"/>
-    <w:lsdException w:name="Table List 1" w:semiHidden="1" w:unhideWhenUsed="1"/>
-    <w:lsdException w:name="Table List 2" w:semiHidden="1" w:unhideWhenUsed="1"/>
-    <w:lsdException w:name="Table List 3" w:semiHidden="1" w:unhideWhenUsed="1"/>
-    <w:lsdException w:name="Table List 4" w:semiHidden="1" w:unhideWhenUsed="1"/>
-    <w:lsdException w:name="Table List 5" w:semiHidden="1" w:unhideWhenUsed="1"/>
-    <w:lsdException w:name="Table List 6" w:semiHidden="1" w:unhideWhenUsed="1"/>
-    <w:lsdException w:name="Table List 7" w:semiHidden="1" w:unhideWhenUsed="1"/>
-    <w:lsdException w:name="Table List 8" w:semiHidden="1" w:unhideWhenUsed="1"/>
-    <w:lsdException w:name="Table 3D effects 1" w:semiHidden="1" w:unhideWhenUsed="1"/>
-    <w:lsdException w:name="Table 3D effects 2" w:semiHidden="1" w:unhideWhenUsed="1"/>
-    <w:lsdException w:name="Table 3D effects 3" w:semiHidden="1" w:unhideWhenUsed="1"/>
-    <w:lsdException w:name="Table Contemporary" w:semiHidden="1" w:unhideWhenUsed="1"/>
-    <w:lsdException w:name="Table Elegant" w:semiHidden="1" w:unhideWhenUsed="1"/>
-    <w:lsdException w:name="Table Professional" w:semiHidden="1" w:unhideWhenUsed="1"/>
-    <w:lsdException w:name="Table Subtle 1" w:semiHidden="1" w:unhideWhenUsed="1"/>
-    <w:lsdException w:name="Table Subtle 2" w:semiHidden="1" w:unhideWhenUsed="1"/>
-    <w:lsdException w:name="Table Web 1" w:semiHidden="1" w:unhideWhenUsed="1"/>
-    <w:lsdException w:name="Table Web 2" w:semiHidden="1" w:unhideWhenUsed="1"/>
-    <w:lsdException w:name="Table Web 3" w:semiHidden="1" w:unhideWhenUsed="1"/>
-    <w:lsdException w:name="Balloon Text" w:semiHidden="1" w:unhideWhenUsed="1"/>
-    <w:lsdException w:name="Table Grid" w:semiHidden="1" w:uiPriority="39" w:unhideWhenUsed="1"/>
-    <w:lsdException w:name="Table Theme" w:semiHidden="1" w:unhideWhenUsed="1"/>
-    <w:lsdException w:name="Placeholder Text" w:semiHidden="1"/>
-    <w:lsdException w:name="No Spacing" w:uiPriority="1" w:qFormat="1"/>
-    <w:lsdException w:name="Light Shading" w:uiPriority="60"/>
-    <w:lsdException w:name="Light List" w:uiPriority="61"/>
-    <w:lsdException w:name="Light Grid" w:uiPriority="62"/>
-    <w:lsdException w:name="Medium Shading 1" w:uiPriority="63"/>
-    <w:lsdException w:name="Medium Shading 2" w:uiPriority="64"/>
-    <w:lsdException w:name="Medium List 1" w:uiPriority="65"/>
-    <w:lsdException w:name="Medium List 2" w:uiPriority="66"/>
-    <w:lsdException w:name="Medium Grid 1" w:uiPriority="67"/>
-    <w:lsdException w:name="Medium Grid 2" w:uiPriority="68"/>
-    <w:lsdException w:name="Medium Grid 3" w:uiPriority="69"/>
-    <w:lsdException w:name="Dark List" w:uiPriority="70"/>
-    <w:lsdException w:name="Colorful Shading" w:uiPriority="71"/>
-    <w:lsdException w:name="Colorful List" w:uiPriority="72"/>
-    <w:lsdException w:name="Colorful Grid" w:uiPriority="73"/>
-    <w:lsdException w:name="Light Shading Accent 1" w:uiPriority="60"/>
-    <w:lsdException w:name="Light List Accent 1" w:uiPriority="61"/>
-    <w:lsdException w:name="Light Grid Accent 1" w:uiPriority="62"/>
-    <w:lsdException w:name="Medium Shading 1 Accent 1" w:uiPriority="63"/>
-    <w:lsdException w:name="Medium Shading 2 Accent 1" w:uiPriority="64"/>
-    <w:lsdException w:name="Medium List 1 Accent 1" w:uiPriority="65"/>
-    <w:lsdException w:name="Revision" w:semiHidden="1"/>
-    <w:lsdException w:name="List Paragraph" w:uiPriority="34" w:qFormat="1"/>
-    <w:lsdException w:name="Quote" w:uiPriority="29" w:qFormat="1"/>
-    <w:lsdException w:name="Intense Quote" w:uiPriority="30" w:qFormat="1"/>
-    <w:lsdException w:name="Medium List 2 Accent 1" w:uiPriority="66"/>
-    <w:lsdException w:name="Medium Grid 1 Accent 1" w:uiPriority="67"/>
-    <w:lsdException w:name="Medium Grid 2 Accent 1" w:uiPriority="68"/>
-    <w:lsdException w:name="Medium Grid 3 Accent 1" w:uiPriority="69"/>
-    <w:lsdException w:name="Dark List Accent 1" w:uiPriority="70"/>
-    <w:lsdException w:name="Colorful Shading Accent 1" w:uiPriority="71"/>
-    <w:lsdException w:name="Colorful List Accent 1" w:uiPriority="72"/>
-    <w:lsdException w:name="Colorful Grid Accent 1" w:uiPriority="73"/>
-    <w:lsdException w:name="Light Shading Accent 2" w:uiPriority="60"/>
-    <w:lsdException w:name="Light List Accent 2" w:uiPriority="61"/>
-    <w:lsdException w:name="Light Grid Accent 2" w:uiPriority="62"/>
-    <w:lsdException w:name="Medium Shading 1 Accent 2" w:uiPriority="63"/>
-    <w:lsdException w:name="Medium Shading 2 Accent 2" w:uiPriority="64"/>
-    <w:lsdException w:name="Medium List 1 Accent 2" w:uiPriority="65"/>
-    <w:lsdException w:name="Medium List 2 Accent 2" w:uiPriority="66"/>
-    <w:lsdException w:name="Medium Grid 1 Accent 2" w:uiPriority="67"/>
-    <w:lsdException w:name="Medium Grid 2 Accent 2" w:uiPriority="68"/>
-    <w:lsdException w:name="Medium Grid 3 Accent 2" w:uiPriority="69"/>
-    <w:lsdException w:name="Dark List Accent 2" w:uiPriority="70"/>
-    <w:lsdException w:name="Colorful Shading Accent 2" w:uiPriority="71"/>
-    <w:lsdException w:name="Colorful List Accent 2" w:uiPriority="72"/>
-    <w:lsdException w:name="Colorful Grid Accent 2" w:uiPriority="73"/>
-    <w:lsdException w:name="Light Shading Accent 3" w:uiPriority="60"/>
-    <w:lsdException w:name="Light List Accent 3" w:uiPriority="61"/>
-    <w:lsdException w:name="Light Grid Accent 3" w:uiPriority="62"/>
-    <w:lsdException w:name="Medium Shading 1 Accent 3" w:uiPriority="63"/>
-    <w:lsdException w:name="Medium Shading 2 Accent 3" w:uiPriority="64"/>
-    <w:lsdException w:name="Medium List 1 Accent 3" w:uiPriority="65"/>
-    <w:lsdException w:name="Medium List 2 Accent 3" w:uiPriority="66"/>
-    <w:lsdException w:name="Medium Grid 1 Accent 3" w:uiPriority="67"/>
-    <w:lsdException w:name="Medium Grid 2 Accent 3" w:uiPriority="68"/>
-    <w:lsdException w:name="Medium Grid 3 Accent 3" w:uiPriority="69"/>
-    <w:lsdException w:name="Dark List Accent 3" w:uiPriority="70"/>
-    <w:lsdException w:name="Colorful Shading Accent 3" w:uiPriority="71"/>
-    <w:lsdException w:name="Colorful List Accent 3" w:uiPriority="72"/>
-    <w:lsdException w:name="Colorful Grid Accent 3" w:uiPriority="73"/>
-    <w:lsdException w:name="Light Shading Accent 4" w:uiPriority="60"/>
-    <w:lsdException w:name="Light List Accent 4" w:uiPriority="61"/>
-    <w:lsdException w:name="Light Grid Accent 4" w:uiPriority="62"/>
-    <w:lsdException w:name="Medium Shading 1 Accent 4" w:uiPriority="63"/>
-    <w:lsdException w:name="Medium Shading 2 Accent 4" w:uiPriority="64"/>
-    <w:lsdException w:name="Medium List 1 Accent 4" w:uiPriority="65"/>
-    <w:lsdException w:name="Medium List 2 Accent 4" w:uiPriority="66"/>
-    <w:lsdException w:name="Medium Grid 1 Accent 4" w:uiPriority="67"/>
-    <w:lsdException w:name="Medium Grid 2 Accent 4" w:uiPriority="68"/>
-    <w:lsdException w:name="Medium Grid 3 Accent 4" w:uiPriority="69"/>
-    <w:lsdException w:name="Dark List Accent 4" w:uiPriority="70"/>
-    <w:lsdException w:name="Colorful Shading Accent 4" w:uiPriority="71"/>
-    <w:lsdException w:name="Colorful List Accent 4" w:uiPriority="72"/>
-    <w:lsdException w:name="Colorful Grid Accent 4" w:uiPriority="73"/>
-    <w:lsdException w:name="Light Shading Accent 5" w:uiPriority="60"/>
-    <w:lsdException w:name="Light List Accent 5" w:uiPriority="61"/>
-    <w:lsdException w:name="Light Grid Accent 5" w:uiPriority="62"/>
-    <w:lsdException w:name="Medium Shading 1 Accent 5" w:uiPriority="63"/>
-    <w:lsdException w:name="Medium Shading 2 Accent 5" w:uiPriority="64"/>
-    <w:lsdException w:name="Medium List 1 Accent 5" w:uiPriority="65"/>
-    <w:lsdException w:name="Medium List 2 Accent 5" w:uiPriority="66"/>
-    <w:lsdException w:name="Medium Grid 1 Accent 5" w:uiPriority="67"/>
-    <w:lsdException w:name="Medium Grid 2 Accent 5" w:uiPriority="68"/>
-    <w:lsdException w:name="Medium Grid 3 Accent 5" w:uiPriority="69"/>
-    <w:lsdException w:name="Dark List Accent 5" w:uiPriority="70"/>
-    <w:lsdException w:name="Colorful Shading Accent 5" w:uiPriority="71"/>
-    <w:lsdException w:name="Colorful List Accent 5" w:uiPriority="72"/>
-    <w:lsdException w:name="Colorful Grid Accent 5" w:uiPriority="73"/>
-    <w:lsdException w:name="Light Shading Accent 6" w:uiPriority="60"/>
-    <w:lsdException w:name="Light List Accent 6" w:uiPriority="61"/>
-    <w:lsdException w:name="Light Grid Accent 6" w:uiPriority="62"/>
-    <w:lsdException w:name="Medium Shading 1 Accent 6" w:uiPriority="63"/>
-    <w:lsdException w:name="Medium Shading 2 Accent 6" w:uiPriority="64"/>
-    <w:lsdException w:name="Medium List 1 Accent 6" w:uiPriority="65"/>
-    <w:lsdException w:name="Medium List 2 Accent 6" w:uiPriority="66"/>
-    <w:lsdException w:name="Medium Grid 1 Accent 6" w:uiPriority="67"/>
-    <w:lsdException w:name="Medium Grid 2 Accent 6" w:uiPriority="68"/>
-    <w:lsdException w:name="Medium Grid 3 Accent 6" w:uiPriority="69"/>
-    <w:lsdException w:name="Dark List Accent 6" w:uiPriority="70"/>
-    <w:lsdException w:name="Colorful Shading Accent 6" w:uiPriority="71"/>
-    <w:lsdException w:name="Colorful List Accent 6" w:uiPriority="72"/>
-    <w:lsdException w:name="Colorful Grid Accent 6" w:uiPriority="73"/>
-    <w:lsdException w:name="Subtle Emphasis" w:uiPriority="19" w:qFormat="1"/>
-    <w:lsdException w:name="Intense Emphasis" w:uiPriority="21" w:qFormat="1"/>
-    <w:lsdException w:name="Subtle Reference" w:uiPriority="31" w:qFormat="1"/>
-    <w:lsdException w:name="Intense Reference" w:uiPriority="32" w:qFormat="1"/>
-    <w:lsdException w:name="Book Title" w:uiPriority="33" w:qFormat="1"/>
-    <w:lsdException w:name="Bibliography" w:semiHidden="1" w:uiPriority="37" w:unhideWhenUsed="1"/>
-    <w:lsdException w:name="TOC Heading" w:semiHidden="1" w:uiPriority="39" w:unhideWhenUsed="1" w:qFormat="1"/>
-    <w:lsdException w:name="Plain Table 1" w:uiPriority="41"/>
-    <w:lsdException w:name="Plain Table 2" w:uiPriority="42"/>
-    <w:lsdException w:name="Plain Table 3" w:uiPriority="43"/>
-    <w:lsdException w:name="Plain Table 4" w:uiPriority="44"/>
-    <w:lsdException w:name="Plain Table 5" w:uiPriority="45"/>
-    <w:lsdException w:name="Grid Table Light" w:uiPriority="40"/>
-    <w:lsdException w:name="Grid Table 1 Light" w:uiPriority="46"/>
-    <w:lsdException w:name="Grid Table 2" w:uiPriority="47"/>
-    <w:lsdException w:name="Grid Table 3" w:uiPriority="48"/>
-    <w:lsdException w:name="Grid Table 4" w:uiPriority="49"/>
-    <w:lsdException w:name="Grid Table 5 Dark" w:uiPriority="50"/>
-    <w:lsdException w:name="Grid Table 6 Colorful" w:uiPriority="51"/>
-    <w:lsdException w:name="Grid Table 7 Colorful" w:uiPriority="52"/>
-    <w:lsdException w:name="Grid Table 1 Light Accent 1" w:uiPriority="46"/>
-    <w:lsdException w:name="Grid Table 2 Accent 1" w:uiPriority="47"/>
-    <w:lsdException w:name="Grid Table 3 Accent 1" w:uiPriority="48"/>
-    <w:lsdException w:name="Grid Table 4 Accent 1" w:uiPriority="49"/>
-    <w:lsdException w:name="Grid Table 5 Dark Accent 1" w:uiPriority="50"/>
-    <w:lsdException w:name="Grid Table 6 Colorful Accent 1" w:uiPriority="51"/>
-    <w:lsdException w:name="Grid Table 7 Colorful Accent 1" w:uiPriority="52"/>
-    <w:lsdException w:name="Grid Table 1 Light Accent 2" w:uiPriority="46"/>
-    <w:lsdException w:name="Grid Table 2 Accent 2" w:uiPriority="47"/>
-    <w:lsdException w:name="Grid Table 3 Accent 2" w:uiPriority="48"/>
-    <w:lsdException w:name="Grid Table 4 Accent 2" w:uiPriority="49"/>
-    <w:lsdException w:name="Grid Table 5 Dark Accent 2" w:uiPriority="50"/>
-    <w:lsdException w:name="Grid Table 6 Colorful Accent 2" w:uiPriority="51"/>
-    <w:lsdException w:name="Grid Table 7 Colorful Accent 2" w:uiPriority="52"/>
-    <w:lsdException w:name="Grid Table 1 Light Accent 3" w:uiPriority="46"/>
-    <w:lsdException w:name="Grid Table 2 Accent 3" w:uiPriority="47"/>
-    <w:lsdException w:name="Grid Table 3 Accent 3" w:uiPriority="48"/>
-    <w:lsdException w:name="Grid Table 4 Accent 3" w:uiPriority="49"/>
-    <w:lsdException w:name="Grid Table 5 Dark Accent 3" w:uiPriority="50"/>
-    <w:lsdException w:name="Grid Table 6 Colorful Accent 3" w:uiPriority="51"/>
-    <w:lsdException w:name="Grid Table 7 Colorful Accent 3" w:uiPriority="52"/>
-    <w:lsdException w:name="Grid Table 1 Light Accent 4" w:uiPriority="46"/>
-    <w:lsdException w:name="Grid Table 2 Accent 4" w:uiPriority="47"/>
-    <w:lsdException w:name="Grid Table 3 Accent 4" w:uiPriority="48"/>
-    <w:lsdException w:name="Grid Table 4 Accent 4" w:uiPriority="49"/>
-    <w:lsdException w:name="Grid Table 5 Dark Accent 4" w:uiPriority="50"/>
-    <w:lsdException w:name="Grid Table 6 Colorful Accent 4" w:uiPriority="51"/>
-    <w:lsdException w:name="Grid Table 7 Colorful Accent 4" w:uiPriority="52"/>
-    <w:lsdException w:name="Grid Table 1 Light Accent 5" w:uiPriority="46"/>
-    <w:lsdException w:name="Grid Table 2 Accent 5" w:uiPriority="47"/>
-    <w:lsdException w:name="Grid Table 3 Accent 5" w:uiPriority="48"/>
-    <w:lsdException w:name="Grid Table 4 Accent 5" w:uiPriority="49"/>
-    <w:lsdException w:name="Grid Table 5 Dark Accent 5" w:uiPriority="50"/>
-    <w:lsdException w:name="Grid Table 6 Colorful Accent 5" w:uiPriority="51"/>
-    <w:lsdException w:name="Grid Table 7 Colorful Accent 5" w:uiPriority="52"/>
-    <w:lsdException w:name="Grid Table 1 Light Accent 6" w:uiPriority="46"/>
-    <w:lsdException w:name="Grid Table 2 Accent 6" w:uiPriority="47"/>
-    <w:lsdException w:name="Grid Table 3 Accent 6" w:uiPriority="48"/>
-    <w:lsdException w:name="Grid Table 4 Accent 6" w:uiPriority="49"/>
-    <w:lsdException w:name="Grid Table 5 Dark Accent 6" w:uiPriority="50"/>
-    <w:lsdException w:name="Grid Table 6 Colorful Accent 6" w:uiPriority="51"/>
-    <w:lsdException w:name="Grid Table 7 Colorful Accent 6" w:uiPriority="52"/>
-    <w:lsdException w:name="List Table 1 Light" w:uiPriority="46"/>
-    <w:lsdException w:name="List Table 2" w:uiPriority="47"/>
-    <w:lsdException w:name="List Table 3" w:uiPriority="48"/>
-    <w:lsdException w:name="List Table 4" w:uiPriority="49"/>
-    <w:lsdException w:name="List Table 5 Dark" w:uiPriority="50"/>
-    <w:lsdException w:name="List Table 6 Colorful" w:uiPriority="51"/>
-    <w:lsdException w:name="List Table 7 Colorful" w:uiPriority="52"/>
-    <w:lsdException w:name="List Table 1 Light Accent 1" w:uiPriority="46"/>
-    <w:lsdException w:name="List Table 2 Accent 1" w:uiPriority="47"/>
-    <w:lsdException w:name="List Table 3 Accent 1" w:uiPriority="48"/>
-    <w:lsdException w:name="List Table 4 Accent 1" w:uiPriority="49"/>
-    <w:lsdException w:name="List Table 5 Dark Accent 1" w:uiPriority="50"/>
-    <w:lsdException w:name="List Table 6 Colorful Accent 1" w:uiPriority="51"/>
-    <w:lsdException w:name="List Table 7 Colorful Accent 1" w:uiPriority="52"/>
-    <w:lsdException w:name="List Table 1 Light Accent 2" w:uiPriority="46"/>
-    <w:lsdException w:name="List Table 2 Accent 2" w:uiPriority="47"/>
-    <w:lsdException w:name="List Table 3 Accent 2" w:uiPriority="48"/>
-    <w:lsdException w:name="List Table 4 Accent 2" w:uiPriority="49"/>
-    <w:lsdException w:name="List Table 5 Dark Accent 2" w:uiPriority="50"/>
-    <w:lsdException w:name="List Table 6 Colorful Accent 2" w:uiPriority="51"/>
-    <w:lsdException w:name="List Table 7 Colorful Accent 2" w:uiPriority="52"/>
-    <w:lsdException w:name="List Table 1 Light Accent 3" w:uiPriority="46"/>
-    <w:lsdException w:name="List Table 2 Accent 3" w:uiPriority="47"/>
-    <w:lsdException w:name="List Table 3 Accent 3" w:uiPriority="48"/>
-    <w:lsdException w:name="List Table 4 Accent 3" w:uiPriority="49"/>
-    <w:lsdException w:name="List Table 5 Dark Accent 3" w:uiPriority="50"/>
-    <w:lsdException w:name="List Table 6 Colorful Accent 3" w:uiPriority="51"/>
-    <w:lsdException w:name="List Table 7 Colorful Accent 3" w:uiPriority="52"/>
-    <w:lsdException w:name="List Table 1 Light Accent 4" w:uiPriority="46"/>
-    <w:lsdException w:name="List Table 2 Accent 4" w:uiPriority="47"/>
-    <w:lsdException w:name="List Table 3 Accent 4" w:uiPriority="48"/>
-    <w:lsdException w:name="List Table 4 Accent 4" w:uiPriority="49"/>
-    <w:lsdException w:name="List Table 5 Dark Accent 4" w:uiPriority="50"/>
-    <w:lsdException w:name="List Table 6 Colorful Accent 4" w:uiPriority="51"/>
-    <w:lsdException w:name="List Table 7 Colorful Accent 4" w:uiPriority="52"/>
-    <w:lsdException w:name="List Table 1 Light Accent 5" w:uiPriority="46"/>
-    <w:lsdException w:name="List Table 2 Accent 5" w:uiPriority="47"/>
-    <w:lsdException w:name="List Table 3 Accent 5" w:uiPriority="48"/>
-    <w:lsdException w:name="List Table 4 Accent 5" w:uiPriority="49"/>
-    <w:lsdException w:name="List Table 5 Dark Accent 5" w:uiPriority="50"/>
-    <w:lsdException w:name="List Table 6 Colorful Accent 5" w:uiPriority="51"/>
-    <w:lsdException w:name="List Table 7 Colorful Accent 5" w:uiPriority="52"/>
-    <w:lsdException w:name="List Table 1 Light Accent 6" w:uiPriority="46"/>
-    <w:lsdException w:name="List Table 2 Accent 6" w:uiPriority="47"/>
-    <w:lsdException w:name="List Table 3 Accent 6" w:uiPriority="48"/>
-    <w:lsdException w:name="List Table 4 Accent 6" w:uiPriority="49"/>
-    <w:lsdException w:name="List Table 5 Dark Accent 6" w:uiPriority="50"/>
-    <w:lsdException w:name="List Table 6 Colorful Accent 6" w:uiPriority="51"/>
-    <w:lsdException w:name="List Table 7 Colorful Accent 6" w:uiPriority="52"/>
-    <w:lsdException w:name="Mention" w:semiHidden="1" w:unhideWhenUsed="1"/>
-    <w:lsdException w:name="Smart Hyperlink" w:semiHidden="1" w:unhideWhenUsed="1"/>
-    <w:lsdException w:name="Hashtag" w:semiHidden="1" w:unhideWhenUsed="1"/>
-    <w:lsdException w:name="Unresolved Mention" w:semiHidden="1" w:unhideWhenUsed="1"/>
-    <w:lsdException w:name="Smart Link" w:semiHidden="1" w:unhideWhenUsed="1"/>
+  <w:latentStyles w:defLockedState="0" w:defUIPriority="99" w:defSemiHidden="1" w:defUnhideWhenUsed="1" w:defQFormat="0" w:count="267">
+    <w:lsdException w:name="Normal" w:semiHidden="0" w:uiPriority="0" w:unhideWhenUsed="0" w:qFormat="1"/>
+    <w:lsdException w:name="heading 1" w:semiHidden="0" w:uiPriority="9" w:unhideWhenUsed="0" w:qFormat="1"/>
+    <w:lsdException w:name="heading 2" w:uiPriority="9" w:qFormat="1"/>
+    <w:lsdException w:name="heading 3" w:uiPriority="9" w:qFormat="1"/>
+    <w:lsdException w:name="heading 4" w:uiPriority="9" w:qFormat="1"/>
+    <w:lsdException w:name="heading 5" w:uiPriority="9" w:qFormat="1"/>
+    <w:lsdException w:name="heading 6" w:uiPriority="9" w:qFormat="1"/>
+    <w:lsdException w:name="heading 7" w:uiPriority="9" w:qFormat="1"/>
+    <w:lsdException w:name="heading 8" w:uiPriority="9" w:qFormat="1"/>
+    <w:lsdException w:name="heading 9" w:uiPriority="9" w:qFormat="1"/>
+    <w:lsdException w:name="toc 1" w:uiPriority="39"/>
+    <w:lsdException w:name="toc 2" w:uiPriority="39"/>
+    <w:lsdException w:name="toc 3" w:uiPriority="39"/>
+    <w:lsdException w:name="toc 4" w:uiPriority="39"/>
+    <w:lsdException w:name="toc 5" w:uiPriority="39"/>
+    <w:lsdException w:name="toc 6" w:uiPriority="39"/>
+    <w:lsdException w:name="toc 7" w:uiPriority="39"/>
+    <w:lsdException w:name="toc 8" w:uiPriority="39"/>
+    <w:lsdException w:name="toc 9" w:uiPriority="39"/>
+    <w:lsdException w:name="caption" w:uiPriority="35" w:qFormat="1"/>
+    <w:lsdException w:name="Title" w:semiHidden="0" w:uiPriority="10" w:unhideWhenUsed="0" w:qFormat="1"/>
+    <w:lsdException w:name="Default Paragraph Font" w:uiPriority="1"/>
+    <w:lsdException w:name="Body Text" w:uiPriority="0"/>
+    <w:lsdException w:name="Subtitle" w:semiHidden="0" w:uiPriority="11" w:unhideWhenUsed="0" w:qFormat="1"/>
+    <w:lsdException w:name="Strong" w:semiHidden="0" w:uiPriority="22" w:unhideWhenUsed="0" w:qFormat="1"/>
+    <w:lsdException w:name="Emphasis" w:semiHidden="0" w:uiPriority="20" w:unhideWhenUsed="0" w:qFormat="1"/>
+    <w:lsdException w:name="Table Grid" w:uiPriority="39"/>
+    <w:lsdException w:name="Placeholder Text" w:unhideWhenUsed="0"/>
+    <w:lsdException w:name="No Spacing" w:semiHidden="0" w:uiPriority="1" w:unhideWhenUsed="0" w:qFormat="1"/>
+    <w:lsdException w:name="Light Shading" w:semiHidden="0" w:uiPriority="60" w:unhideWhenUsed="0"/>
+    <w:lsdException w:name="Light List" w:semiHidden="0" w:uiPriority="61" w:unhideWhenUsed="0"/>
+    <w:lsdException w:name="Light Grid" w:semiHidden="0" w:uiPriority="62" w:unhideWhenUsed="0"/>
+    <w:lsdException w:name="Medium Shading 1" w:semiHidden="0" w:uiPriority="63" w:unhideWhenUsed="0"/>
+    <w:lsdException w:name="Medium Shading 2" w:semiHidden="0" w:uiPriority="64" w:unhideWhenUsed="0"/>
+    <w:lsdException w:name="Medium List 1" w:semiHidden="0" w:uiPriority="65" w:unhideWhenUsed="0"/>
+    <w:lsdException w:name="Medium List 2" w:semiHidden="0" w:uiPriority="66" w:unhideWhenUsed="0"/>
+    <w:lsdException w:name="Medium Grid 1" w:semiHidden="0" w:uiPriority="67" w:unhideWhenUsed="0"/>
+    <w:lsdException w:name="Medium Grid 2" w:semiHidden="0" w:uiPriority="68" w:unhideWhenUsed="0"/>
+    <w:lsdException w:name="Medium Grid 3" w:semiHidden="0" w:uiPriority="69" w:unhideWhenUsed="0"/>
+    <w:lsdException w:name="Dark List" w:semiHidden="0" w:uiPriority="70" w:unhideWhenUsed="0"/>
+    <w:lsdException w:name="Colorful Shading" w:semiHidden="0" w:uiPriority="71" w:unhideWhenUsed="0"/>
+    <w:lsdException w:name="Colorful List" w:semiHidden="0" w:uiPriority="72" w:unhideWhenUsed="0"/>
+    <w:lsdException w:name="Colorful Grid" w:semiHidden="0" w:uiPriority="73" w:unhideWhenUsed="0"/>
+    <w:lsdException w:name="Light Shading Accent 1" w:semiHidden="0" w:uiPriority="60" w:unhideWhenUsed="0"/>
+    <w:lsdException w:name="Light List Accent 1" w:semiHidden="0" w:uiPriority="61" w:unhideWhenUsed="0"/>
+    <w:lsdException w:name="Light Grid Accent 1" w:semiHidden="0" w:uiPriority="62" w:unhideWhenUsed="0"/>
+    <w:lsdException w:name="Medium Shading 1 Accent 1" w:semiHidden="0" w:uiPriority="63" w:unhideWhenUsed="0"/>
+    <w:lsdException w:name="Medium Shading 2 Accent 1" w:semiHidden="0" w:uiPriority="64" w:unhideWhenUsed="0"/>
+    <w:lsdException w:name="Medium List 1 Accent 1" w:semiHidden="0" w:uiPriority="65" w:unhideWhenUsed="0"/>
+    <w:lsdException w:name="Revision" w:unhideWhenUsed="0"/>
+    <w:lsdException w:name="List Paragraph" w:semiHidden="0" w:uiPriority="34" w:unhideWhenUsed="0" w:qFormat="1"/>
+    <w:lsdException w:name="Quote" w:semiHidden="0" w:uiPriority="29" w:unhideWhenUsed="0" w:qFormat="1"/>
+    <w:lsdException w:name="Intense Quote" w:semiHidden="0" w:uiPriority="30" w:unhideWhenUsed="0" w:qFormat="1"/>
+    <w:lsdException w:name="Medium List 2 Accent 1" w:semiHidden="0" w:uiPriority="66" w:unhideWhenUsed="0"/>
+    <w:lsdException w:name="Medium Grid 1 Accent 1" w:semiHidden="0" w:uiPriority="67" w:unhideWhenUsed="0"/>
+    <w:lsdException w:name="Medium Grid 2 Accent 1" w:semiHidden="0" w:uiPriority="68" w:unhideWhenUsed="0"/>
+    <w:lsdException w:name="Medium Grid 3 Accent 1" w:semiHidden="0" w:uiPriority="69" w:unhideWhenUsed="0"/>
+    <w:lsdException w:name="Dark List Accent 1" w:semiHidden="0" w:uiPriority="70" w:unhideWhenUsed="0"/>
+    <w:lsdException w:name="Colorful Shading Accent 1" w:semiHidden="0" w:uiPriority="71" w:unhideWhenUsed="0"/>
+    <w:lsdException w:name="Colorful List Accent 1" w:semiHidden="0" w:uiPriority="72" w:unhideWhenUsed="0"/>
+    <w:lsdException w:name="Colorful Grid Accent 1" w:semiHidden="0" w:uiPriority="73" w:unhideWhenUsed="0"/>
+    <w:lsdException w:name="Light Shading Accent 2" w:semiHidden="0" w:uiPriority="60" w:unhideWhenUsed="0"/>
+    <w:lsdException w:name="Light List Accent 2" w:semiHidden="0" w:uiPriority="61" w:unhideWhenUsed="0"/>
+    <w:lsdException w:name="Light Grid Accent 2" w:semiHidden="0" w:uiPriority="62" w:unhideWhenUsed="0"/>
+    <w:lsdException w:name="Medium Shading 1 Accent 2" w:semiHidden="0" w:uiPriority="63" w:unhideWhenUsed="0"/>
+    <w:lsdException w:name="Medium Shading 2 Accent 2" w:semiHidden="0" w:uiPriority="64" w:unhideWhenUsed="0"/>
+    <w:lsdException w:name="Medium List 1 Accent 2" w:semiHidden="0" w:uiPriority="65" w:unhideWhenUsed="0"/>
+    <w:lsdException w:name="Medium List 2 Accent 2" w:semiHidden="0" w:uiPriority="66" w:unhideWhenUsed="0"/>
+    <w:lsdException w:name="Medium Grid 1 Accent 2" w:semiHidden="0" w:uiPriority="67" w:unhideWhenUsed="0"/>
+    <w:lsdException w:name="Medium Grid 2 Accent 2" w:semiHidden="0" w:uiPriority="68" w:unhideWhenUsed="0"/>
+    <w:lsdException w:name="Medium Grid 3 Accent 2" w:semiHidden="0" w:uiPriority="69" w:unhideWhenUsed="0"/>
+    <w:lsdException w:name="Dark List Accent 2" w:semiHidden="0" w:uiPriority="70" w:unhideWhenUsed="0"/>
+    <w:lsdException w:name="Colorful Shading Accent 2" w:semiHidden="0" w:uiPriority="71" w:unhideWhenUsed="0"/>
+    <w:lsdException w:name="Colorful List Accent 2" w:semiHidden="0" w:uiPriority="72" w:unhideWhenUsed="0"/>
+    <w:lsdException w:name="Colorful Grid Accent 2" w:semiHidden="0" w:uiPriority="73" w:unhideWhenUsed="0"/>
+    <w:lsdException w:name="Light Shading Accent 3" w:semiHidden="0" w:uiPriority="60" w:unhideWhenUsed="0"/>
+    <w:lsdException w:name="Light List Accent 3" w:semiHidden="0" w:uiPriority="61" w:unhideWhenUsed="0"/>
+    <w:lsdException w:name="Light Grid Accent 3" w:semiHidden="0" w:uiPriority="62" w:unhideWhenUsed="0"/>
+    <w:lsdException w:name="Medium Shading 1 Accent 3" w:semiHidden="0" w:uiPriority="63" w:unhideWhenUsed="0"/>
+    <w:lsdException w:name="Medium Shading 2 Accent 3" w:semiHidden="0" w:uiPriority="64" w:unhideWhenUsed="0"/>
+    <w:lsdException w:name="Medium List 1 Accent 3" w:semiHidden="0" w:uiPriority="65" w:unhideWhenUsed="0"/>
+    <w:lsdException w:name="Medium List 2 Accent 3" w:semiHidden="0" w:uiPriority="66" w:unhideWhenUsed="0"/>
+    <w:lsdException w:name="Medium Grid 1 Accent 3" w:semiHidden="0" w:uiPriority="67" w:unhideWhenUsed="0"/>
+    <w:lsdException w:name="Medium Grid 2 Accent 3" w:semiHidden="0" w:uiPriority="68" w:unhideWhenUsed="0"/>
+    <w:lsdException w:name="Medium Grid 3 Accent 3" w:semiHidden="0" w:uiPriority="69" w:unhideWhenUsed="0"/>
+    <w:lsdException w:name="Dark List Accent 3" w:semiHidden="0" w:uiPriority="70" w:unhideWhenUsed="0"/>
+    <w:lsdException w:name="Colorful Shading Accent 3" w:semiHidden="0" w:uiPriority="71" w:unhideWhenUsed="0"/>
+    <w:lsdException w:name="Colorful List Accent 3" w:semiHidden="0" w:uiPriority="72" w:unhideWhenUsed="0"/>
+    <w:lsdException w:name="Colorful Grid Accent 3" w:semiHidden="0" w:uiPriority="73" w:unhideWhenUsed="0"/>
+    <w:lsdException w:name="Light Shading Accent 4" w:semiHidden="0" w:uiPriority="60" w:unhideWhenUsed="0"/>
+    <w:lsdException w:name="Light List Accent 4" w:semiHidden="0" w:uiPriority="61" w:unhideWhenUsed="0"/>
+    <w:lsdException w:name="Light Grid Accent 4" w:semiHidden="0" w:uiPriority="62" w:unhideWhenUsed="0"/>
+    <w:lsdException w:name="Medium Shading 1 Accent 4" w:semiHidden="0" w:uiPriority="63" w:unhideWhenUsed="0"/>
+    <w:lsdException w:name="Medium Shading 2 Accent 4" w:semiHidden="0" w:uiPriority="64" w:unhideWhenUsed="0"/>
+    <w:lsdException w:name="Medium List 1 Accent 4" w:semiHidden="0" w:uiPriority="65" w:unhideWhenUsed="0"/>
+    <w:lsdException w:name="Medium List 2 Accent 4" w:semiHidden="0" w:uiPriority="66" w:unhideWhenUsed="0"/>
+    <w:lsdException w:name="Medium Grid 1 Accent 4" w:semiHidden="0" w:uiPriority="67" w:unhideWhenUsed="0"/>
+    <w:lsdException w:name="Medium Grid 2 Accent 4" w:semiHidden="0" w:uiPriority="68" w:unhideWhenUsed="0"/>
+    <w:lsdException w:name="Medium Grid 3 Accent 4" w:semiHidden="0" w:uiPriority="69" w:unhideWhenUsed="0"/>
+    <w:lsdException w:name="Dark List Accent 4" w:semiHidden="0" w:uiPriority="70" w:unhideWhenUsed="0"/>
+    <w:lsdException w:name="Colorful Shading Accent 4" w:semiHidden="0" w:uiPriority="71" w:unhideWhenUsed="0"/>
+    <w:lsdException w:name="Colorful List Accent 4" w:semiHidden="0" w:uiPriority="72" w:unhideWhenUsed="0"/>
+    <w:lsdException w:name="Colorful Grid Accent 4" w:semiHidden="0" w:uiPriority="73" w:unhideWhenUsed="0"/>
+    <w:lsdException w:name="Light Shading Accent 5" w:semiHidden="0" w:uiPriority="60" w:unhideWhenUsed="0"/>
+    <w:lsdException w:name="Light List Accent 5" w:semiHidden="0" w:uiPriority="61" w:unhideWhenUsed="0"/>
+    <w:lsdException w:name="Light Grid Accent 5" w:semiHidden="0" w:uiPriority="62" w:unhideWhenUsed="0"/>
+    <w:lsdException w:name="Medium Shading 1 Accent 5" w:semiHidden="0" w:uiPriority="63" w:unhideWhenUsed="0"/>
+    <w:lsdException w:name="Medium Shading 2 Accent 5" w:semiHidden="0" w:uiPriority="64" w:unhideWhenUsed="0"/>
+    <w:lsdException w:name="Medium List 1 Accent 5" w:semiHidden="0" w:uiPriority="65" w:unhideWhenUsed="0"/>
+    <w:lsdException w:name="Medium List 2 Accent 5" w:semiHidden="0" w:uiPriority="66" w:unhideWhenUsed="0"/>
+    <w:lsdException w:name="Medium Grid 1 Accent 5" w:semiHidden="0" w:uiPriority="67" w:unhideWhenUsed="0"/>
+    <w:lsdException w:name="Medium Grid 2 Accent 5" w:semiHidden="0" w:uiPriority="68" w:unhideWhenUsed="0"/>
+    <w:lsdException w:name="Medium Grid 3 Accent 5" w:semiHidden="0" w:uiPriority="69" w:unhideWhenUsed="0"/>
+    <w:lsdException w:name="Dark List Accent 5" w:semiHidden="0" w:uiPriority="70" w:unhideWhenUsed="0"/>
+    <w:lsdException w:name="Colorful Shading Accent 5" w:semiHidden="0" w:uiPriority="71" w:unhideWhenUsed="0"/>
+    <w:lsdException w:name="Colorful List Accent 5" w:semiHidden="0" w:uiPriority="72" w:unhideWhenUsed="0"/>
+    <w:lsdException w:name="Colorful Grid Accent 5" w:semiHidden="0" w:uiPriority="73" w:unhideWhenUsed="0"/>
+    <w:lsdException w:name="Light Shading Accent 6" w:semiHidden="0" w:uiPriority="60" w:unhideWhenUsed="0"/>
+    <w:lsdException w:name="Light List Accent 6" w:semiHidden="0" w:uiPriority="61" w:unhideWhenUsed="0"/>
+    <w:lsdException w:name="Light Grid Accent 6" w:semiHidden="0" w:uiPriority="62" w:unhideWhenUsed="0"/>
+    <w:lsdException w:name="Medium Shading 1 Accent 6" w:semiHidden="0" w:uiPriority="63" w:unhideWhenUsed="0"/>
+    <w:lsdException w:name="Medium Shading 2 Accent 6" w:semiHidden="0" w:uiPriority="64" w:unhideWhenUsed="0"/>
+    <w:lsdException w:name="Medium List 1 Accent 6" w:semiHidden="0" w:uiPriority="65" w:unhideWhenUsed="0"/>
+    <w:lsdException w:name="Medium List 2 Accent 6" w:semiHidden="0" w:uiPriority="66" w:unhideWhenUsed="0"/>
+    <w:lsdException w:name="Medium Grid 1 Accent 6" w:semiHidden="0" w:uiPriority="67" w:unhideWhenUsed="0"/>
+    <w:lsdException w:name="Medium Grid 2 Accent 6" w:semiHidden="0" w:uiPriority="68" w:unhideWhenUsed="0"/>
+    <w:lsdException w:name="Medium Grid 3 Accent 6" w:semiHidden="0" w:uiPriority="69" w:unhideWhenUsed="0"/>
+    <w:lsdException w:name="Dark List Accent 6" w:semiHidden="0" w:uiPriority="70" w:unhideWhenUsed="0"/>
+    <w:lsdException w:name="Colorful Shading Accent 6" w:semiHidden="0" w:uiPriority="71" w:unhideWhenUsed="0"/>
+    <w:lsdException w:name="Colorful List Accent 6" w:semiHidden="0" w:uiPriority="72" w:unhideWhenUsed="0"/>
+    <w:lsdException w:name="Colorful Grid Accent 6" w:semiHidden="0" w:uiPriority="73" w:unhideWhenUsed="0"/>
+    <w:lsdException w:name="Subtle Emphasis" w:semiHidden="0" w:uiPriority="19" w:unhideWhenUsed="0" w:qFormat="1"/>
+    <w:lsdException w:name="Intense Emphasis" w:semiHidden="0" w:uiPriority="21" w:unhideWhenUsed="0" w:qFormat="1"/>
+    <w:lsdException w:name="Subtle Reference" w:semiHidden="0" w:uiPriority="31" w:unhideWhenUsed="0" w:qFormat="1"/>
+    <w:lsdException w:name="Intense Reference" w:semiHidden="0" w:uiPriority="32" w:unhideWhenUsed="0" w:qFormat="1"/>
+    <w:lsdException w:name="Book Title" w:semiHidden="0" w:uiPriority="33" w:unhideWhenUsed="0" w:qFormat="1"/>
+    <w:lsdException w:name="Bibliography" w:uiPriority="37"/>
+    <w:lsdException w:name="TOC Heading" w:uiPriority="39" w:qFormat="1"/>
+  </w:latentStyles>
+  <w:style w:type="paragraph" w:default="1" w:styleId="a">
+    <w:name w:val="Normal"/>
+    <w:qFormat/>
+    <w:rsid w:val="00A61B19"/>
+    <w:pPr>
+      <w:spacing w:after="200" w:line="276" w:lineRule="auto"/>
+    </w:pPr>
+    <w:rPr>
+      <w:rFonts w:ascii="Calibri" w:eastAsia="Calibri" w:hAnsi="Calibri" w:cs="Times New Roman"/>
+    </w:rPr>
+  </w:style>
+  <w:style w:type="paragraph" w:styleId="1">
+    <w:name w:val="heading 1"/>
+    <w:basedOn w:val="a"/>
+    <w:next w:val="a"/>
+    <w:link w:val="10"/>
+    <w:uiPriority w:val="9"/>
+    <w:qFormat/>
+    <w:rsid w:val="004A28EC"/>
+    <w:pPr>
+      <w:keepNext/>
+      <w:spacing w:before="240" w:after="60" w:line="240" w:lineRule="auto"/>
+      <w:outlineLvl w:val="0"/>
+    </w:pPr>
+    <w:rPr>
+      <w:rFonts w:ascii="Cambria" w:eastAsia="Times New Roman" w:hAnsi="Cambria"/>
+      <w:b/>
+      <w:bCs/>
+      <w:kern w:val="32"/>
+      <w:sz w:val="32"/>
+      <w:szCs w:val="32"/>
+      <w:lang w:eastAsia="ru-RU"/>
+    </w:rPr>
+  </w:style>
+  <w:style w:type="paragraph" w:styleId="2">
+    <w:name w:val="heading 2"/>
+    <w:basedOn w:val="a"/>
+    <w:next w:val="a"/>
+    <w:link w:val="20"/>
+    <w:uiPriority w:val="9"/>
+    <w:semiHidden/>
+    <w:unhideWhenUsed/>
+    <w:qFormat/>
+    <w:rsid w:val="004A28EC"/>
+    <w:pPr>
+      <w:keepNext/>
+      <w:spacing w:before="240" w:after="60" w:line="240" w:lineRule="auto"/>
+      <w:outlineLvl w:val="1"/>
+    </w:pPr>
+    <w:rPr>
+      <w:rFonts w:ascii="Cambria" w:eastAsia="Times New Roman" w:hAnsi="Cambria"/>
+      <w:b/>
+      <w:bCs/>
+      <w:i/>
+      <w:iCs/>
+      <w:sz w:val="28"/>
+      <w:szCs w:val="28"/>
+      <w:lang w:eastAsia="ru-RU"/>
+    </w:rPr>
+  </w:style>
+  <w:style w:type="character" w:default="1" w:styleId="a0">
+    <w:name w:val="Default Paragraph Font"/>
+    <w:uiPriority w:val="1"/>
+    <w:semiHidden/>
+    <w:unhideWhenUsed/>
+  </w:style>
+  <w:style w:type="table" w:default="1" w:styleId="a1">
+    <w:name w:val="Normal Table"/>
+    <w:uiPriority w:val="99"/>
+    <w:semiHidden/>
+    <w:unhideWhenUsed/>
+    <w:tblPr>
+      <w:tblInd w:w="0" w:type="dxa"/>
+      <w:tblCellMar>
+        <w:top w:w="0" w:type="dxa"/>
+        <w:left w:w="108" w:type="dxa"/>
+        <w:bottom w:w="0" w:type="dxa"/>
+        <w:right w:w="108" w:type="dxa"/>
+      </w:tblCellMar>
+    </w:tblPr>
+  </w:style>
+  <w:style w:type="numbering" w:default="1" w:styleId="a2">
+    <w:name w:val="No List"/>
+    <w:uiPriority w:val="99"/>
+    <w:semiHidden/>
+    <w:unhideWhenUsed/>
+  </w:style>
+  <w:style w:type="character" w:customStyle="1" w:styleId="10">
+    <w:name w:val="Заголовок 1 Знак"/>
+    <w:basedOn w:val="a0"/>
+    <w:link w:val="1"/>
+    <w:uiPriority w:val="9"/>
+    <w:rsid w:val="004A28EC"/>
+    <w:rPr>
+      <w:rFonts w:ascii="Cambria" w:eastAsia="Times New Roman" w:hAnsi="Cambria" w:cs="Times New Roman"/>
+      <w:b/>
+      <w:bCs/>
+      <w:kern w:val="32"/>
+      <w:sz w:val="32"/>
+      <w:szCs w:val="32"/>
+      <w:lang w:eastAsia="ru-RU"/>
+    </w:rPr>
+  </w:style>
+  <w:style w:type="character" w:customStyle="1" w:styleId="20">
+    <w:name w:val="Заголовок 2 Знак"/>
+    <w:basedOn w:val="a0"/>
+    <w:link w:val="2"/>
+    <w:uiPriority w:val="9"/>
+    <w:semiHidden/>
+    <w:rsid w:val="004A28EC"/>
+    <w:rPr>
+      <w:rFonts w:ascii="Cambria" w:eastAsia="Times New Roman" w:hAnsi="Cambria" w:cs="Times New Roman"/>
+      <w:b/>
+      <w:bCs/>
+      <w:i/>
+      <w:iCs/>
+      <w:sz w:val="28"/>
+      <w:szCs w:val="28"/>
+      <w:lang w:eastAsia="ru-RU"/>
+    </w:rPr>
+  </w:style>
+  <w:style w:type="paragraph" w:styleId="a3">
+    <w:name w:val="Body Text"/>
+    <w:basedOn w:val="a"/>
+    <w:link w:val="11"/>
+    <w:semiHidden/>
+    <w:unhideWhenUsed/>
+    <w:rsid w:val="004A28EC"/>
+    <w:pPr>
+      <w:spacing w:after="120" w:line="240" w:lineRule="auto"/>
+    </w:pPr>
+    <w:rPr>
+      <w:rFonts w:ascii="Times New Roman" w:eastAsia="Times New Roman" w:hAnsi="Times New Roman"/>
+      <w:sz w:val="24"/>
+      <w:szCs w:val="24"/>
+      <w:lang w:val="x-none" w:eastAsia="ru-RU"/>
+    </w:rPr>
+  </w:style>
+  <w:style w:type="character" w:customStyle="1" w:styleId="a4">
+    <w:name w:val="Основной текст Знак"/>
+    <w:basedOn w:val="a0"/>
+    <w:uiPriority w:val="99"/>
+    <w:semiHidden/>
+    <w:rsid w:val="004A28EC"/>
+    <w:rPr>
+      <w:rFonts w:ascii="Calibri" w:eastAsia="Calibri" w:hAnsi="Calibri" w:cs="Times New Roman"/>
+    </w:rPr>
+  </w:style>
+  <w:style w:type="character" w:customStyle="1" w:styleId="11">
+    <w:name w:val="Основной текст Знак1"/>
+    <w:link w:val="a3"/>
+    <w:semiHidden/>
+    <w:locked/>
+    <w:rsid w:val="004A28EC"/>
+    <w:rPr>
+      <w:rFonts w:ascii="Times New Roman" w:eastAsia="Times New Roman" w:hAnsi="Times New Roman" w:cs="Times New Roman"/>
+      <w:sz w:val="24"/>
+      <w:szCs w:val="24"/>
+      <w:lang w:val="x-none" w:eastAsia="ru-RU"/>
+    </w:rPr>
+  </w:style>
+  <w:style w:type="character" w:styleId="a5">
+    <w:name w:val="Hyperlink"/>
+    <w:basedOn w:val="a0"/>
+    <w:uiPriority w:val="99"/>
+    <w:unhideWhenUsed/>
+    <w:rsid w:val="00ED5734"/>
+    <w:rPr>
+      <w:color w:val="0563C1" w:themeColor="hyperlink"/>
+      <w:u w:val="single"/>
+    </w:rPr>
+  </w:style>
+  <w:style w:type="paragraph" w:styleId="a6">
+    <w:name w:val="Normal (Web)"/>
+    <w:basedOn w:val="a"/>
+    <w:uiPriority w:val="99"/>
+    <w:semiHidden/>
+    <w:unhideWhenUsed/>
+    <w:rsid w:val="007079E4"/>
+    <w:pPr>
+      <w:spacing w:before="100" w:beforeAutospacing="1" w:after="100" w:afterAutospacing="1" w:line="240" w:lineRule="auto"/>
+    </w:pPr>
+    <w:rPr>
+      <w:rFonts w:ascii="Times New Roman" w:eastAsia="Times New Roman" w:hAnsi="Times New Roman"/>
+      <w:sz w:val="24"/>
+      <w:szCs w:val="24"/>
+      <w:lang w:eastAsia="ru-RU"/>
+    </w:rPr>
+  </w:style>
+  <w:style w:type="character" w:styleId="HTML">
+    <w:name w:val="HTML Code"/>
+    <w:basedOn w:val="a0"/>
+    <w:uiPriority w:val="99"/>
+    <w:semiHidden/>
+    <w:unhideWhenUsed/>
+    <w:rsid w:val="007079E4"/>
+    <w:rPr>
+      <w:rFonts w:ascii="Courier New" w:eastAsia="Times New Roman" w:hAnsi="Courier New" w:cs="Courier New"/>
+      <w:sz w:val="20"/>
+      <w:szCs w:val="20"/>
+    </w:rPr>
+  </w:style>
+  <w:style w:type="character" w:styleId="a7">
+    <w:name w:val="Emphasis"/>
+    <w:basedOn w:val="a0"/>
+    <w:uiPriority w:val="20"/>
+    <w:qFormat/>
+    <w:rsid w:val="006126B2"/>
+    <w:rPr>
+      <w:i/>
+      <w:iCs/>
+    </w:rPr>
+  </w:style>
+  <w:style w:type="character" w:styleId="a8">
+    <w:name w:val="Strong"/>
+    <w:basedOn w:val="a0"/>
+    <w:uiPriority w:val="22"/>
+    <w:qFormat/>
+    <w:rsid w:val="006126B2"/>
+    <w:rPr>
+      <w:b/>
+      <w:bCs/>
+    </w:rPr>
+  </w:style>
+  <w:style w:type="paragraph" w:customStyle="1" w:styleId="12">
+    <w:name w:val="Название объекта1"/>
+    <w:basedOn w:val="a"/>
+    <w:rsid w:val="006126B2"/>
+    <w:pPr>
+      <w:spacing w:before="100" w:beforeAutospacing="1" w:after="100" w:afterAutospacing="1" w:line="240" w:lineRule="auto"/>
+    </w:pPr>
+    <w:rPr>
+      <w:rFonts w:ascii="Times New Roman" w:eastAsia="Times New Roman" w:hAnsi="Times New Roman"/>
+      <w:sz w:val="24"/>
+      <w:szCs w:val="24"/>
+      <w:lang w:eastAsia="ru-RU"/>
+    </w:rPr>
+  </w:style>
+  <w:style w:type="character" w:customStyle="1" w:styleId="caption-text">
+    <w:name w:val="caption-text"/>
+    <w:basedOn w:val="a0"/>
+    <w:rsid w:val="006126B2"/>
+  </w:style>
+  <w:style w:type="paragraph" w:styleId="a9">
+    <w:name w:val="Balloon Text"/>
+    <w:basedOn w:val="a"/>
+    <w:link w:val="aa"/>
+    <w:uiPriority w:val="99"/>
+    <w:semiHidden/>
+    <w:unhideWhenUsed/>
+    <w:rsid w:val="006126B2"/>
+    <w:pPr>
+      <w:spacing w:after="0" w:line="240" w:lineRule="auto"/>
+    </w:pPr>
+    <w:rPr>
+      <w:rFonts w:ascii="Tahoma" w:hAnsi="Tahoma" w:cs="Tahoma"/>
+      <w:sz w:val="16"/>
+      <w:szCs w:val="16"/>
+    </w:rPr>
+  </w:style>
+  <w:style w:type="character" w:customStyle="1" w:styleId="aa">
+    <w:name w:val="Текст выноски Знак"/>
+    <w:basedOn w:val="a0"/>
+    <w:link w:val="a9"/>
+    <w:uiPriority w:val="99"/>
+    <w:semiHidden/>
+    <w:rsid w:val="006126B2"/>
+    <w:rPr>
+      <w:rFonts w:ascii="Tahoma" w:eastAsia="Calibri" w:hAnsi="Tahoma" w:cs="Tahoma"/>
+      <w:sz w:val="16"/>
+      <w:szCs w:val="16"/>
+    </w:rPr>
+  </w:style>
+  <w:style w:type="paragraph" w:styleId="HTML0">
+    <w:name w:val="HTML Preformatted"/>
+    <w:basedOn w:val="a"/>
+    <w:link w:val="HTML1"/>
+    <w:uiPriority w:val="99"/>
+    <w:semiHidden/>
+    <w:unhideWhenUsed/>
+    <w:rsid w:val="006126B2"/>
+    <w:pPr>
+      <w:tabs>
+        <w:tab w:val="left" w:pos="916"/>
+        <w:tab w:val="left" w:pos="1832"/>
+        <w:tab w:val="left" w:pos="2748"/>
+        <w:tab w:val="left" w:pos="3664"/>
+        <w:tab w:val="left" w:pos="4580"/>
+        <w:tab w:val="left" w:pos="5496"/>
+        <w:tab w:val="left" w:pos="6412"/>
+        <w:tab w:val="left" w:pos="7328"/>
+        <w:tab w:val="left" w:pos="8244"/>
+        <w:tab w:val="left" w:pos="9160"/>
+        <w:tab w:val="left" w:pos="10076"/>
+        <w:tab w:val="left" w:pos="10992"/>
+        <w:tab w:val="left" w:pos="11908"/>
+        <w:tab w:val="left" w:pos="12824"/>
+        <w:tab w:val="left" w:pos="13740"/>
+        <w:tab w:val="left" w:pos="14656"/>
+      </w:tabs>
+      <w:spacing w:after="0" w:line="240" w:lineRule="auto"/>
+    </w:pPr>
+    <w:rPr>
+      <w:rFonts w:ascii="Courier New" w:eastAsia="Times New Roman" w:hAnsi="Courier New" w:cs="Courier New"/>
+      <w:sz w:val="20"/>
+      <w:szCs w:val="20"/>
+      <w:lang w:eastAsia="ru-RU"/>
+    </w:rPr>
+  </w:style>
+  <w:style w:type="character" w:customStyle="1" w:styleId="HTML1">
+    <w:name w:val="Стандартный HTML Знак"/>
+    <w:basedOn w:val="a0"/>
+    <w:link w:val="HTML0"/>
+    <w:uiPriority w:val="99"/>
+    <w:semiHidden/>
+    <w:rsid w:val="006126B2"/>
+    <w:rPr>
+      <w:rFonts w:ascii="Courier New" w:eastAsia="Times New Roman" w:hAnsi="Courier New" w:cs="Courier New"/>
+      <w:sz w:val="20"/>
+      <w:szCs w:val="20"/>
+      <w:lang w:eastAsia="ru-RU"/>
+    </w:rPr>
+  </w:style>
+  <w:style w:type="character" w:customStyle="1" w:styleId="nf">
+    <w:name w:val="nf"/>
+    <w:basedOn w:val="a0"/>
+    <w:rsid w:val="006126B2"/>
+  </w:style>
+  <w:style w:type="character" w:customStyle="1" w:styleId="nn">
+    <w:name w:val="nn"/>
+    <w:basedOn w:val="a0"/>
+    <w:rsid w:val="006126B2"/>
+  </w:style>
+  <w:style w:type="character" w:customStyle="1" w:styleId="kr">
+    <w:name w:val="kr"/>
+    <w:basedOn w:val="a0"/>
+    <w:rsid w:val="006126B2"/>
+  </w:style>
+  <w:style w:type="character" w:customStyle="1" w:styleId="o">
+    <w:name w:val="o"/>
+    <w:basedOn w:val="a0"/>
+    <w:rsid w:val="006126B2"/>
+  </w:style>
+  <w:style w:type="character" w:customStyle="1" w:styleId="m">
+    <w:name w:val="m"/>
+    <w:basedOn w:val="a0"/>
+    <w:rsid w:val="006126B2"/>
+  </w:style>
+  <w:style w:type="character" w:customStyle="1" w:styleId="pre">
+    <w:name w:val="pre"/>
+    <w:basedOn w:val="a0"/>
+    <w:rsid w:val="006126B2"/>
+  </w:style>
+  <w:style w:type="character" w:customStyle="1" w:styleId="ne">
+    <w:name w:val="ne"/>
+    <w:basedOn w:val="a0"/>
+    <w:rsid w:val="006126B2"/>
+  </w:style>
+  <w:style w:type="paragraph" w:styleId="ab">
+    <w:name w:val="header"/>
+    <w:basedOn w:val="a"/>
+    <w:link w:val="ac"/>
+    <w:uiPriority w:val="99"/>
+    <w:unhideWhenUsed/>
+    <w:rsid w:val="00BE20B7"/>
+    <w:pPr>
+      <w:tabs>
+        <w:tab w:val="center" w:pos="4677"/>
+        <w:tab w:val="right" w:pos="9355"/>
+      </w:tabs>
+      <w:spacing w:after="0" w:line="240" w:lineRule="auto"/>
+    </w:pPr>
+  </w:style>
+  <w:style w:type="character" w:customStyle="1" w:styleId="ac">
+    <w:name w:val="Верхний колонтитул Знак"/>
+    <w:basedOn w:val="a0"/>
+    <w:link w:val="ab"/>
+    <w:uiPriority w:val="99"/>
+    <w:rsid w:val="00BE20B7"/>
+    <w:rPr>
+      <w:rFonts w:ascii="Calibri" w:eastAsia="Calibri" w:hAnsi="Calibri" w:cs="Times New Roman"/>
+    </w:rPr>
+  </w:style>
+  <w:style w:type="paragraph" w:styleId="ad">
+    <w:name w:val="footer"/>
+    <w:basedOn w:val="a"/>
+    <w:link w:val="ae"/>
+    <w:uiPriority w:val="99"/>
+    <w:unhideWhenUsed/>
+    <w:rsid w:val="00BE20B7"/>
+    <w:pPr>
+      <w:tabs>
+        <w:tab w:val="center" w:pos="4677"/>
+        <w:tab w:val="right" w:pos="9355"/>
+      </w:tabs>
+      <w:spacing w:after="0" w:line="240" w:lineRule="auto"/>
+    </w:pPr>
+  </w:style>
+  <w:style w:type="character" w:customStyle="1" w:styleId="ae">
+    <w:name w:val="Нижний колонтитул Знак"/>
+    <w:basedOn w:val="a0"/>
+    <w:link w:val="ad"/>
+    <w:uiPriority w:val="99"/>
+    <w:rsid w:val="00BE20B7"/>
+    <w:rPr>
+      <w:rFonts w:ascii="Calibri" w:eastAsia="Calibri" w:hAnsi="Calibri" w:cs="Times New Roman"/>
+    </w:rPr>
+  </w:style>
+  <w:style w:type="paragraph" w:styleId="af">
+    <w:name w:val="List Paragraph"/>
+    <w:basedOn w:val="a"/>
+    <w:uiPriority w:val="34"/>
+    <w:qFormat/>
+    <w:rsid w:val="000837D3"/>
+    <w:pPr>
+      <w:ind w:left="720"/>
+      <w:contextualSpacing/>
+    </w:pPr>
+  </w:style>
+  <w:style w:type="character" w:customStyle="1" w:styleId="language">
+    <w:name w:val="language"/>
+    <w:basedOn w:val="a0"/>
+    <w:rsid w:val="00DF42C4"/>
+  </w:style>
+  <w:style w:type="character" w:customStyle="1" w:styleId="hljs-keyword">
+    <w:name w:val="hljs-keyword"/>
+    <w:basedOn w:val="a0"/>
+    <w:rsid w:val="00DF42C4"/>
+  </w:style>
+  <w:style w:type="character" w:customStyle="1" w:styleId="hljs-number">
+    <w:name w:val="hljs-number"/>
+    <w:basedOn w:val="a0"/>
+    <w:rsid w:val="00DF42C4"/>
+  </w:style>
+  <w:style w:type="character" w:customStyle="1" w:styleId="hljs-comment">
+    <w:name w:val="hljs-comment"/>
+    <w:basedOn w:val="a0"/>
+    <w:rsid w:val="00DF42C4"/>
+  </w:style>
+  <w:style w:type="character" w:customStyle="1" w:styleId="FontStyle37">
+    <w:name w:val="Font Style37"/>
+    <w:rsid w:val="000D6B41"/>
+    <w:rPr>
+      <w:rFonts w:ascii="Times New Roman" w:hAnsi="Times New Roman" w:cs="Times New Roman"/>
+      <w:sz w:val="22"/>
+      <w:szCs w:val="22"/>
+    </w:rPr>
+  </w:style>
+</w:styles>
+</file>
+
+<file path=word/stylesWithEffects.xml><?xml version="1.0" encoding="utf-8"?>
+<w:styles xmlns:wpc="http://schemas.microsoft.com/office/word/2010/wordprocessingCanvas" xmlns:mc="http://schemas.openxmlformats.org/markup-compatibility/2006" xmlns:o="urn:schemas-microsoft-com:office:office" xmlns:r="http://schemas.openxmlformats.org/officeDocument/2006/relationships" xmlns:m="http://schemas.openxmlformats.org/officeDocument/2006/math" xmlns:v="urn:schemas-microsoft-com:vml" xmlns:wp14="http://schemas.microsoft.com/office/word/2010/wordprocessingDrawing" xmlns:wp="http://schemas.openxmlformats.org/drawingml/2006/wordprocessingDrawing" xmlns:w10="urn:schemas-microsoft-com:office:word" xmlns:w="http://schemas.openxmlformats.org/wordprocessingml/2006/main" xmlns:w14="http://schemas.microsoft.com/office/word/2010/wordml" xmlns:wpg="http://schemas.microsoft.com/office/word/2010/wordprocessingGroup" xmlns:wpi="http://schemas.microsoft.com/office/word/2010/wordprocessingInk" xmlns:wne="http://schemas.microsoft.com/office/word/2006/wordml" xmlns:wps="http://schemas.microsoft.com/office/word/2010/wordprocessingShape" mc:Ignorable="w14 wp14">
+  <w:docDefaults>
+    <w:rPrDefault>
+      <w:rPr>
+        <w:rFonts w:asciiTheme="minorHAnsi" w:eastAsiaTheme="minorHAnsi" w:hAnsiTheme="minorHAnsi" w:cstheme="minorBidi"/>
+        <w:sz w:val="22"/>
+        <w:szCs w:val="22"/>
+        <w:lang w:val="ru-RU" w:eastAsia="en-US" w:bidi="ar-SA"/>
+      </w:rPr>
+    </w:rPrDefault>
+    <w:pPrDefault>
+      <w:pPr>
+        <w:spacing w:after="160" w:line="259" w:lineRule="auto"/>
+      </w:pPr>
+    </w:pPrDefault>
+  </w:docDefaults>
+  <w:latentStyles w:defLockedState="0" w:defUIPriority="99" w:defSemiHidden="1" w:defUnhideWhenUsed="1" w:defQFormat="0" w:count="267">
+    <w:lsdException w:name="Normal" w:semiHidden="0" w:uiPriority="0" w:unhideWhenUsed="0" w:qFormat="1"/>
+    <w:lsdException w:name="heading 1" w:semiHidden="0" w:uiPriority="9" w:unhideWhenUsed="0" w:qFormat="1"/>
+    <w:lsdException w:name="heading 2" w:uiPriority="9" w:qFormat="1"/>
+    <w:lsdException w:name="heading 3" w:uiPriority="9" w:qFormat="1"/>
+    <w:lsdException w:name="heading 4" w:uiPriority="9" w:qFormat="1"/>
+    <w:lsdException w:name="heading 5" w:uiPriority="9" w:qFormat="1"/>
+    <w:lsdException w:name="heading 6" w:uiPriority="9" w:qFormat="1"/>
+    <w:lsdException w:name="heading 7" w:uiPriority="9" w:qFormat="1"/>
+    <w:lsdException w:name="heading 8" w:uiPriority="9" w:qFormat="1"/>
+    <w:lsdException w:name="heading 9" w:uiPriority="9" w:qFormat="1"/>
+    <w:lsdException w:name="toc 1" w:uiPriority="39"/>
+    <w:lsdException w:name="toc 2" w:uiPriority="39"/>
+    <w:lsdException w:name="toc 3" w:uiPriority="39"/>
+    <w:lsdException w:name="toc 4" w:uiPriority="39"/>
+    <w:lsdException w:name="toc 5" w:uiPriority="39"/>
+    <w:lsdException w:name="toc 6" w:uiPriority="39"/>
+    <w:lsdException w:name="toc 7" w:uiPriority="39"/>
+    <w:lsdException w:name="toc 8" w:uiPriority="39"/>
+    <w:lsdException w:name="toc 9" w:uiPriority="39"/>
+    <w:lsdException w:name="caption" w:uiPriority="35" w:qFormat="1"/>
+    <w:lsdException w:name="Title" w:semiHidden="0" w:uiPriority="10" w:unhideWhenUsed="0" w:qFormat="1"/>
+    <w:lsdException w:name="Default Paragraph Font" w:uiPriority="1"/>
+    <w:lsdException w:name="Body Text" w:uiPriority="0"/>
+    <w:lsdException w:name="Subtitle" w:semiHidden="0" w:uiPriority="11" w:unhideWhenUsed="0" w:qFormat="1"/>
+    <w:lsdException w:name="Strong" w:semiHidden="0" w:uiPriority="22" w:unhideWhenUsed="0" w:qFormat="1"/>
+    <w:lsdException w:name="Emphasis" w:semiHidden="0" w:uiPriority="20" w:unhideWhenUsed="0" w:qFormat="1"/>
+    <w:lsdException w:name="Table Grid" w:uiPriority="39"/>
+    <w:lsdException w:name="Placeholder Text" w:unhideWhenUsed="0"/>
+    <w:lsdException w:name="No Spacing" w:semiHidden="0" w:uiPriority="1" w:unhideWhenUsed="0" w:qFormat="1"/>
+    <w:lsdException w:name="Light Shading" w:semiHidden="0" w:uiPriority="60" w:unhideWhenUsed="0"/>
+    <w:lsdException w:name="Light List" w:semiHidden="0" w:uiPriority="61" w:unhideWhenUsed="0"/>
+    <w:lsdException w:name="Light Grid" w:semiHidden="0" w:uiPriority="62" w:unhideWhenUsed="0"/>
+    <w:lsdException w:name="Medium Shading 1" w:semiHidden="0" w:uiPriority="63" w:unhideWhenUsed="0"/>
+    <w:lsdException w:name="Medium Shading 2" w:semiHidden="0" w:uiPriority="64" w:unhideWhenUsed="0"/>
+    <w:lsdException w:name="Medium List 1" w:semiHidden="0" w:uiPriority="65" w:unhideWhenUsed="0"/>
+    <w:lsdException w:name="Medium List 2" w:semiHidden="0" w:uiPriority="66" w:unhideWhenUsed="0"/>
+    <w:lsdException w:name="Medium Grid 1" w:semiHidden="0" w:uiPriority="67" w:unhideWhenUsed="0"/>
+    <w:lsdException w:name="Medium Grid 2" w:semiHidden="0" w:uiPriority="68" w:unhideWhenUsed="0"/>
+    <w:lsdException w:name="Medium Grid 3" w:semiHidden="0" w:uiPriority="69" w:unhideWhenUsed="0"/>
+    <w:lsdException w:name="Dark List" w:semiHidden="0" w:uiPriority="70" w:unhideWhenUsed="0"/>
+    <w:lsdException w:name="Colorful Shading" w:semiHidden="0" w:uiPriority="71" w:unhideWhenUsed="0"/>
+    <w:lsdException w:name="Colorful List" w:semiHidden="0" w:uiPriority="72" w:unhideWhenUsed="0"/>
+    <w:lsdException w:name="Colorful Grid" w:semiHidden="0" w:uiPriority="73" w:unhideWhenUsed="0"/>
+    <w:lsdException w:name="Light Shading Accent 1" w:semiHidden="0" w:uiPriority="60" w:unhideWhenUsed="0"/>
+    <w:lsdException w:name="Light List Accent 1" w:semiHidden="0" w:uiPriority="61" w:unhideWhenUsed="0"/>
+    <w:lsdException w:name="Light Grid Accent 1" w:semiHidden="0" w:uiPriority="62" w:unhideWhenUsed="0"/>
+    <w:lsdException w:name="Medium Shading 1 Accent 1" w:semiHidden="0" w:uiPriority="63" w:unhideWhenUsed="0"/>
+    <w:lsdException w:name="Medium Shading 2 Accent 1" w:semiHidden="0" w:uiPriority="64" w:unhideWhenUsed="0"/>
+    <w:lsdException w:name="Medium List 1 Accent 1" w:semiHidden="0" w:uiPriority="65" w:unhideWhenUsed="0"/>
+    <w:lsdException w:name="Revision" w:unhideWhenUsed="0"/>
+    <w:lsdException w:name="List Paragraph" w:semiHidden="0" w:uiPriority="34" w:unhideWhenUsed="0" w:qFormat="1"/>
+    <w:lsdException w:name="Quote" w:semiHidden="0" w:uiPriority="29" w:unhideWhenUsed="0" w:qFormat="1"/>
+    <w:lsdException w:name="Intense Quote" w:semiHidden="0" w:uiPriority="30" w:unhideWhenUsed="0" w:qFormat="1"/>
+    <w:lsdException w:name="Medium List 2 Accent 1" w:semiHidden="0" w:uiPriority="66" w:unhideWhenUsed="0"/>
+    <w:lsdException w:name="Medium Grid 1 Accent 1" w:semiHidden="0" w:uiPriority="67" w:unhideWhenUsed="0"/>
+    <w:lsdException w:name="Medium Grid 2 Accent 1" w:semiHidden="0" w:uiPriority="68" w:unhideWhenUsed="0"/>
+    <w:lsdException w:name="Medium Grid 3 Accent 1" w:semiHidden="0" w:uiPriority="69" w:unhideWhenUsed="0"/>
+    <w:lsdException w:name="Dark List Accent 1" w:semiHidden="0" w:uiPriority="70" w:unhideWhenUsed="0"/>
+    <w:lsdException w:name="Colorful Shading Accent 1" w:semiHidden="0" w:uiPriority="71" w:unhideWhenUsed="0"/>
+    <w:lsdException w:name="Colorful List Accent 1" w:semiHidden="0" w:uiPriority="72" w:unhideWhenUsed="0"/>
+    <w:lsdException w:name="Colorful Grid Accent 1" w:semiHidden="0" w:uiPriority="73" w:unhideWhenUsed="0"/>
+    <w:lsdException w:name="Light Shading Accent 2" w:semiHidden="0" w:uiPriority="60" w:unhideWhenUsed="0"/>
+    <w:lsdException w:name="Light List Accent 2" w:semiHidden="0" w:uiPriority="61" w:unhideWhenUsed="0"/>
+    <w:lsdException w:name="Light Grid Accent 2" w:semiHidden="0" w:uiPriority="62" w:unhideWhenUsed="0"/>
+    <w:lsdException w:name="Medium Shading 1 Accent 2" w:semiHidden="0" w:uiPriority="63" w:unhideWhenUsed="0"/>
+    <w:lsdException w:name="Medium Shading 2 Accent 2" w:semiHidden="0" w:uiPriority="64" w:unhideWhenUsed="0"/>
+    <w:lsdException w:name="Medium List 1 Accent 2" w:semiHidden="0" w:uiPriority="65" w:unhideWhenUsed="0"/>
+    <w:lsdException w:name="Medium List 2 Accent 2" w:semiHidden="0" w:uiPriority="66" w:unhideWhenUsed="0"/>
+    <w:lsdException w:name="Medium Grid 1 Accent 2" w:semiHidden="0" w:uiPriority="67" w:unhideWhenUsed="0"/>
+    <w:lsdException w:name="Medium Grid 2 Accent 2" w:semiHidden="0" w:uiPriority="68" w:unhideWhenUsed="0"/>
+    <w:lsdException w:name="Medium Grid 3 Accent 2" w:semiHidden="0" w:uiPriority="69" w:unhideWhenUsed="0"/>
+    <w:lsdException w:name="Dark List Accent 2" w:semiHidden="0" w:uiPriority="70" w:unhideWhenUsed="0"/>
+    <w:lsdException w:name="Colorful Shading Accent 2" w:semiHidden="0" w:uiPriority="71" w:unhideWhenUsed="0"/>
+    <w:lsdException w:name="Colorful List Accent 2" w:semiHidden="0" w:uiPriority="72" w:unhideWhenUsed="0"/>
+    <w:lsdException w:name="Colorful Grid Accent 2" w:semiHidden="0" w:uiPriority="73" w:unhideWhenUsed="0"/>
+    <w:lsdException w:name="Light Shading Accent 3" w:semiHidden="0" w:uiPriority="60" w:unhideWhenUsed="0"/>
+    <w:lsdException w:name="Light List Accent 3" w:semiHidden="0" w:uiPriority="61" w:unhideWhenUsed="0"/>
+    <w:lsdException w:name="Light Grid Accent 3" w:semiHidden="0" w:uiPriority="62" w:unhideWhenUsed="0"/>
+    <w:lsdException w:name="Medium Shading 1 Accent 3" w:semiHidden="0" w:uiPriority="63" w:unhideWhenUsed="0"/>
+    <w:lsdException w:name="Medium Shading 2 Accent 3" w:semiHidden="0" w:uiPriority="64" w:unhideWhenUsed="0"/>
+    <w:lsdException w:name="Medium List 1 Accent 3" w:semiHidden="0" w:uiPriority="65" w:unhideWhenUsed="0"/>
+    <w:lsdException w:name="Medium List 2 Accent 3" w:semiHidden="0" w:uiPriority="66" w:unhideWhenUsed="0"/>
+    <w:lsdException w:name="Medium Grid 1 Accent 3" w:semiHidden="0" w:uiPriority="67" w:unhideWhenUsed="0"/>
+    <w:lsdException w:name="Medium Grid 2 Accent 3" w:semiHidden="0" w:uiPriority="68" w:unhideWhenUsed="0"/>
+    <w:lsdException w:name="Medium Grid 3 Accent 3" w:semiHidden="0" w:uiPriority="69" w:unhideWhenUsed="0"/>
+    <w:lsdException w:name="Dark List Accent 3" w:semiHidden="0" w:uiPriority="70" w:unhideWhenUsed="0"/>
+    <w:lsdException w:name="Colorful Shading Accent 3" w:semiHidden="0" w:uiPriority="71" w:unhideWhenUsed="0"/>
+    <w:lsdException w:name="Colorful List Accent 3" w:semiHidden="0" w:uiPriority="72" w:unhideWhenUsed="0"/>
+    <w:lsdException w:name="Colorful Grid Accent 3" w:semiHidden="0" w:uiPriority="73" w:unhideWhenUsed="0"/>
+    <w:lsdException w:name="Light Shading Accent 4" w:semiHidden="0" w:uiPriority="60" w:unhideWhenUsed="0"/>
+    <w:lsdException w:name="Light List Accent 4" w:semiHidden="0" w:uiPriority="61" w:unhideWhenUsed="0"/>
+    <w:lsdException w:name="Light Grid Accent 4" w:semiHidden="0" w:uiPriority="62" w:unhideWhenUsed="0"/>
+    <w:lsdException w:name="Medium Shading 1 Accent 4" w:semiHidden="0" w:uiPriority="63" w:unhideWhenUsed="0"/>
+    <w:lsdException w:name="Medium Shading 2 Accent 4" w:semiHidden="0" w:uiPriority="64" w:unhideWhenUsed="0"/>
+    <w:lsdException w:name="Medium List 1 Accent 4" w:semiHidden="0" w:uiPriority="65" w:unhideWhenUsed="0"/>
+    <w:lsdException w:name="Medium List 2 Accent 4" w:semiHidden="0" w:uiPriority="66" w:unhideWhenUsed="0"/>
+    <w:lsdException w:name="Medium Grid 1 Accent 4" w:semiHidden="0" w:uiPriority="67" w:unhideWhenUsed="0"/>
+    <w:lsdException w:name="Medium Grid 2 Accent 4" w:semiHidden="0" w:uiPriority="68" w:unhideWhenUsed="0"/>
+    <w:lsdException w:name="Medium Grid 3 Accent 4" w:semiHidden="0" w:uiPriority="69" w:unhideWhenUsed="0"/>
+    <w:lsdException w:name="Dark List Accent 4" w:semiHidden="0" w:uiPriority="70" w:unhideWhenUsed="0"/>
+    <w:lsdException w:name="Colorful Shading Accent 4" w:semiHidden="0" w:uiPriority="71" w:unhideWhenUsed="0"/>
+    <w:lsdException w:name="Colorful List Accent 4" w:semiHidden="0" w:uiPriority="72" w:unhideWhenUsed="0"/>
+    <w:lsdException w:name="Colorful Grid Accent 4" w:semiHidden="0" w:uiPriority="73" w:unhideWhenUsed="0"/>
+    <w:lsdException w:name="Light Shading Accent 5" w:semiHidden="0" w:uiPriority="60" w:unhideWhenUsed="0"/>
+    <w:lsdException w:name="Light List Accent 5" w:semiHidden="0" w:uiPriority="61" w:unhideWhenUsed="0"/>
+    <w:lsdException w:name="Light Grid Accent 5" w:semiHidden="0" w:uiPriority="62" w:unhideWhenUsed="0"/>
+    <w:lsdException w:name="Medium Shading 1 Accent 5" w:semiHidden="0" w:uiPriority="63" w:unhideWhenUsed="0"/>
+    <w:lsdException w:name="Medium Shading 2 Accent 5" w:semiHidden="0" w:uiPriority="64" w:unhideWhenUsed="0"/>
+    <w:lsdException w:name="Medium List 1 Accent 5" w:semiHidden="0" w:uiPriority="65" w:unhideWhenUsed="0"/>
+    <w:lsdException w:name="Medium List 2 Accent 5" w:semiHidden="0" w:uiPriority="66" w:unhideWhenUsed="0"/>
+    <w:lsdException w:name="Medium Grid 1 Accent 5" w:semiHidden="0" w:uiPriority="67" w:unhideWhenUsed="0"/>
+    <w:lsdException w:name="Medium Grid 2 Accent 5" w:semiHidden="0" w:uiPriority="68" w:unhideWhenUsed="0"/>
+    <w:lsdException w:name="Medium Grid 3 Accent 5" w:semiHidden="0" w:uiPriority="69" w:unhideWhenUsed="0"/>
+    <w:lsdException w:name="Dark List Accent 5" w:semiHidden="0" w:uiPriority="70" w:unhideWhenUsed="0"/>
+    <w:lsdException w:name="Colorful Shading Accent 5" w:semiHidden="0" w:uiPriority="71" w:unhideWhenUsed="0"/>
+    <w:lsdException w:name="Colorful List Accent 5" w:semiHidden="0" w:uiPriority="72" w:unhideWhenUsed="0"/>
+    <w:lsdException w:name="Colorful Grid Accent 5" w:semiHidden="0" w:uiPriority="73" w:unhideWhenUsed="0"/>
+    <w:lsdException w:name="Light Shading Accent 6" w:semiHidden="0" w:uiPriority="60" w:unhideWhenUsed="0"/>
+    <w:lsdException w:name="Light List Accent 6" w:semiHidden="0" w:uiPriority="61" w:unhideWhenUsed="0"/>
+    <w:lsdException w:name="Light Grid Accent 6" w:semiHidden="0" w:uiPriority="62" w:unhideWhenUsed="0"/>
+    <w:lsdException w:name="Medium Shading 1 Accent 6" w:semiHidden="0" w:uiPriority="63" w:unhideWhenUsed="0"/>
+    <w:lsdException w:name="Medium Shading 2 Accent 6" w:semiHidden="0" w:uiPriority="64" w:unhideWhenUsed="0"/>
+    <w:lsdException w:name="Medium List 1 Accent 6" w:semiHidden="0" w:uiPriority="65" w:unhideWhenUsed="0"/>
+    <w:lsdException w:name="Medium List 2 Accent 6" w:semiHidden="0" w:uiPriority="66" w:unhideWhenUsed="0"/>
+    <w:lsdException w:name="Medium Grid 1 Accent 6" w:semiHidden="0" w:uiPriority="67" w:unhideWhenUsed="0"/>
+    <w:lsdException w:name="Medium Grid 2 Accent 6" w:semiHidden="0" w:uiPriority="68" w:unhideWhenUsed="0"/>
+    <w:lsdException w:name="Medium Grid 3 Accent 6" w:semiHidden="0" w:uiPriority="69" w:unhideWhenUsed="0"/>
+    <w:lsdException w:name="Dark List Accent 6" w:semiHidden="0" w:uiPriority="70" w:unhideWhenUsed="0"/>
+    <w:lsdException w:name="Colorful Shading Accent 6" w:semiHidden="0" w:uiPriority="71" w:unhideWhenUsed="0"/>
+    <w:lsdException w:name="Colorful List Accent 6" w:semiHidden="0" w:uiPriority="72" w:unhideWhenUsed="0"/>
+    <w:lsdException w:name="Colorful Grid Accent 6" w:semiHidden="0" w:uiPriority="73" w:unhideWhenUsed="0"/>
+    <w:lsdException w:name="Subtle Emphasis" w:semiHidden="0" w:uiPriority="19" w:unhideWhenUsed="0" w:qFormat="1"/>
+    <w:lsdException w:name="Intense Emphasis" w:semiHidden="0" w:uiPriority="21" w:unhideWhenUsed="0" w:qFormat="1"/>
+    <w:lsdException w:name="Subtle Reference" w:semiHidden="0" w:uiPriority="31" w:unhideWhenUsed="0" w:qFormat="1"/>
+    <w:lsdException w:name="Intense Reference" w:semiHidden="0" w:uiPriority="32" w:unhideWhenUsed="0" w:qFormat="1"/>
+    <w:lsdException w:name="Book Title" w:semiHidden="0" w:uiPriority="33" w:unhideWhenUsed="0" w:qFormat="1"/>
+    <w:lsdException w:name="Bibliography" w:uiPriority="37"/>
+    <w:lsdException w:name="TOC Heading" w:uiPriority="39" w:qFormat="1"/>
   </w:latentStyles>
   <w:style w:type="paragraph" w:default="1" w:styleId="a">
     <w:name w:val="Normal"/>
@@ -2500,7 +3839,7 @@
   <a:extraClrSchemeLst/>
   <a:extLst>
     <a:ext uri="{05A4C25C-085E-4340-85A3-A5531E510DB2}">
-      <thm15:themeFamily xmlns:thm15="http://schemas.microsoft.com/office/thememl/2012/main" name="Office Theme" id="{62F939B6-93AF-4DB8-9C6B-D6C7DFDC589F}" vid="{4A3C46E8-61CC-4603-A589-7422A47A8E4A}"/>
+      <thm15:themeFamily xmlns:thm15="http://schemas.microsoft.com/office/thememl/2012/main" xmlns="" name="Office Theme" id="{62F939B6-93AF-4DB8-9C6B-D6C7DFDC589F}" vid="{4A3C46E8-61CC-4603-A589-7422A47A8E4A}"/>
     </a:ext>
   </a:extLst>
 </a:theme>

</xml_diff>

<commit_message>
AUTO FROM WORK 31.10.2021 21:11:29,10
</commit_message>
<xml_diff>
--- a/2-kurs/2-1/Технология разработки/Инкин/Контрольная работа 1 вариант 19.docx
+++ b/2-kurs/2-1/Технология разработки/Инкин/Контрольная работа 1 вариант 19.docx
@@ -640,30 +640,6 @@
         </w:rPr>
         <w:t>Что такое ассоциация? Что такое наследование? Что такое полиморфизм. Что такое агрегация? Что такое зависимость?</w:t>
       </w:r>
-    </w:p>
-    <w:p>
-      <w:pPr>
-        <w:spacing w:after="0"/>
-        <w:ind w:firstLine="567"/>
-        <w:rPr>
-          <w:rFonts w:ascii="Times New Roman" w:hAnsi="Times New Roman"/>
-          <w:sz w:val="28"/>
-          <w:szCs w:val="28"/>
-          <w:lang w:eastAsia="ru-RU"/>
-        </w:rPr>
-      </w:pPr>
-    </w:p>
-    <w:p>
-      <w:pPr>
-        <w:spacing w:after="0"/>
-        <w:ind w:firstLine="567"/>
-        <w:rPr>
-          <w:rFonts w:ascii="Times New Roman" w:hAnsi="Times New Roman"/>
-          <w:sz w:val="28"/>
-          <w:szCs w:val="28"/>
-          <w:lang w:eastAsia="ru-RU"/>
-        </w:rPr>
-      </w:pPr>
     </w:p>
     <w:p>
       <w:pPr>
@@ -1606,7 +1582,7 @@
           <w:rFonts w:ascii="Times New Roman" w:eastAsia="Times New Roman" w:hAnsi="Times New Roman"/>
           <w:sz w:val="28"/>
           <w:szCs w:val="28"/>
-          <w:lang w:eastAsia="ru-RU"/>
+          <w:lang w:val="en-US" w:eastAsia="ru-RU"/>
         </w:rPr>
       </w:pPr>
       <w:r>
@@ -1623,7 +1599,7 @@
           <w:rFonts w:ascii="Times New Roman" w:eastAsia="Times New Roman" w:hAnsi="Times New Roman"/>
           <w:sz w:val="28"/>
           <w:szCs w:val="28"/>
-          <w:lang w:eastAsia="ru-RU"/>
+          <w:lang w:val="en-US" w:eastAsia="ru-RU"/>
         </w:rPr>
         <w:t>{</w:t>
       </w:r>
@@ -1655,35 +1631,35 @@
           <w:rFonts w:ascii="Times New Roman" w:eastAsia="Times New Roman" w:hAnsi="Times New Roman"/>
           <w:sz w:val="28"/>
           <w:szCs w:val="28"/>
-          <w:lang w:eastAsia="ru-RU"/>
-        </w:rPr>
-      </w:pPr>
-      <w:r>
-        <w:rPr>
-          <w:rFonts w:ascii="Times New Roman" w:eastAsia="Times New Roman" w:hAnsi="Times New Roman"/>
-          <w:sz w:val="28"/>
-          <w:szCs w:val="28"/>
-          <w:lang w:eastAsia="ru-RU"/>
+          <w:lang w:val="en-US" w:eastAsia="ru-RU"/>
+        </w:rPr>
+      </w:pPr>
+      <w:r>
+        <w:rPr>
+          <w:rFonts w:ascii="Times New Roman" w:eastAsia="Times New Roman" w:hAnsi="Times New Roman"/>
+          <w:sz w:val="28"/>
+          <w:szCs w:val="28"/>
+          <w:lang w:val="en-US" w:eastAsia="ru-RU"/>
         </w:rPr>
         <w:t xml:space="preserve">        </w:t>
       </w:r>
-      <w:proofErr w:type="spellStart"/>
-      <w:r>
-        <w:rPr>
-          <w:rFonts w:ascii="Times New Roman" w:eastAsia="Times New Roman" w:hAnsi="Times New Roman"/>
-          <w:sz w:val="28"/>
-          <w:szCs w:val="28"/>
-          <w:lang w:eastAsia="ru-RU"/>
+      <w:proofErr w:type="gramStart"/>
+      <w:r>
+        <w:rPr>
+          <w:rFonts w:ascii="Times New Roman" w:eastAsia="Times New Roman" w:hAnsi="Times New Roman"/>
+          <w:sz w:val="28"/>
+          <w:szCs w:val="28"/>
+          <w:lang w:val="en-US" w:eastAsia="ru-RU"/>
         </w:rPr>
         <w:t>power</w:t>
       </w:r>
-      <w:proofErr w:type="spellEnd"/>
-      <w:r>
-        <w:rPr>
-          <w:rFonts w:ascii="Times New Roman" w:eastAsia="Times New Roman" w:hAnsi="Times New Roman"/>
-          <w:sz w:val="28"/>
-          <w:szCs w:val="28"/>
-          <w:lang w:eastAsia="ru-RU"/>
+      <w:proofErr w:type="gramEnd"/>
+      <w:r>
+        <w:rPr>
+          <w:rFonts w:ascii="Times New Roman" w:eastAsia="Times New Roman" w:hAnsi="Times New Roman"/>
+          <w:sz w:val="28"/>
+          <w:szCs w:val="28"/>
+          <w:lang w:val="en-US" w:eastAsia="ru-RU"/>
         </w:rPr>
         <w:t xml:space="preserve"> = p;</w:t>
       </w:r>
@@ -1715,15 +1691,15 @@
           <w:rFonts w:ascii="Times New Roman" w:eastAsia="Times New Roman" w:hAnsi="Times New Roman"/>
           <w:sz w:val="28"/>
           <w:szCs w:val="28"/>
-          <w:lang w:eastAsia="ru-RU"/>
-        </w:rPr>
-      </w:pPr>
-      <w:r>
-        <w:rPr>
-          <w:rFonts w:ascii="Times New Roman" w:eastAsia="Times New Roman" w:hAnsi="Times New Roman"/>
-          <w:sz w:val="28"/>
-          <w:szCs w:val="28"/>
-          <w:lang w:eastAsia="ru-RU"/>
+          <w:lang w:val="en-US" w:eastAsia="ru-RU"/>
+        </w:rPr>
+      </w:pPr>
+      <w:r>
+        <w:rPr>
+          <w:rFonts w:ascii="Times New Roman" w:eastAsia="Times New Roman" w:hAnsi="Times New Roman"/>
+          <w:sz w:val="28"/>
+          <w:szCs w:val="28"/>
+          <w:lang w:val="en-US" w:eastAsia="ru-RU"/>
         </w:rPr>
         <w:t xml:space="preserve">    }</w:t>
       </w:r>
@@ -1755,15 +1731,15 @@
           <w:rFonts w:ascii="Times New Roman" w:eastAsia="Times New Roman" w:hAnsi="Times New Roman"/>
           <w:sz w:val="28"/>
           <w:szCs w:val="28"/>
-          <w:lang w:eastAsia="ru-RU"/>
-        </w:rPr>
-      </w:pPr>
-      <w:r>
-        <w:rPr>
-          <w:rFonts w:ascii="Times New Roman" w:eastAsia="Times New Roman" w:hAnsi="Times New Roman"/>
-          <w:sz w:val="28"/>
-          <w:szCs w:val="28"/>
-          <w:lang w:eastAsia="ru-RU"/>
+          <w:lang w:val="en-US" w:eastAsia="ru-RU"/>
+        </w:rPr>
+      </w:pPr>
+      <w:r>
+        <w:rPr>
+          <w:rFonts w:ascii="Times New Roman" w:eastAsia="Times New Roman" w:hAnsi="Times New Roman"/>
+          <w:sz w:val="28"/>
+          <w:szCs w:val="28"/>
+          <w:lang w:val="en-US" w:eastAsia="ru-RU"/>
         </w:rPr>
         <w:t>}</w:t>
       </w:r>
@@ -1795,7 +1771,7 @@
           <w:rFonts w:ascii="Times New Roman" w:eastAsia="Times New Roman" w:hAnsi="Times New Roman"/>
           <w:sz w:val="28"/>
           <w:szCs w:val="28"/>
-          <w:lang w:eastAsia="ru-RU"/>
+          <w:lang w:val="en-US" w:eastAsia="ru-RU"/>
         </w:rPr>
       </w:pPr>
     </w:p>
@@ -1927,6 +1903,7 @@
           <w:szCs w:val="28"/>
           <w:lang w:val="en-US" w:eastAsia="ru-RU"/>
         </w:rPr>
+        <w:lastRenderedPageBreak/>
         <w:t xml:space="preserve">    </w:t>
       </w:r>
       <w:proofErr w:type="gramStart"/>
@@ -2237,7 +2214,7 @@
           <w:rFonts w:ascii="Times New Roman" w:eastAsia="Times New Roman" w:hAnsi="Times New Roman"/>
           <w:sz w:val="28"/>
           <w:szCs w:val="28"/>
-          <w:lang w:eastAsia="ru-RU"/>
+          <w:lang w:val="en-US" w:eastAsia="ru-RU"/>
         </w:rPr>
       </w:pPr>
       <w:r>
@@ -2254,7 +2231,7 @@
           <w:rFonts w:ascii="Times New Roman" w:eastAsia="Times New Roman" w:hAnsi="Times New Roman"/>
           <w:sz w:val="28"/>
           <w:szCs w:val="28"/>
-          <w:lang w:eastAsia="ru-RU"/>
+          <w:lang w:val="en-US" w:eastAsia="ru-RU"/>
         </w:rPr>
         <w:t>}</w:t>
       </w:r>
@@ -3824,7 +3801,6 @@
           <w:szCs w:val="28"/>
           <w:lang w:eastAsia="ru-RU"/>
         </w:rPr>
-        <w:lastRenderedPageBreak/>
         <w:t xml:space="preserve">К примеру, три </w:t>
       </w:r>
       <w:bookmarkStart w:id="18" w:name="keyword129"/>
@@ -3878,7 +3854,17 @@
           <w:szCs w:val="28"/>
           <w:lang w:eastAsia="ru-RU"/>
         </w:rPr>
-        <w:t xml:space="preserve">). Однако результат выполнения этой </w:t>
+        <w:t xml:space="preserve">). Однако результат </w:t>
+      </w:r>
+      <w:r>
+        <w:rPr>
+          <w:rFonts w:ascii="Times New Roman" w:eastAsia="Times New Roman" w:hAnsi="Times New Roman"/>
+          <w:sz w:val="28"/>
+          <w:szCs w:val="28"/>
+          <w:lang w:eastAsia="ru-RU"/>
+        </w:rPr>
+        <w:lastRenderedPageBreak/>
+        <w:t xml:space="preserve">выполнения этой </w:t>
       </w:r>
       <w:bookmarkStart w:id="21" w:name="keyword132"/>
       <w:bookmarkEnd w:id="21"/>
@@ -4149,7 +4135,7 @@
           <w:sz w:val="28"/>
           <w:szCs w:val="28"/>
         </w:rPr>
-        <w:t>Выполнение задания.</w:t>
+        <w:t>Создание контекстной диаграммы.</w:t>
       </w:r>
     </w:p>
     <w:p>
@@ -4169,26 +4155,6 @@
           <w:sz w:val="28"/>
           <w:szCs w:val="28"/>
         </w:rPr>
-        <w:t>Создание контекстной диаграммы.</w:t>
-      </w:r>
-    </w:p>
-    <w:p>
-      <w:pPr>
-        <w:spacing w:after="0"/>
-        <w:ind w:firstLine="709"/>
-        <w:jc w:val="both"/>
-        <w:rPr>
-          <w:rFonts w:ascii="Times New Roman" w:hAnsi="Times New Roman"/>
-          <w:sz w:val="28"/>
-          <w:szCs w:val="28"/>
-        </w:rPr>
-      </w:pPr>
-      <w:r>
-        <w:rPr>
-          <w:rFonts w:ascii="Times New Roman" w:hAnsi="Times New Roman"/>
-          <w:sz w:val="28"/>
-          <w:szCs w:val="28"/>
-        </w:rPr>
         <w:t xml:space="preserve">Контекстная диаграмма отражает отношение системы с внешней средой. Она </w:t>
       </w:r>
       <w:r>
@@ -4205,23 +4171,7 @@
           <w:sz w:val="28"/>
           <w:szCs w:val="28"/>
         </w:rPr>
-        <w:t xml:space="preserve"> только один процесс, обозначающий в целом деятельность всей модел</w:t>
-      </w:r>
-      <w:r>
-        <w:rPr>
-          <w:rFonts w:ascii="Times New Roman" w:hAnsi="Times New Roman"/>
-          <w:sz w:val="28"/>
-          <w:szCs w:val="28"/>
-        </w:rPr>
-        <w:t>и</w:t>
-      </w:r>
-      <w:r>
-        <w:rPr>
-          <w:rFonts w:ascii="Times New Roman" w:hAnsi="Times New Roman"/>
-          <w:sz w:val="28"/>
-          <w:szCs w:val="28"/>
-        </w:rPr>
-        <w:t>руемой системы. В данном случае процесс будет называться «</w:t>
+        <w:t xml:space="preserve"> только один процесс, обозначающий в целом деятельность всей моделируемой системы. В данном случае процесс будет называться «</w:t>
       </w:r>
       <w:r>
         <w:rPr>
@@ -4263,23 +4213,7 @@
           <w:sz w:val="28"/>
           <w:szCs w:val="28"/>
         </w:rPr>
-        <w:t>Процесс (работа) - функция системы, набор действий, или элеме</w:t>
-      </w:r>
-      <w:r>
-        <w:rPr>
-          <w:rFonts w:ascii="Times New Roman" w:hAnsi="Times New Roman"/>
-          <w:sz w:val="28"/>
-          <w:szCs w:val="28"/>
-        </w:rPr>
-        <w:t>н</w:t>
-      </w:r>
-      <w:r>
-        <w:rPr>
-          <w:rFonts w:ascii="Times New Roman" w:hAnsi="Times New Roman"/>
-          <w:sz w:val="28"/>
-          <w:szCs w:val="28"/>
-        </w:rPr>
-        <w:t>тарное действие. На IDEF0 диаграммах изображается пря</w:t>
+        <w:t>Процесс (работа) - функция системы, набор действий, или элементарное действие. На IDEF0 диаграммах изображается пря</w:t>
       </w:r>
       <w:r>
         <w:rPr>
@@ -4288,23 +4222,7 @@
           <w:szCs w:val="28"/>
         </w:rPr>
         <w:softHyphen/>
-        <w:t>моугольником. Детализир</w:t>
-      </w:r>
-      <w:r>
-        <w:rPr>
-          <w:rFonts w:ascii="Times New Roman" w:hAnsi="Times New Roman"/>
-          <w:sz w:val="28"/>
-          <w:szCs w:val="28"/>
-        </w:rPr>
-        <w:t>у</w:t>
-      </w:r>
-      <w:r>
-        <w:rPr>
-          <w:rFonts w:ascii="Times New Roman" w:hAnsi="Times New Roman"/>
-          <w:sz w:val="28"/>
-          <w:szCs w:val="28"/>
-        </w:rPr>
-        <w:t>ется при помощи диаграмм нижних уровней.</w:t>
+        <w:t>моугольником. Детализируется при помощи диаграмм нижних уровней.</w:t>
       </w:r>
       <w:r>
         <w:rPr>
@@ -4333,8 +4251,10 @@
       <w:r>
         <w:rPr>
           <w:rFonts w:ascii="Times New Roman" w:hAnsi="Times New Roman"/>
-          <w:sz w:val="28"/>
-          <w:szCs w:val="28"/>
+          <w:noProof/>
+          <w:sz w:val="28"/>
+          <w:szCs w:val="28"/>
+          <w:lang w:eastAsia="ru-RU"/>
         </w:rPr>
         <w:drawing>
           <wp:inline distT="0" distB="0" distL="0" distR="0" wp14:anchorId="32B27369" wp14:editId="05B67275">
@@ -4417,8 +4337,16 @@
           <w:sz w:val="28"/>
           <w:szCs w:val="28"/>
         </w:rPr>
+        <w:t xml:space="preserve">Составим декомпозицию главного рабочего процесса, он состоит  из трех основных процессов: сборка компьютера для продажи, продажа </w:t>
+      </w:r>
+      <w:r>
+        <w:rPr>
+          <w:rFonts w:ascii="Times New Roman" w:hAnsi="Times New Roman"/>
+          <w:sz w:val="28"/>
+          <w:szCs w:val="28"/>
+        </w:rPr>
         <w:lastRenderedPageBreak/>
-        <w:t xml:space="preserve">Составим декомпозицию главного рабочего процесса, он состоит  из трех основных процессов: сборка компьютера для продажи, продажа комплектующих для самостоятельного ремонта и оказание услуг по </w:t>
+        <w:t xml:space="preserve">комплектующих для самостоятельного ремонта и оказание услуг по </w:t>
       </w:r>
       <w:proofErr w:type="spellStart"/>
       <w:r>
@@ -4511,23 +4439,7 @@
           <w:sz w:val="28"/>
           <w:szCs w:val="28"/>
         </w:rPr>
-        <w:t>представлена на рису</w:t>
-      </w:r>
-      <w:r>
-        <w:rPr>
-          <w:rFonts w:ascii="Times New Roman" w:hAnsi="Times New Roman"/>
-          <w:sz w:val="28"/>
-          <w:szCs w:val="28"/>
-        </w:rPr>
-        <w:t>н</w:t>
-      </w:r>
-      <w:r>
-        <w:rPr>
-          <w:rFonts w:ascii="Times New Roman" w:hAnsi="Times New Roman"/>
-          <w:sz w:val="28"/>
-          <w:szCs w:val="28"/>
-        </w:rPr>
-        <w:t>ке 2.</w:t>
+        <w:t>представлена на рисунке 2.</w:t>
       </w:r>
     </w:p>
     <w:p>
@@ -4548,8 +4460,10 @@
       <w:r>
         <w:rPr>
           <w:rFonts w:ascii="Times New Roman" w:hAnsi="Times New Roman"/>
-          <w:sz w:val="28"/>
-          <w:szCs w:val="28"/>
+          <w:noProof/>
+          <w:sz w:val="28"/>
+          <w:szCs w:val="28"/>
+          <w:lang w:eastAsia="ru-RU"/>
         </w:rPr>
         <w:drawing>
           <wp:inline distT="0" distB="0" distL="0" distR="0" wp14:anchorId="28A08AAB" wp14:editId="7F04812F">
@@ -4608,23 +4522,7 @@
           <w:sz w:val="28"/>
           <w:szCs w:val="28"/>
         </w:rPr>
-        <w:t xml:space="preserve">Рисунок </w:t>
-      </w:r>
-      <w:r>
-        <w:rPr>
-          <w:rFonts w:ascii="Times New Roman" w:hAnsi="Times New Roman"/>
-          <w:sz w:val="28"/>
-          <w:szCs w:val="28"/>
-        </w:rPr>
-        <w:t>2</w:t>
-      </w:r>
-      <w:r>
-        <w:rPr>
-          <w:rFonts w:ascii="Times New Roman" w:hAnsi="Times New Roman"/>
-          <w:sz w:val="28"/>
-          <w:szCs w:val="28"/>
-        </w:rPr>
-        <w:t xml:space="preserve">. Диаграмма </w:t>
+        <w:t xml:space="preserve">Рисунок 2. Диаграмма </w:t>
       </w:r>
       <w:r>
         <w:rPr>
@@ -4640,23 +4538,7 @@
           <w:sz w:val="28"/>
           <w:szCs w:val="28"/>
         </w:rPr>
-        <w:t>главного процесса</w:t>
-      </w:r>
-      <w:r>
-        <w:rPr>
-          <w:rFonts w:ascii="Times New Roman" w:hAnsi="Times New Roman"/>
-          <w:sz w:val="28"/>
-          <w:szCs w:val="28"/>
-        </w:rPr>
-        <w:t xml:space="preserve"> работы фирмы</w:t>
-      </w:r>
-      <w:r>
-        <w:rPr>
-          <w:rFonts w:ascii="Times New Roman" w:hAnsi="Times New Roman"/>
-          <w:sz w:val="28"/>
-          <w:szCs w:val="28"/>
-        </w:rPr>
-        <w:t>.</w:t>
+        <w:t>главного процесса работы фирмы.</w:t>
       </w:r>
     </w:p>
     <w:p>
@@ -4735,8 +4617,10 @@
       <w:r>
         <w:rPr>
           <w:rFonts w:ascii="Times New Roman" w:hAnsi="Times New Roman"/>
-          <w:sz w:val="28"/>
-          <w:szCs w:val="28"/>
+          <w:noProof/>
+          <w:sz w:val="28"/>
+          <w:szCs w:val="28"/>
+          <w:lang w:eastAsia="ru-RU"/>
         </w:rPr>
         <w:lastRenderedPageBreak/>
         <w:drawing>
@@ -4839,6 +4723,7 @@
       <w:r>
         <w:rPr>
           <w:rFonts w:ascii="Times New Roman" w:hAnsi="Times New Roman"/>
+          <w:noProof/>
           <w:sz w:val="28"/>
           <w:szCs w:val="28"/>
           <w:lang w:eastAsia="ru-RU"/>
@@ -4897,37 +4782,8 @@
           <w:szCs w:val="28"/>
           <w:lang w:eastAsia="ru-RU"/>
         </w:rPr>
-        <w:t xml:space="preserve">Рисунок 4. </w:t>
-      </w:r>
-      <w:r>
-        <w:rPr>
-          <w:rFonts w:ascii="Times New Roman" w:hAnsi="Times New Roman"/>
-          <w:sz w:val="28"/>
-          <w:szCs w:val="28"/>
-          <w:lang w:eastAsia="ru-RU"/>
-        </w:rPr>
-        <w:t>Декомпозиция процесса оказания услуги</w:t>
-      </w:r>
-      <w:proofErr w:type="gramStart"/>
-      <w:r>
-        <w:rPr>
-          <w:rFonts w:ascii="Times New Roman" w:hAnsi="Times New Roman"/>
-          <w:sz w:val="28"/>
-          <w:szCs w:val="28"/>
-          <w:lang w:eastAsia="ru-RU"/>
-        </w:rPr>
-        <w:t xml:space="preserve"> </w:t>
-      </w:r>
-      <w:r>
-        <w:rPr>
-          <w:rFonts w:ascii="Times New Roman" w:hAnsi="Times New Roman"/>
-          <w:sz w:val="28"/>
-          <w:szCs w:val="28"/>
-          <w:lang w:eastAsia="ru-RU"/>
-        </w:rPr>
-        <w:t>.</w:t>
-      </w:r>
-      <w:proofErr w:type="gramEnd"/>
+        <w:t>Рисунок 4. Декомпозиция процесса оказания услуги.</w:t>
+      </w:r>
       <w:r>
         <w:rPr>
           <w:rFonts w:ascii="Times New Roman" w:hAnsi="Times New Roman"/>
@@ -5097,17 +4953,6 @@
     </w:p>
     <w:p>
       <w:pPr>
-        <w:pStyle w:val="1"/>
-        <w:jc w:val="center"/>
-        <w:rPr>
-          <w:rStyle w:val="FontStyle37"/>
-          <w:sz w:val="28"/>
-          <w:szCs w:val="28"/>
-        </w:rPr>
-      </w:pPr>
-    </w:p>
-    <w:p>
-      <w:pPr>
         <w:spacing w:after="0"/>
         <w:ind w:firstLine="709"/>
         <w:jc w:val="both"/>
@@ -5117,14 +4962,6 @@
           <w:szCs w:val="28"/>
         </w:rPr>
       </w:pPr>
-      <w:r>
-        <w:rPr>
-          <w:rFonts w:ascii="Times New Roman" w:hAnsi="Times New Roman"/>
-          <w:sz w:val="28"/>
-          <w:szCs w:val="28"/>
-        </w:rPr>
-        <w:t>Ход работы</w:t>
-      </w:r>
     </w:p>
     <w:p>
       <w:pPr>
@@ -5163,23 +5000,7 @@
           <w:sz w:val="28"/>
           <w:szCs w:val="28"/>
         </w:rPr>
-        <w:t>Контекстная диаграмма отражает отношение системы с внешней средой. Она должна содержать только один процесс, называемый о</w:t>
-      </w:r>
-      <w:r>
-        <w:rPr>
-          <w:rFonts w:ascii="Times New Roman" w:hAnsi="Times New Roman"/>
-          <w:sz w:val="28"/>
-          <w:szCs w:val="28"/>
-        </w:rPr>
-        <w:t>б</w:t>
-      </w:r>
-      <w:r>
-        <w:rPr>
-          <w:rFonts w:ascii="Times New Roman" w:hAnsi="Times New Roman"/>
-          <w:sz w:val="28"/>
-          <w:szCs w:val="28"/>
-        </w:rPr>
-        <w:t>щей фразой, обозначающий в целом деятельность всей моделируемой системы. В данном случае это процесс будет называться «Обработать данные».</w:t>
+        <w:t>Контекстная диаграмма отражает отношение системы с внешней средой. Она должна содержать только один процесс, называемый общей фразой, обозначающий в целом деятельность всей моделируемой системы. В данном случае это процесс будет называться «Обработать данные».</w:t>
       </w:r>
     </w:p>
     <w:p>
@@ -5199,39 +5020,7 @@
           <w:sz w:val="28"/>
           <w:szCs w:val="28"/>
         </w:rPr>
-        <w:t>Процесс - функция системы, набор действий, или элементарное действие. В названии процесса обязательно должен присутствовать гл</w:t>
-      </w:r>
-      <w:r>
-        <w:rPr>
-          <w:rFonts w:ascii="Times New Roman" w:hAnsi="Times New Roman"/>
-          <w:sz w:val="28"/>
-          <w:szCs w:val="28"/>
-        </w:rPr>
-        <w:t>а</w:t>
-      </w:r>
-      <w:r>
-        <w:rPr>
-          <w:rFonts w:ascii="Times New Roman" w:hAnsi="Times New Roman"/>
-          <w:sz w:val="28"/>
-          <w:szCs w:val="28"/>
-        </w:rPr>
-        <w:t>гол. Обозначается прямоугольником с закругленными углами. Детализируется при помощи ди</w:t>
-      </w:r>
-      <w:r>
-        <w:rPr>
-          <w:rFonts w:ascii="Times New Roman" w:hAnsi="Times New Roman"/>
-          <w:sz w:val="28"/>
-          <w:szCs w:val="28"/>
-        </w:rPr>
-        <w:t>а</w:t>
-      </w:r>
-      <w:r>
-        <w:rPr>
-          <w:rFonts w:ascii="Times New Roman" w:hAnsi="Times New Roman"/>
-          <w:sz w:val="28"/>
-          <w:szCs w:val="28"/>
-        </w:rPr>
-        <w:t>грамм нижних уровней.</w:t>
+        <w:t>Процесс - функция системы, набор действий, или элементарное действие. В названии процесса обязательно должен присутствовать глагол. Обозначается прямоугольником с закругленными углами. Детализируется при помощи диаграмм нижних уровней.</w:t>
       </w:r>
     </w:p>
     <w:p>
@@ -5267,55 +5056,7 @@
           <w:sz w:val="28"/>
           <w:szCs w:val="28"/>
         </w:rPr>
-        <w:t xml:space="preserve"> все внешние сущн</w:t>
-      </w:r>
-      <w:r>
-        <w:rPr>
-          <w:rFonts w:ascii="Times New Roman" w:hAnsi="Times New Roman"/>
-          <w:sz w:val="28"/>
-          <w:szCs w:val="28"/>
-        </w:rPr>
-        <w:t>о</w:t>
-      </w:r>
-      <w:r>
-        <w:rPr>
-          <w:rFonts w:ascii="Times New Roman" w:hAnsi="Times New Roman"/>
-          <w:sz w:val="28"/>
-          <w:szCs w:val="28"/>
-        </w:rPr>
-        <w:t>сти, то есть объекты, поставляющие информацию в систему или получающие ее. В данном примере их две - пользователь и администр</w:t>
-      </w:r>
-      <w:r>
-        <w:rPr>
-          <w:rFonts w:ascii="Times New Roman" w:hAnsi="Times New Roman"/>
-          <w:sz w:val="28"/>
-          <w:szCs w:val="28"/>
-        </w:rPr>
-        <w:t>а</w:t>
-      </w:r>
-      <w:r>
-        <w:rPr>
-          <w:rFonts w:ascii="Times New Roman" w:hAnsi="Times New Roman"/>
-          <w:sz w:val="28"/>
-          <w:szCs w:val="28"/>
-        </w:rPr>
-        <w:t>тор. Обозначается внешняя сущность как прямоугольник с выделенными более ярко двумя гран</w:t>
-      </w:r>
-      <w:r>
-        <w:rPr>
-          <w:rFonts w:ascii="Times New Roman" w:hAnsi="Times New Roman"/>
-          <w:sz w:val="28"/>
-          <w:szCs w:val="28"/>
-        </w:rPr>
-        <w:t>и</w:t>
-      </w:r>
-      <w:r>
-        <w:rPr>
-          <w:rFonts w:ascii="Times New Roman" w:hAnsi="Times New Roman"/>
-          <w:sz w:val="28"/>
-          <w:szCs w:val="28"/>
-        </w:rPr>
-        <w:t>цами.</w:t>
+        <w:t xml:space="preserve"> все внешние сущности, то есть объекты, поставляющие информацию в систему или получающие ее. В данном примере их две - пользователь и администратор. Обозначается внешняя сущность как прямоугольник с выделенными более ярко двумя границами.</w:t>
       </w:r>
     </w:p>
     <w:p>
@@ -5403,23 +5144,7 @@
           <w:sz w:val="28"/>
           <w:szCs w:val="28"/>
         </w:rPr>
-        <w:t>. Это новая инфо</w:t>
-      </w:r>
-      <w:r>
-        <w:rPr>
-          <w:rFonts w:ascii="Times New Roman" w:hAnsi="Times New Roman"/>
-          <w:sz w:val="28"/>
-          <w:szCs w:val="28"/>
-        </w:rPr>
-        <w:t>р</w:t>
-      </w:r>
-      <w:r>
-        <w:rPr>
-          <w:rFonts w:ascii="Times New Roman" w:hAnsi="Times New Roman"/>
-          <w:sz w:val="28"/>
-          <w:szCs w:val="28"/>
-        </w:rPr>
-        <w:t>мация для базы данных.</w:t>
+        <w:t>. Это новая информация для базы данных.</w:t>
       </w:r>
     </w:p>
     <w:p>
@@ -5471,23 +5196,7 @@
           <w:sz w:val="28"/>
           <w:szCs w:val="28"/>
         </w:rPr>
-        <w:t>. Эти потоки необходимы для получения нужных пользов</w:t>
-      </w:r>
-      <w:r>
-        <w:rPr>
-          <w:rFonts w:ascii="Times New Roman" w:hAnsi="Times New Roman"/>
-          <w:sz w:val="28"/>
-          <w:szCs w:val="28"/>
-        </w:rPr>
-        <w:t>а</w:t>
-      </w:r>
-      <w:r>
-        <w:rPr>
-          <w:rFonts w:ascii="Times New Roman" w:hAnsi="Times New Roman"/>
-          <w:sz w:val="28"/>
-          <w:szCs w:val="28"/>
-        </w:rPr>
-        <w:t>телю сведений.</w:t>
+        <w:t>. Эти потоки необходимы для получения нужных пользователю сведений.</w:t>
       </w:r>
     </w:p>
     <w:p>
@@ -5571,23 +5280,7 @@
           <w:sz w:val="28"/>
           <w:szCs w:val="28"/>
         </w:rPr>
-        <w:t>. Эти потоки соответствуют да</w:t>
-      </w:r>
-      <w:r>
-        <w:rPr>
-          <w:rFonts w:ascii="Times New Roman" w:hAnsi="Times New Roman"/>
-          <w:sz w:val="28"/>
-          <w:szCs w:val="28"/>
-        </w:rPr>
-        <w:t>н</w:t>
-      </w:r>
-      <w:r>
-        <w:rPr>
-          <w:rFonts w:ascii="Times New Roman" w:hAnsi="Times New Roman"/>
-          <w:sz w:val="28"/>
-          <w:szCs w:val="28"/>
-        </w:rPr>
-        <w:t>ным, выдаваемым на монитор компьютера и отчетам, напечатанным на принтере.</w:t>
+        <w:t>. Эти потоки соответствуют данным, выдаваемым на монитор компьютера и отчетам, напечатанным на принтере.</w:t>
       </w:r>
       <w:r>
         <w:rPr>
@@ -5653,7 +5346,23 @@
           <w:sz w:val="28"/>
           <w:szCs w:val="28"/>
         </w:rPr>
-        <w:t>один</w:t>
+        <w:t xml:space="preserve">один </w:t>
+      </w:r>
+      <w:r>
+        <w:rPr>
+          <w:rFonts w:ascii="Times New Roman" w:hAnsi="Times New Roman"/>
+          <w:sz w:val="28"/>
+          <w:szCs w:val="28"/>
+        </w:rPr>
+        <w:t xml:space="preserve">поток данных </w:t>
+      </w:r>
+      <w:r>
+        <w:rPr>
+          <w:rFonts w:ascii="Times New Roman" w:hAnsi="Times New Roman"/>
+          <w:sz w:val="28"/>
+          <w:szCs w:val="28"/>
+        </w:rPr>
+        <w:t>–</w:t>
       </w:r>
       <w:r>
         <w:rPr>
@@ -5669,30 +5378,6 @@
           <w:sz w:val="28"/>
           <w:szCs w:val="28"/>
         </w:rPr>
-        <w:t xml:space="preserve">поток данных </w:t>
-      </w:r>
-      <w:r>
-        <w:rPr>
-          <w:rFonts w:ascii="Times New Roman" w:hAnsi="Times New Roman"/>
-          <w:sz w:val="28"/>
-          <w:szCs w:val="28"/>
-        </w:rPr>
-        <w:t>–</w:t>
-      </w:r>
-      <w:r>
-        <w:rPr>
-          <w:rFonts w:ascii="Times New Roman" w:hAnsi="Times New Roman"/>
-          <w:sz w:val="28"/>
-          <w:szCs w:val="28"/>
-        </w:rPr>
-        <w:t xml:space="preserve"> </w:t>
-      </w:r>
-      <w:r>
-        <w:rPr>
-          <w:rFonts w:ascii="Times New Roman" w:hAnsi="Times New Roman"/>
-          <w:sz w:val="28"/>
-          <w:szCs w:val="28"/>
-        </w:rPr>
         <w:t>Данные о пользователях.</w:t>
       </w:r>
     </w:p>
@@ -5713,23 +5398,23 @@
           <w:szCs w:val="28"/>
         </w:rPr>
         <w:lastRenderedPageBreak/>
-        <w:t>Этих данных достаточно, чтобы построить контекстную диагра</w:t>
-      </w:r>
-      <w:r>
-        <w:rPr>
-          <w:rFonts w:ascii="Times New Roman" w:hAnsi="Times New Roman"/>
-          <w:sz w:val="28"/>
-          <w:szCs w:val="28"/>
-        </w:rPr>
-        <w:t>м</w:t>
-      </w:r>
-      <w:r>
-        <w:rPr>
-          <w:rFonts w:ascii="Times New Roman" w:hAnsi="Times New Roman"/>
-          <w:sz w:val="28"/>
-          <w:szCs w:val="28"/>
-        </w:rPr>
-        <w:t xml:space="preserve">му. Она приведена на рисунке </w:t>
+        <w:t xml:space="preserve">Этих данных достаточно, чтобы построить контекстную диаграмму. </w:t>
+      </w:r>
+      <w:r>
+        <w:rPr>
+          <w:rFonts w:ascii="Times New Roman" w:hAnsi="Times New Roman"/>
+          <w:sz w:val="28"/>
+          <w:szCs w:val="28"/>
+        </w:rPr>
+        <w:t xml:space="preserve">Диаграмма </w:t>
+      </w:r>
+      <w:r>
+        <w:rPr>
+          <w:rFonts w:ascii="Times New Roman" w:hAnsi="Times New Roman"/>
+          <w:sz w:val="28"/>
+          <w:szCs w:val="28"/>
+        </w:rPr>
+        <w:t xml:space="preserve">приведена на рисунке </w:t>
       </w:r>
       <w:r>
         <w:rPr>
@@ -5761,6 +5446,7 @@
       <w:r>
         <w:rPr>
           <w:rFonts w:ascii="Times New Roman" w:hAnsi="Times New Roman"/>
+          <w:noProof/>
           <w:sz w:val="28"/>
           <w:szCs w:val="28"/>
           <w:lang w:eastAsia="ru-RU"/>
@@ -5898,7 +5584,7 @@
           <w:szCs w:val="28"/>
           <w:lang w:eastAsia="ru-RU"/>
         </w:rPr>
-        <w:t>В названии процесса обязательно должен быть глагол. Эти процессы можно назвать так:</w:t>
+        <w:t>Эти процессы можно назвать так:</w:t>
       </w:r>
     </w:p>
     <w:p>
@@ -5942,7 +5628,61 @@
           <w:szCs w:val="28"/>
           <w:lang w:eastAsia="ru-RU"/>
         </w:rPr>
-        <w:t>2 Процесс 2 - «Найти товар» - выполняет поиск товаров и производящих их фирм по введенному наименованию товара.</w:t>
+        <w:t xml:space="preserve">2 Процесс 2 - «Найти </w:t>
+      </w:r>
+      <w:r>
+        <w:rPr>
+          <w:rFonts w:ascii="Times New Roman" w:hAnsi="Times New Roman"/>
+          <w:sz w:val="28"/>
+          <w:szCs w:val="28"/>
+          <w:lang w:eastAsia="ru-RU"/>
+        </w:rPr>
+        <w:t>камень</w:t>
+      </w:r>
+      <w:r>
+        <w:rPr>
+          <w:rFonts w:ascii="Times New Roman" w:hAnsi="Times New Roman"/>
+          <w:sz w:val="28"/>
+          <w:szCs w:val="28"/>
+          <w:lang w:eastAsia="ru-RU"/>
+        </w:rPr>
+        <w:t xml:space="preserve">» - выполняет поиск </w:t>
+      </w:r>
+      <w:r>
+        <w:rPr>
+          <w:rFonts w:ascii="Times New Roman" w:hAnsi="Times New Roman"/>
+          <w:sz w:val="28"/>
+          <w:szCs w:val="28"/>
+          <w:lang w:eastAsia="ru-RU"/>
+        </w:rPr>
+        <w:t>камня</w:t>
+      </w:r>
+      <w:r>
+        <w:rPr>
+          <w:rFonts w:ascii="Times New Roman" w:hAnsi="Times New Roman"/>
+          <w:sz w:val="28"/>
+          <w:szCs w:val="28"/>
+          <w:lang w:eastAsia="ru-RU"/>
+        </w:rPr>
+        <w:t xml:space="preserve"> по введенному на</w:t>
+      </w:r>
+      <w:r>
+        <w:rPr>
+          <w:rFonts w:ascii="Times New Roman" w:hAnsi="Times New Roman"/>
+          <w:sz w:val="28"/>
+          <w:szCs w:val="28"/>
+          <w:lang w:eastAsia="ru-RU"/>
+        </w:rPr>
+        <w:t>званию</w:t>
+      </w:r>
+      <w:r>
+        <w:rPr>
+          <w:rFonts w:ascii="Times New Roman" w:hAnsi="Times New Roman"/>
+          <w:sz w:val="28"/>
+          <w:szCs w:val="28"/>
+          <w:lang w:eastAsia="ru-RU"/>
+        </w:rPr>
+        <w:t>.</w:t>
       </w:r>
     </w:p>
     <w:p>
@@ -5964,7 +5704,61 @@
           <w:szCs w:val="28"/>
           <w:lang w:eastAsia="ru-RU"/>
         </w:rPr>
-        <w:t>3 Процесс 3 - «Найти сведения о фирме и ее товарах» - по введенному наименованию товара и названию фирмы выполняет поиск и выдает описание фирмы и товаров.</w:t>
+        <w:t xml:space="preserve">3 Процесс 3 - «Найти </w:t>
+      </w:r>
+      <w:r>
+        <w:rPr>
+          <w:rFonts w:ascii="Times New Roman" w:hAnsi="Times New Roman"/>
+          <w:sz w:val="28"/>
+          <w:szCs w:val="28"/>
+          <w:lang w:eastAsia="ru-RU"/>
+        </w:rPr>
+        <w:t>список подходящих камней</w:t>
+      </w:r>
+      <w:r>
+        <w:rPr>
+          <w:rFonts w:ascii="Times New Roman" w:hAnsi="Times New Roman"/>
+          <w:sz w:val="28"/>
+          <w:szCs w:val="28"/>
+          <w:lang w:eastAsia="ru-RU"/>
+        </w:rPr>
+        <w:t xml:space="preserve">» - по введенному </w:t>
+      </w:r>
+      <w:r>
+        <w:rPr>
+          <w:rFonts w:ascii="Times New Roman" w:hAnsi="Times New Roman"/>
+          <w:sz w:val="28"/>
+          <w:szCs w:val="28"/>
+          <w:lang w:eastAsia="ru-RU"/>
+        </w:rPr>
+        <w:t>знаку зодиака</w:t>
+      </w:r>
+      <w:r>
+        <w:rPr>
+          <w:rFonts w:ascii="Times New Roman" w:hAnsi="Times New Roman"/>
+          <w:sz w:val="28"/>
+          <w:szCs w:val="28"/>
+          <w:lang w:eastAsia="ru-RU"/>
+        </w:rPr>
+        <w:t xml:space="preserve"> выполняет поиск и выдает описание </w:t>
+      </w:r>
+      <w:r>
+        <w:rPr>
+          <w:rFonts w:ascii="Times New Roman" w:hAnsi="Times New Roman"/>
+          <w:sz w:val="28"/>
+          <w:szCs w:val="28"/>
+          <w:lang w:eastAsia="ru-RU"/>
+        </w:rPr>
+        <w:t>подходящих камней</w:t>
+      </w:r>
+      <w:r>
+        <w:rPr>
+          <w:rFonts w:ascii="Times New Roman" w:hAnsi="Times New Roman"/>
+          <w:sz w:val="28"/>
+          <w:szCs w:val="28"/>
+          <w:lang w:eastAsia="ru-RU"/>
+        </w:rPr>
+        <w:t>.</w:t>
       </w:r>
     </w:p>
     <w:p>
@@ -5986,7 +5780,79 @@
           <w:szCs w:val="28"/>
           <w:lang w:eastAsia="ru-RU"/>
         </w:rPr>
-        <w:t>4 Процесс 4 - «Распечатать отчеты» - распечатывает для пользователя отчеты из найденных данных.</w:t>
+        <w:t>4 Процесс 4 - «</w:t>
+      </w:r>
+      <w:r>
+        <w:rPr>
+          <w:rFonts w:ascii="Times New Roman" w:hAnsi="Times New Roman"/>
+          <w:sz w:val="28"/>
+          <w:szCs w:val="28"/>
+          <w:lang w:eastAsia="ru-RU"/>
+        </w:rPr>
+        <w:t>Найти список противопоказанных камней</w:t>
+      </w:r>
+      <w:r>
+        <w:rPr>
+          <w:rFonts w:ascii="Times New Roman" w:hAnsi="Times New Roman"/>
+          <w:sz w:val="28"/>
+          <w:szCs w:val="28"/>
+          <w:lang w:eastAsia="ru-RU"/>
+        </w:rPr>
+        <w:t xml:space="preserve">» - </w:t>
+      </w:r>
+      <w:r>
+        <w:rPr>
+          <w:rFonts w:ascii="Times New Roman" w:hAnsi="Times New Roman"/>
+          <w:sz w:val="28"/>
+          <w:szCs w:val="28"/>
+          <w:lang w:eastAsia="ru-RU"/>
+        </w:rPr>
+        <w:t xml:space="preserve">по введенному </w:t>
+      </w:r>
+      <w:r>
+        <w:rPr>
+          <w:rFonts w:ascii="Times New Roman" w:hAnsi="Times New Roman"/>
+          <w:sz w:val="28"/>
+          <w:szCs w:val="28"/>
+          <w:lang w:eastAsia="ru-RU"/>
+        </w:rPr>
+        <w:t>знаку зодиака</w:t>
+      </w:r>
+      <w:r>
+        <w:rPr>
+          <w:rFonts w:ascii="Times New Roman" w:hAnsi="Times New Roman"/>
+          <w:sz w:val="28"/>
+          <w:szCs w:val="28"/>
+          <w:lang w:eastAsia="ru-RU"/>
+        </w:rPr>
+        <w:t xml:space="preserve"> выполняет поиск и выдает описание </w:t>
+      </w:r>
+      <w:r>
+        <w:rPr>
+          <w:rFonts w:ascii="Times New Roman" w:hAnsi="Times New Roman"/>
+          <w:sz w:val="28"/>
+          <w:szCs w:val="28"/>
+          <w:lang w:eastAsia="ru-RU"/>
+        </w:rPr>
+        <w:t>противопоказанных</w:t>
+      </w:r>
+      <w:r>
+        <w:rPr>
+          <w:rFonts w:ascii="Times New Roman" w:hAnsi="Times New Roman"/>
+          <w:sz w:val="28"/>
+          <w:szCs w:val="28"/>
+          <w:lang w:eastAsia="ru-RU"/>
+        </w:rPr>
+        <w:t xml:space="preserve"> камней</w:t>
+      </w:r>
+      <w:r>
+        <w:rPr>
+          <w:rFonts w:ascii="Times New Roman" w:hAnsi="Times New Roman"/>
+          <w:sz w:val="28"/>
+          <w:szCs w:val="28"/>
+          <w:lang w:eastAsia="ru-RU"/>
+        </w:rPr>
+        <w:t>.</w:t>
       </w:r>
     </w:p>
     <w:p>
@@ -6008,17 +5874,52 @@
           <w:szCs w:val="28"/>
           <w:lang w:eastAsia="ru-RU"/>
         </w:rPr>
-        <w:t xml:space="preserve">Теперь надо распределить информационные потоки между процессами. Потоки на контекстной диаграмме направленные от процесса к пользователю на диаграмме первого уровня направлены стрелкой вовне, то есть от </w:t>
-      </w:r>
-      <w:r>
-        <w:rPr>
-          <w:rFonts w:ascii="Times New Roman" w:hAnsi="Times New Roman"/>
-          <w:sz w:val="28"/>
-          <w:szCs w:val="28"/>
-          <w:lang w:eastAsia="ru-RU"/>
-        </w:rPr>
-        <w:lastRenderedPageBreak/>
-        <w:t>процессов. В дальнейшем они будут обозначаться как исходящие потоки. Потоки, направленные на контекстной диаграмме от пользователя к процессу, на диаграмме первого уровня направлены стрелкой к процессам. В дальнейшем они будут обозначаться как входящие потоки.</w:t>
+        <w:t>5</w:t>
+      </w:r>
+      <w:r>
+        <w:rPr>
+          <w:rFonts w:ascii="Times New Roman" w:hAnsi="Times New Roman"/>
+          <w:sz w:val="28"/>
+          <w:szCs w:val="28"/>
+          <w:lang w:eastAsia="ru-RU"/>
+        </w:rPr>
+        <w:t xml:space="preserve"> Процесс </w:t>
+      </w:r>
+      <w:r>
+        <w:rPr>
+          <w:rFonts w:ascii="Times New Roman" w:hAnsi="Times New Roman"/>
+          <w:sz w:val="28"/>
+          <w:szCs w:val="28"/>
+          <w:lang w:eastAsia="ru-RU"/>
+        </w:rPr>
+        <w:t>5</w:t>
+      </w:r>
+      <w:r>
+        <w:rPr>
+          <w:rFonts w:ascii="Times New Roman" w:hAnsi="Times New Roman"/>
+          <w:sz w:val="28"/>
+          <w:szCs w:val="28"/>
+          <w:lang w:eastAsia="ru-RU"/>
+        </w:rPr>
+        <w:t xml:space="preserve"> - «</w:t>
+      </w:r>
+      <w:r>
+        <w:rPr>
+          <w:rFonts w:ascii="Times New Roman" w:hAnsi="Times New Roman"/>
+          <w:sz w:val="28"/>
+          <w:szCs w:val="28"/>
+          <w:lang w:eastAsia="ru-RU"/>
+        </w:rPr>
+        <w:t>Распечатать отчеты</w:t>
+      </w:r>
+      <w:r>
+        <w:rPr>
+          <w:rFonts w:ascii="Times New Roman" w:hAnsi="Times New Roman"/>
+          <w:sz w:val="28"/>
+          <w:szCs w:val="28"/>
+          <w:lang w:eastAsia="ru-RU"/>
+        </w:rPr>
+        <w:t>» - распечатывает для пользователя отчеты из найденных данных.</w:t>
       </w:r>
     </w:p>
     <w:p>
@@ -6040,27 +5941,70 @@
           <w:szCs w:val="28"/>
           <w:lang w:eastAsia="ru-RU"/>
         </w:rPr>
-        <w:t xml:space="preserve">На данной диаграмме необходимо </w:t>
-      </w:r>
-      <w:proofErr w:type="gramStart"/>
-      <w:r>
-        <w:rPr>
-          <w:rFonts w:ascii="Times New Roman" w:hAnsi="Times New Roman"/>
-          <w:sz w:val="28"/>
-          <w:szCs w:val="28"/>
-          <w:lang w:eastAsia="ru-RU"/>
-        </w:rPr>
-        <w:t>разместить Хранилище</w:t>
-      </w:r>
-      <w:proofErr w:type="gramEnd"/>
-      <w:r>
-        <w:rPr>
-          <w:rFonts w:ascii="Times New Roman" w:hAnsi="Times New Roman"/>
-          <w:sz w:val="28"/>
-          <w:szCs w:val="28"/>
-          <w:lang w:eastAsia="ru-RU"/>
-        </w:rPr>
-        <w:t xml:space="preserve"> - оно соответствует базе данных, хранящей сведение о фирмах и товарах.</w:t>
+        <w:t>6</w:t>
+      </w:r>
+      <w:r>
+        <w:rPr>
+          <w:rFonts w:ascii="Times New Roman" w:hAnsi="Times New Roman"/>
+          <w:sz w:val="28"/>
+          <w:szCs w:val="28"/>
+          <w:lang w:eastAsia="ru-RU"/>
+        </w:rPr>
+        <w:t xml:space="preserve"> Процесс </w:t>
+      </w:r>
+      <w:r>
+        <w:rPr>
+          <w:rFonts w:ascii="Times New Roman" w:hAnsi="Times New Roman"/>
+          <w:sz w:val="28"/>
+          <w:szCs w:val="28"/>
+          <w:lang w:eastAsia="ru-RU"/>
+        </w:rPr>
+        <w:t>6</w:t>
+      </w:r>
+      <w:r>
+        <w:rPr>
+          <w:rFonts w:ascii="Times New Roman" w:hAnsi="Times New Roman"/>
+          <w:sz w:val="28"/>
+          <w:szCs w:val="28"/>
+          <w:lang w:eastAsia="ru-RU"/>
+        </w:rPr>
+        <w:t xml:space="preserve"> - «</w:t>
+      </w:r>
+      <w:r>
+        <w:rPr>
+          <w:rFonts w:ascii="Times New Roman" w:hAnsi="Times New Roman"/>
+          <w:sz w:val="28"/>
+          <w:szCs w:val="28"/>
+          <w:lang w:eastAsia="ru-RU"/>
+        </w:rPr>
+        <w:t>Получить список пользователей</w:t>
+      </w:r>
+      <w:r>
+        <w:rPr>
+          <w:rFonts w:ascii="Times New Roman" w:hAnsi="Times New Roman"/>
+          <w:sz w:val="28"/>
+          <w:szCs w:val="28"/>
+          <w:lang w:eastAsia="ru-RU"/>
+        </w:rPr>
+        <w:t xml:space="preserve">» - </w:t>
+      </w:r>
+      <w:r>
+        <w:rPr>
+          <w:rFonts w:ascii="Times New Roman" w:hAnsi="Times New Roman"/>
+          <w:sz w:val="28"/>
+          <w:szCs w:val="28"/>
+          <w:lang w:eastAsia="ru-RU"/>
+        </w:rPr>
+        <w:t>выводит для администратора список пользователей системы</w:t>
+      </w:r>
+      <w:r>
+        <w:rPr>
+          <w:rFonts w:ascii="Times New Roman" w:hAnsi="Times New Roman"/>
+          <w:sz w:val="28"/>
+          <w:szCs w:val="28"/>
+          <w:lang w:eastAsia="ru-RU"/>
+        </w:rPr>
+        <w:t>.</w:t>
       </w:r>
     </w:p>
     <w:p>
@@ -6082,7 +6026,8 @@
           <w:szCs w:val="28"/>
           <w:lang w:eastAsia="ru-RU"/>
         </w:rPr>
-        <w:t>Процесс «Найти товар» должен получить данные для поиска. Это наименование товара. Поэтому надо связать его и входящий поток данных «Наименование товара». Это процесс выдает пользователь результат поиска - описание найденного товара и название фирмы производящей товар. Следовательно, исходящие потоки данных «Описание товара» и «Название фирмы» надо связать с данным процессом.</w:t>
+        <w:lastRenderedPageBreak/>
+        <w:t>Теперь надо распределить информационные потоки между процессами. Потоки на контекстной диаграмме направленные от процесса к пользователю на диаграмме первого уровня направлены стрелкой вовне, то есть от процессов. В дальнейшем они будут обозначаться как исходящие потоки. Потоки, направленные на контекстной диаграмме от пользователя к процессу, на диаграмме первого уровня направлены стрелкой к процессам. В дальнейшем они будут обозначаться как входящие потоки.</w:t>
       </w:r>
     </w:p>
     <w:p>
@@ -6104,7 +6049,115 @@
           <w:szCs w:val="28"/>
           <w:lang w:eastAsia="ru-RU"/>
         </w:rPr>
-        <w:t>Кроме того, данный процесс из найденных данных формирует отчет о данном товаре разных фирм. Следовательно, надо создать новый поток данных и направить его от процесса «Найти товар» к процессу «Распечатать отчеты» назвать его следует «Отчет о данном товаре разных фирм».</w:t>
+        <w:t xml:space="preserve">Процесс «Найти </w:t>
+      </w:r>
+      <w:r>
+        <w:rPr>
+          <w:rFonts w:ascii="Times New Roman" w:hAnsi="Times New Roman"/>
+          <w:sz w:val="28"/>
+          <w:szCs w:val="28"/>
+          <w:lang w:eastAsia="ru-RU"/>
+        </w:rPr>
+        <w:t>камень</w:t>
+      </w:r>
+      <w:r>
+        <w:rPr>
+          <w:rFonts w:ascii="Times New Roman" w:hAnsi="Times New Roman"/>
+          <w:sz w:val="28"/>
+          <w:szCs w:val="28"/>
+          <w:lang w:eastAsia="ru-RU"/>
+        </w:rPr>
+        <w:t xml:space="preserve">» должен получить данные для поиска. Это </w:t>
+      </w:r>
+      <w:r>
+        <w:rPr>
+          <w:rFonts w:ascii="Times New Roman" w:hAnsi="Times New Roman"/>
+          <w:sz w:val="28"/>
+          <w:szCs w:val="28"/>
+          <w:lang w:eastAsia="ru-RU"/>
+        </w:rPr>
+        <w:t>название камня</w:t>
+      </w:r>
+      <w:r>
+        <w:rPr>
+          <w:rFonts w:ascii="Times New Roman" w:hAnsi="Times New Roman"/>
+          <w:sz w:val="28"/>
+          <w:szCs w:val="28"/>
+          <w:lang w:eastAsia="ru-RU"/>
+        </w:rPr>
+        <w:t>. Поэтому надо связать его и входящий поток данных «</w:t>
+      </w:r>
+      <w:r>
+        <w:rPr>
+          <w:rFonts w:ascii="Times New Roman" w:hAnsi="Times New Roman"/>
+          <w:sz w:val="28"/>
+          <w:szCs w:val="28"/>
+          <w:lang w:eastAsia="ru-RU"/>
+        </w:rPr>
+        <w:t>Название камня</w:t>
+      </w:r>
+      <w:r>
+        <w:rPr>
+          <w:rFonts w:ascii="Times New Roman" w:hAnsi="Times New Roman"/>
+          <w:sz w:val="28"/>
+          <w:szCs w:val="28"/>
+          <w:lang w:eastAsia="ru-RU"/>
+        </w:rPr>
+        <w:t xml:space="preserve">». Это процесс выдает пользователь результат поиска - описание найденного </w:t>
+      </w:r>
+      <w:r>
+        <w:rPr>
+          <w:rFonts w:ascii="Times New Roman" w:hAnsi="Times New Roman"/>
+          <w:sz w:val="28"/>
+          <w:szCs w:val="28"/>
+          <w:lang w:eastAsia="ru-RU"/>
+        </w:rPr>
+        <w:t>камня</w:t>
+      </w:r>
+      <w:r>
+        <w:rPr>
+          <w:rFonts w:ascii="Times New Roman" w:hAnsi="Times New Roman"/>
+          <w:sz w:val="28"/>
+          <w:szCs w:val="28"/>
+          <w:lang w:eastAsia="ru-RU"/>
+        </w:rPr>
+        <w:t>. Следовательно, исходящи</w:t>
+      </w:r>
+      <w:r>
+        <w:rPr>
+          <w:rFonts w:ascii="Times New Roman" w:hAnsi="Times New Roman"/>
+          <w:sz w:val="28"/>
+          <w:szCs w:val="28"/>
+          <w:lang w:eastAsia="ru-RU"/>
+        </w:rPr>
+        <w:t>й</w:t>
+      </w:r>
+      <w:r>
+        <w:rPr>
+          <w:rFonts w:ascii="Times New Roman" w:hAnsi="Times New Roman"/>
+          <w:sz w:val="28"/>
+          <w:szCs w:val="28"/>
+          <w:lang w:eastAsia="ru-RU"/>
+        </w:rPr>
+        <w:t xml:space="preserve"> поток данных «Описание </w:t>
+      </w:r>
+      <w:r>
+        <w:rPr>
+          <w:rFonts w:ascii="Times New Roman" w:hAnsi="Times New Roman"/>
+          <w:sz w:val="28"/>
+          <w:szCs w:val="28"/>
+          <w:lang w:eastAsia="ru-RU"/>
+        </w:rPr>
+        <w:t>камня</w:t>
+      </w:r>
+      <w:r>
+        <w:rPr>
+          <w:rFonts w:ascii="Times New Roman" w:hAnsi="Times New Roman"/>
+          <w:sz w:val="28"/>
+          <w:szCs w:val="28"/>
+          <w:lang w:eastAsia="ru-RU"/>
+        </w:rPr>
+        <w:t>» надо связать с данным процессом.</w:t>
       </w:r>
     </w:p>
     <w:p>
@@ -6126,27 +6179,61 @@
           <w:szCs w:val="28"/>
           <w:lang w:eastAsia="ru-RU"/>
         </w:rPr>
-        <w:t>Чтобы получить данные процесс должен направить к базе данных запрос. Из базы данных он получает результат поиска. Надо создать два новых потока. Один от базы данных к процессу, второй от процесса к базе данных. Названия будут для первого - «Результат поиска</w:t>
-      </w:r>
-      <w:proofErr w:type="gramStart"/>
-      <w:r>
-        <w:rPr>
-          <w:rFonts w:ascii="Times New Roman" w:hAnsi="Times New Roman"/>
-          <w:sz w:val="28"/>
-          <w:szCs w:val="28"/>
-          <w:lang w:eastAsia="ru-RU"/>
-        </w:rPr>
-        <w:t>1</w:t>
-      </w:r>
-      <w:proofErr w:type="gramEnd"/>
-      <w:r>
-        <w:rPr>
-          <w:rFonts w:ascii="Times New Roman" w:hAnsi="Times New Roman"/>
-          <w:sz w:val="28"/>
-          <w:szCs w:val="28"/>
-          <w:lang w:eastAsia="ru-RU"/>
-        </w:rPr>
-        <w:t>», а для второго - «Запрос1».</w:t>
+        <w:t xml:space="preserve">Кроме того, данный процесс из найденных данных формирует отчет о данном </w:t>
+      </w:r>
+      <w:r>
+        <w:rPr>
+          <w:rFonts w:ascii="Times New Roman" w:hAnsi="Times New Roman"/>
+          <w:sz w:val="28"/>
+          <w:szCs w:val="28"/>
+          <w:lang w:eastAsia="ru-RU"/>
+        </w:rPr>
+        <w:t>камне для печати</w:t>
+      </w:r>
+      <w:r>
+        <w:rPr>
+          <w:rFonts w:ascii="Times New Roman" w:hAnsi="Times New Roman"/>
+          <w:sz w:val="28"/>
+          <w:szCs w:val="28"/>
+          <w:lang w:eastAsia="ru-RU"/>
+        </w:rPr>
+        <w:t xml:space="preserve">. Следовательно, надо создать новый поток данных и направить его от процесса «Найти </w:t>
+      </w:r>
+      <w:r>
+        <w:rPr>
+          <w:rFonts w:ascii="Times New Roman" w:hAnsi="Times New Roman"/>
+          <w:sz w:val="28"/>
+          <w:szCs w:val="28"/>
+          <w:lang w:eastAsia="ru-RU"/>
+        </w:rPr>
+        <w:t>камень</w:t>
+      </w:r>
+      <w:r>
+        <w:rPr>
+          <w:rFonts w:ascii="Times New Roman" w:hAnsi="Times New Roman"/>
+          <w:sz w:val="28"/>
+          <w:szCs w:val="28"/>
+          <w:lang w:eastAsia="ru-RU"/>
+        </w:rPr>
+        <w:t>» к процессу «Распечатать отчет</w:t>
+      </w:r>
+      <w:r>
+        <w:rPr>
+          <w:rFonts w:ascii="Times New Roman" w:hAnsi="Times New Roman"/>
+          <w:sz w:val="28"/>
+          <w:szCs w:val="28"/>
+          <w:lang w:eastAsia="ru-RU"/>
+        </w:rPr>
+        <w:t>ы»</w:t>
+      </w:r>
+      <w:r>
+        <w:rPr>
+          <w:rFonts w:ascii="Times New Roman" w:hAnsi="Times New Roman"/>
+          <w:sz w:val="28"/>
+          <w:szCs w:val="28"/>
+          <w:lang w:eastAsia="ru-RU"/>
+        </w:rPr>
+        <w:t>.</w:t>
       </w:r>
     </w:p>
     <w:p>
@@ -6168,7 +6255,16 @@
           <w:szCs w:val="28"/>
           <w:lang w:eastAsia="ru-RU"/>
         </w:rPr>
-        <w:t>Аналогичным образом потоки данных распределяются между остальными процессами.</w:t>
+        <w:t>Чтобы получить данные процесс должен направить к базе данных запрос. Из базы данных он получает результат поиска. Надо создать два новых потока. Один от базы данных к процессу, вт</w:t>
+      </w:r>
+      <w:r>
+        <w:rPr>
+          <w:rFonts w:ascii="Times New Roman" w:hAnsi="Times New Roman"/>
+          <w:sz w:val="28"/>
+          <w:szCs w:val="28"/>
+          <w:lang w:eastAsia="ru-RU"/>
+        </w:rPr>
+        <w:t>орой от процесса к базе данных.</w:t>
       </w:r>
     </w:p>
     <w:p>
@@ -6190,7 +6286,7 @@
           <w:szCs w:val="28"/>
           <w:lang w:eastAsia="ru-RU"/>
         </w:rPr>
-        <w:t>Двум процессам «Найти товар» и «Найти сведения о фирме и ее товарах» необходим поток данных «Наименование товара». Так как на диаграмме есть только один такой поток, то его надо направить в один из процессов, а к другому сделать ответвление. Аналогично из этих двух процессов выходят потоки «Описание товара». Эти потоки тоже необходимо объединить.</w:t>
+        <w:t>Аналогичным образом потоки данных распределяются между остальными процессами.</w:t>
       </w:r>
     </w:p>
     <w:p>
@@ -6262,10 +6358,10 @@
         </w:rPr>
         <w:lastRenderedPageBreak/>
         <w:drawing>
-          <wp:inline distT="0" distB="0" distL="0" distR="0" wp14:anchorId="77517140" wp14:editId="654F7CA9">
-            <wp:extent cx="5940425" cy="4140946"/>
+          <wp:inline distT="0" distB="0" distL="0" distR="0" wp14:anchorId="64D959B6" wp14:editId="68027FF3">
+            <wp:extent cx="5940425" cy="4123166"/>
             <wp:effectExtent l="0" t="0" r="3175" b="0"/>
-            <wp:docPr id="9" name="Рисунок 9"/>
+            <wp:docPr id="4" name="Рисунок 4"/>
             <wp:cNvGraphicFramePr>
               <a:graphicFrameLocks xmlns:a="http://schemas.openxmlformats.org/drawingml/2006/main" noChangeAspect="1"/>
             </wp:cNvGraphicFramePr>
@@ -6285,7 +6381,7 @@
                   <pic:spPr>
                     <a:xfrm>
                       <a:off x="0" y="0"/>
-                      <a:ext cx="5940425" cy="4140946"/>
+                      <a:ext cx="5940425" cy="4123166"/>
                     </a:xfrm>
                     <a:prstGeom prst="rect">
                       <a:avLst/>
@@ -6316,8 +6412,403 @@
         </w:rPr>
         <w:t>Рисунок 6. Диаграмма первого уровня.</w:t>
       </w:r>
-      <w:bookmarkStart w:id="29" w:name="_GoBack"/>
-      <w:bookmarkEnd w:id="29"/>
+    </w:p>
+    <w:p>
+      <w:pPr>
+        <w:spacing w:after="0"/>
+        <w:ind w:firstLine="709"/>
+        <w:jc w:val="both"/>
+        <w:rPr>
+          <w:rFonts w:ascii="Times New Roman" w:hAnsi="Times New Roman"/>
+          <w:sz w:val="28"/>
+          <w:szCs w:val="28"/>
+        </w:rPr>
+      </w:pPr>
+      <w:r>
+        <w:rPr>
+          <w:rFonts w:ascii="Times New Roman" w:hAnsi="Times New Roman"/>
+          <w:sz w:val="28"/>
+          <w:szCs w:val="28"/>
+        </w:rPr>
+        <w:t>На диаграмме второго уровня будет четыре процесса. Эти пр</w:t>
+      </w:r>
+      <w:r>
+        <w:rPr>
+          <w:rFonts w:ascii="Times New Roman" w:hAnsi="Times New Roman"/>
+          <w:sz w:val="28"/>
+          <w:szCs w:val="28"/>
+        </w:rPr>
+        <w:t>о</w:t>
+      </w:r>
+      <w:r>
+        <w:rPr>
+          <w:rFonts w:ascii="Times New Roman" w:hAnsi="Times New Roman"/>
+          <w:sz w:val="28"/>
+          <w:szCs w:val="28"/>
+        </w:rPr>
+        <w:t xml:space="preserve">цессы детализируют работу процесса «Найти сведения о </w:t>
+      </w:r>
+      <w:r>
+        <w:rPr>
+          <w:rFonts w:ascii="Times New Roman" w:hAnsi="Times New Roman"/>
+          <w:sz w:val="28"/>
+          <w:szCs w:val="28"/>
+        </w:rPr>
+        <w:t>камне</w:t>
+      </w:r>
+      <w:r>
+        <w:rPr>
+          <w:rFonts w:ascii="Times New Roman" w:hAnsi="Times New Roman"/>
+          <w:sz w:val="28"/>
+          <w:szCs w:val="28"/>
+        </w:rPr>
+        <w:t>». Названия этих процессов будут следующими:</w:t>
+      </w:r>
+    </w:p>
+    <w:p>
+      <w:pPr>
+        <w:spacing w:after="0"/>
+        <w:ind w:firstLine="709"/>
+        <w:jc w:val="both"/>
+        <w:rPr>
+          <w:rFonts w:ascii="Times New Roman" w:hAnsi="Times New Roman"/>
+          <w:sz w:val="28"/>
+          <w:szCs w:val="28"/>
+        </w:rPr>
+      </w:pPr>
+      <w:r>
+        <w:rPr>
+          <w:rFonts w:ascii="Times New Roman" w:hAnsi="Times New Roman"/>
+          <w:sz w:val="28"/>
+          <w:szCs w:val="28"/>
+        </w:rPr>
+        <w:t xml:space="preserve"> «Сформировать запрос» - получает потоки «</w:t>
+      </w:r>
+      <w:r>
+        <w:rPr>
+          <w:rFonts w:ascii="Times New Roman" w:hAnsi="Times New Roman"/>
+          <w:sz w:val="28"/>
+          <w:szCs w:val="28"/>
+        </w:rPr>
+        <w:t>Название камня</w:t>
+      </w:r>
+      <w:r>
+        <w:rPr>
+          <w:rFonts w:ascii="Times New Roman" w:hAnsi="Times New Roman"/>
+          <w:sz w:val="28"/>
+          <w:szCs w:val="28"/>
+        </w:rPr>
+        <w:t>» и «</w:t>
+      </w:r>
+      <w:r>
+        <w:rPr>
+          <w:rFonts w:ascii="Times New Roman" w:hAnsi="Times New Roman"/>
+          <w:sz w:val="28"/>
+          <w:szCs w:val="28"/>
+        </w:rPr>
+        <w:t>Знак зодиака</w:t>
+      </w:r>
+      <w:r>
+        <w:rPr>
+          <w:rFonts w:ascii="Times New Roman" w:hAnsi="Times New Roman"/>
+          <w:sz w:val="28"/>
+          <w:szCs w:val="28"/>
+        </w:rPr>
+        <w:t>», выдает поток данных, направле</w:t>
+      </w:r>
+      <w:r>
+        <w:rPr>
+          <w:rFonts w:ascii="Times New Roman" w:hAnsi="Times New Roman"/>
+          <w:sz w:val="28"/>
+          <w:szCs w:val="28"/>
+        </w:rPr>
+        <w:t>н</w:t>
+      </w:r>
+      <w:r>
+        <w:rPr>
+          <w:rFonts w:ascii="Times New Roman" w:hAnsi="Times New Roman"/>
+          <w:sz w:val="28"/>
+          <w:szCs w:val="28"/>
+        </w:rPr>
+        <w:t xml:space="preserve">ный к процессу </w:t>
+      </w:r>
+      <w:r>
+        <w:rPr>
+          <w:rFonts w:ascii="Times New Roman" w:hAnsi="Times New Roman"/>
+          <w:sz w:val="28"/>
+          <w:szCs w:val="28"/>
+        </w:rPr>
+        <w:t>3</w:t>
+      </w:r>
+      <w:r>
+        <w:rPr>
+          <w:rFonts w:ascii="Times New Roman" w:hAnsi="Times New Roman"/>
+          <w:sz w:val="28"/>
+          <w:szCs w:val="28"/>
+        </w:rPr>
+        <w:t>.</w:t>
+      </w:r>
+    </w:p>
+    <w:p>
+      <w:pPr>
+        <w:spacing w:after="0"/>
+        <w:ind w:firstLine="709"/>
+        <w:jc w:val="both"/>
+        <w:rPr>
+          <w:rFonts w:ascii="Times New Roman" w:hAnsi="Times New Roman"/>
+          <w:sz w:val="28"/>
+          <w:szCs w:val="28"/>
+        </w:rPr>
+      </w:pPr>
+      <w:r>
+        <w:rPr>
+          <w:rFonts w:ascii="Times New Roman" w:hAnsi="Times New Roman"/>
+          <w:sz w:val="28"/>
+          <w:szCs w:val="28"/>
+        </w:rPr>
+        <w:t>«Направить запрос в базу данных» - получает поток данных, и направляет его в базу данных.</w:t>
+      </w:r>
+    </w:p>
+    <w:p>
+      <w:pPr>
+        <w:spacing w:after="0"/>
+        <w:ind w:firstLine="709"/>
+        <w:jc w:val="both"/>
+        <w:rPr>
+          <w:rFonts w:ascii="Times New Roman" w:hAnsi="Times New Roman"/>
+          <w:sz w:val="28"/>
+          <w:szCs w:val="28"/>
+        </w:rPr>
+      </w:pPr>
+      <w:r>
+        <w:rPr>
+          <w:rFonts w:ascii="Times New Roman" w:hAnsi="Times New Roman"/>
+          <w:sz w:val="28"/>
+          <w:szCs w:val="28"/>
+        </w:rPr>
+        <w:t>«Сформировать отчет» - получает поток данных «Результат</w:t>
+      </w:r>
+      <w:proofErr w:type="gramStart"/>
+      <w:r>
+        <w:rPr>
+          <w:rFonts w:ascii="Times New Roman" w:hAnsi="Times New Roman"/>
+          <w:sz w:val="28"/>
+          <w:szCs w:val="28"/>
+        </w:rPr>
+        <w:t>1</w:t>
+      </w:r>
+      <w:proofErr w:type="gramEnd"/>
+      <w:r>
+        <w:rPr>
+          <w:rFonts w:ascii="Times New Roman" w:hAnsi="Times New Roman"/>
+          <w:sz w:val="28"/>
+          <w:szCs w:val="28"/>
+        </w:rPr>
+        <w:t xml:space="preserve">» и выдает </w:t>
+      </w:r>
+      <w:r>
+        <w:rPr>
+          <w:rFonts w:ascii="Times New Roman" w:hAnsi="Times New Roman"/>
+          <w:sz w:val="28"/>
+          <w:szCs w:val="28"/>
+        </w:rPr>
+        <w:t>потоки для вывода данных на экран и печать.</w:t>
+      </w:r>
+    </w:p>
+    <w:p>
+      <w:pPr>
+        <w:spacing w:after="0"/>
+        <w:ind w:firstLine="709"/>
+        <w:jc w:val="both"/>
+        <w:rPr>
+          <w:rFonts w:ascii="Times New Roman" w:hAnsi="Times New Roman"/>
+          <w:sz w:val="28"/>
+          <w:szCs w:val="28"/>
+          <w:lang w:eastAsia="ru-RU"/>
+        </w:rPr>
+      </w:pPr>
+      <w:r>
+        <w:rPr>
+          <w:rFonts w:ascii="Times New Roman" w:hAnsi="Times New Roman"/>
+          <w:sz w:val="28"/>
+          <w:szCs w:val="28"/>
+        </w:rPr>
+        <w:t xml:space="preserve">«Выдать результат на экран» - получает поток данных  и выдает «Описание </w:t>
+      </w:r>
+      <w:r>
+        <w:rPr>
+          <w:rFonts w:ascii="Times New Roman" w:hAnsi="Times New Roman"/>
+          <w:sz w:val="28"/>
+          <w:szCs w:val="28"/>
+        </w:rPr>
+        <w:t>камня</w:t>
+      </w:r>
+      <w:r>
+        <w:rPr>
+          <w:rFonts w:ascii="Times New Roman" w:hAnsi="Times New Roman"/>
+          <w:sz w:val="28"/>
+          <w:szCs w:val="28"/>
+        </w:rPr>
+        <w:t xml:space="preserve">» </w:t>
+      </w:r>
+      <w:r>
+        <w:rPr>
+          <w:rFonts w:ascii="Times New Roman" w:hAnsi="Times New Roman"/>
+          <w:sz w:val="28"/>
+          <w:szCs w:val="28"/>
+        </w:rPr>
+        <w:t>на экран.</w:t>
+      </w:r>
+    </w:p>
+    <w:p>
+      <w:pPr>
+        <w:ind w:firstLine="709"/>
+        <w:rPr>
+          <w:rFonts w:ascii="Times New Roman" w:hAnsi="Times New Roman"/>
+          <w:sz w:val="28"/>
+          <w:szCs w:val="28"/>
+        </w:rPr>
+      </w:pPr>
+      <w:r>
+        <w:rPr>
+          <w:rFonts w:ascii="Times New Roman" w:hAnsi="Times New Roman"/>
+          <w:sz w:val="28"/>
+          <w:szCs w:val="28"/>
+        </w:rPr>
+        <w:t xml:space="preserve">Диаграмма второго уровня представлена на рисунке </w:t>
+      </w:r>
+      <w:r>
+        <w:rPr>
+          <w:rFonts w:ascii="Times New Roman" w:hAnsi="Times New Roman"/>
+          <w:sz w:val="28"/>
+          <w:szCs w:val="28"/>
+        </w:rPr>
+        <w:t>7</w:t>
+      </w:r>
+      <w:r>
+        <w:rPr>
+          <w:rFonts w:ascii="Times New Roman" w:hAnsi="Times New Roman"/>
+          <w:sz w:val="28"/>
+          <w:szCs w:val="28"/>
+        </w:rPr>
+        <w:t>.</w:t>
+      </w:r>
+    </w:p>
+    <w:p>
+      <w:pPr>
+        <w:jc w:val="center"/>
+        <w:rPr>
+          <w:sz w:val="32"/>
+          <w:szCs w:val="32"/>
+        </w:rPr>
+      </w:pPr>
+      <w:r>
+        <w:rPr>
+          <w:sz w:val="32"/>
+          <w:szCs w:val="32"/>
+        </w:rPr>
+        <w:lastRenderedPageBreak/>
+        <w:drawing>
+          <wp:inline distT="0" distB="0" distL="0" distR="0" wp14:anchorId="3CC3A396" wp14:editId="4A281D34">
+            <wp:extent cx="5940425" cy="4137881"/>
+            <wp:effectExtent l="0" t="0" r="3175" b="0"/>
+            <wp:docPr id="11" name="Рисунок 11"/>
+            <wp:cNvGraphicFramePr>
+              <a:graphicFrameLocks xmlns:a="http://schemas.openxmlformats.org/drawingml/2006/main" noChangeAspect="1"/>
+            </wp:cNvGraphicFramePr>
+            <a:graphic xmlns:a="http://schemas.openxmlformats.org/drawingml/2006/main">
+              <a:graphicData uri="http://schemas.openxmlformats.org/drawingml/2006/picture">
+                <pic:pic xmlns:pic="http://schemas.openxmlformats.org/drawingml/2006/picture">
+                  <pic:nvPicPr>
+                    <pic:cNvPr id="0" name=""/>
+                    <pic:cNvPicPr/>
+                  </pic:nvPicPr>
+                  <pic:blipFill>
+                    <a:blip r:embed="rId14"/>
+                    <a:stretch>
+                      <a:fillRect/>
+                    </a:stretch>
+                  </pic:blipFill>
+                  <pic:spPr>
+                    <a:xfrm>
+                      <a:off x="0" y="0"/>
+                      <a:ext cx="5940425" cy="4137881"/>
+                    </a:xfrm>
+                    <a:prstGeom prst="rect">
+                      <a:avLst/>
+                    </a:prstGeom>
+                  </pic:spPr>
+                </pic:pic>
+              </a:graphicData>
+            </a:graphic>
+          </wp:inline>
+        </w:drawing>
+      </w:r>
+    </w:p>
+    <w:p>
+      <w:pPr>
+        <w:rPr>
+          <w:rFonts w:ascii="Times New Roman" w:hAnsi="Times New Roman"/>
+          <w:sz w:val="28"/>
+          <w:szCs w:val="28"/>
+          <w:lang w:eastAsia="ru-RU"/>
+        </w:rPr>
+      </w:pPr>
+      <w:r>
+        <w:rPr>
+          <w:rFonts w:ascii="Times New Roman" w:hAnsi="Times New Roman"/>
+          <w:sz w:val="28"/>
+          <w:szCs w:val="28"/>
+          <w:lang w:eastAsia="ru-RU"/>
+        </w:rPr>
+        <w:t xml:space="preserve">Рисунок </w:t>
+      </w:r>
+      <w:r>
+        <w:rPr>
+          <w:rFonts w:ascii="Times New Roman" w:hAnsi="Times New Roman"/>
+          <w:sz w:val="28"/>
+          <w:szCs w:val="28"/>
+          <w:lang w:eastAsia="ru-RU"/>
+        </w:rPr>
+        <w:t>7</w:t>
+      </w:r>
+      <w:r>
+        <w:rPr>
+          <w:rFonts w:ascii="Times New Roman" w:hAnsi="Times New Roman"/>
+          <w:sz w:val="28"/>
+          <w:szCs w:val="28"/>
+          <w:lang w:eastAsia="ru-RU"/>
+        </w:rPr>
+        <w:t xml:space="preserve">. Диаграмма </w:t>
+      </w:r>
+      <w:r>
+        <w:rPr>
+          <w:rFonts w:ascii="Times New Roman" w:hAnsi="Times New Roman"/>
+          <w:sz w:val="28"/>
+          <w:szCs w:val="28"/>
+          <w:lang w:eastAsia="ru-RU"/>
+        </w:rPr>
+        <w:t>второго</w:t>
+      </w:r>
+      <w:r>
+        <w:rPr>
+          <w:rFonts w:ascii="Times New Roman" w:hAnsi="Times New Roman"/>
+          <w:sz w:val="28"/>
+          <w:szCs w:val="28"/>
+          <w:lang w:eastAsia="ru-RU"/>
+        </w:rPr>
+        <w:t xml:space="preserve"> уровня.</w:t>
+      </w:r>
+    </w:p>
+    <w:p>
+      <w:pPr>
+        <w:rPr>
+          <w:rFonts w:ascii="Times New Roman" w:hAnsi="Times New Roman"/>
+          <w:sz w:val="28"/>
+          <w:szCs w:val="28"/>
+          <w:lang w:eastAsia="ru-RU"/>
+        </w:rPr>
+      </w:pPr>
     </w:p>
     <w:p>
       <w:pPr>
@@ -6406,7 +6897,675 @@
     </w:p>
     <w:p>
       <w:pPr>
-        <w:spacing w:after="160" w:line="259" w:lineRule="auto"/>
+        <w:ind w:firstLine="567"/>
+        <w:rPr>
+          <w:rFonts w:ascii="Times New Roman" w:hAnsi="Times New Roman"/>
+          <w:sz w:val="28"/>
+          <w:szCs w:val="28"/>
+          <w:lang w:eastAsia="ru-RU"/>
+        </w:rPr>
+      </w:pPr>
+      <w:r>
+        <w:rPr>
+          <w:rFonts w:ascii="Times New Roman" w:hAnsi="Times New Roman"/>
+          <w:sz w:val="28"/>
+          <w:szCs w:val="28"/>
+          <w:lang w:eastAsia="ru-RU"/>
+        </w:rPr>
+        <w:t xml:space="preserve">Создадим три сущности: Студенты, Группы и </w:t>
+      </w:r>
+      <w:proofErr w:type="spellStart"/>
+      <w:r>
+        <w:rPr>
+          <w:rFonts w:ascii="Times New Roman" w:hAnsi="Times New Roman"/>
+          <w:sz w:val="28"/>
+          <w:szCs w:val="28"/>
+          <w:lang w:eastAsia="ru-RU"/>
+        </w:rPr>
+        <w:t>ПоощНак</w:t>
+      </w:r>
+      <w:proofErr w:type="spellEnd"/>
+      <w:r>
+        <w:rPr>
+          <w:rFonts w:ascii="Times New Roman" w:hAnsi="Times New Roman"/>
+          <w:sz w:val="28"/>
+          <w:szCs w:val="28"/>
+          <w:lang w:eastAsia="ru-RU"/>
+        </w:rPr>
+        <w:t xml:space="preserve">, в которых будем хранить соответствующие им атрибуты. </w:t>
+      </w:r>
+    </w:p>
+    <w:p>
+      <w:pPr>
+        <w:ind w:firstLine="567"/>
+        <w:rPr>
+          <w:rFonts w:ascii="Times New Roman" w:hAnsi="Times New Roman"/>
+          <w:sz w:val="28"/>
+          <w:szCs w:val="28"/>
+          <w:lang w:eastAsia="ru-RU"/>
+        </w:rPr>
+      </w:pPr>
+      <w:r>
+        <w:rPr>
+          <w:rFonts w:ascii="Times New Roman" w:hAnsi="Times New Roman"/>
+          <w:sz w:val="28"/>
+          <w:szCs w:val="28"/>
+          <w:lang w:eastAsia="ru-RU"/>
+        </w:rPr>
+        <w:t>Пример окна создания сущности «Студенты» приведен на рисунке 8.</w:t>
+      </w:r>
+    </w:p>
+    <w:p>
+      <w:pPr>
+        <w:jc w:val="center"/>
+        <w:rPr>
+          <w:rFonts w:ascii="Times New Roman" w:hAnsi="Times New Roman"/>
+          <w:sz w:val="28"/>
+          <w:szCs w:val="28"/>
+          <w:lang w:eastAsia="ru-RU"/>
+        </w:rPr>
+      </w:pPr>
+      <w:r>
+        <w:rPr>
+          <w:rFonts w:ascii="Times New Roman" w:hAnsi="Times New Roman"/>
+          <w:sz w:val="28"/>
+          <w:szCs w:val="28"/>
+          <w:lang w:eastAsia="ru-RU"/>
+        </w:rPr>
+        <w:drawing>
+          <wp:inline distT="0" distB="0" distL="0" distR="0" wp14:anchorId="3B376C20" wp14:editId="583BE702">
+            <wp:extent cx="4143953" cy="4105848"/>
+            <wp:effectExtent l="0" t="0" r="9525" b="9525"/>
+            <wp:docPr id="12" name="Рисунок 12"/>
+            <wp:cNvGraphicFramePr>
+              <a:graphicFrameLocks xmlns:a="http://schemas.openxmlformats.org/drawingml/2006/main" noChangeAspect="1"/>
+            </wp:cNvGraphicFramePr>
+            <a:graphic xmlns:a="http://schemas.openxmlformats.org/drawingml/2006/main">
+              <a:graphicData uri="http://schemas.openxmlformats.org/drawingml/2006/picture">
+                <pic:pic xmlns:pic="http://schemas.openxmlformats.org/drawingml/2006/picture">
+                  <pic:nvPicPr>
+                    <pic:cNvPr id="0" name=""/>
+                    <pic:cNvPicPr/>
+                  </pic:nvPicPr>
+                  <pic:blipFill>
+                    <a:blip r:embed="rId15"/>
+                    <a:stretch>
+                      <a:fillRect/>
+                    </a:stretch>
+                  </pic:blipFill>
+                  <pic:spPr>
+                    <a:xfrm>
+                      <a:off x="0" y="0"/>
+                      <a:ext cx="4143953" cy="4105848"/>
+                    </a:xfrm>
+                    <a:prstGeom prst="rect">
+                      <a:avLst/>
+                    </a:prstGeom>
+                  </pic:spPr>
+                </pic:pic>
+              </a:graphicData>
+            </a:graphic>
+          </wp:inline>
+        </w:drawing>
+      </w:r>
+    </w:p>
+    <w:p>
+      <w:pPr>
+        <w:ind w:firstLine="567"/>
+        <w:rPr>
+          <w:rFonts w:ascii="Times New Roman" w:hAnsi="Times New Roman"/>
+          <w:sz w:val="28"/>
+          <w:szCs w:val="28"/>
+          <w:lang w:eastAsia="ru-RU"/>
+        </w:rPr>
+      </w:pPr>
+      <w:r>
+        <w:rPr>
+          <w:rFonts w:ascii="Times New Roman" w:hAnsi="Times New Roman"/>
+          <w:sz w:val="28"/>
+          <w:szCs w:val="28"/>
+          <w:lang w:eastAsia="ru-RU"/>
+        </w:rPr>
+        <w:t>Рисунок 8. Создание сущности «Студенты».</w:t>
+      </w:r>
+    </w:p>
+    <w:p>
+      <w:pPr>
+        <w:spacing w:after="0"/>
+        <w:ind w:firstLine="567"/>
+        <w:rPr>
+          <w:rFonts w:ascii="Times New Roman" w:hAnsi="Times New Roman"/>
+          <w:sz w:val="28"/>
+          <w:szCs w:val="28"/>
+          <w:lang w:eastAsia="ru-RU"/>
+        </w:rPr>
+      </w:pPr>
+      <w:r>
+        <w:rPr>
+          <w:rFonts w:ascii="Times New Roman" w:hAnsi="Times New Roman"/>
+          <w:sz w:val="28"/>
+          <w:szCs w:val="28"/>
+          <w:lang w:eastAsia="ru-RU"/>
+        </w:rPr>
+        <w:t>Заполним атрибуты сущности «Студенты».  Окно заполнения атрибутов представлено на рисунке 9.</w:t>
+      </w:r>
+    </w:p>
+    <w:p>
+      <w:pPr>
+        <w:spacing w:after="0"/>
+        <w:jc w:val="center"/>
+        <w:rPr>
+          <w:rFonts w:ascii="Times New Roman" w:hAnsi="Times New Roman"/>
+          <w:sz w:val="28"/>
+          <w:szCs w:val="28"/>
+          <w:lang w:eastAsia="ru-RU"/>
+        </w:rPr>
+      </w:pPr>
+      <w:r>
+        <w:rPr>
+          <w:rFonts w:ascii="Times New Roman" w:hAnsi="Times New Roman"/>
+          <w:sz w:val="28"/>
+          <w:szCs w:val="28"/>
+          <w:lang w:eastAsia="ru-RU"/>
+        </w:rPr>
+        <w:lastRenderedPageBreak/>
+        <w:drawing>
+          <wp:inline distT="0" distB="0" distL="0" distR="0" wp14:anchorId="6656E731" wp14:editId="2EF03FC8">
+            <wp:extent cx="5134692" cy="3505689"/>
+            <wp:effectExtent l="0" t="0" r="8890" b="0"/>
+            <wp:docPr id="13" name="Рисунок 13"/>
+            <wp:cNvGraphicFramePr>
+              <a:graphicFrameLocks xmlns:a="http://schemas.openxmlformats.org/drawingml/2006/main" noChangeAspect="1"/>
+            </wp:cNvGraphicFramePr>
+            <a:graphic xmlns:a="http://schemas.openxmlformats.org/drawingml/2006/main">
+              <a:graphicData uri="http://schemas.openxmlformats.org/drawingml/2006/picture">
+                <pic:pic xmlns:pic="http://schemas.openxmlformats.org/drawingml/2006/picture">
+                  <pic:nvPicPr>
+                    <pic:cNvPr id="0" name=""/>
+                    <pic:cNvPicPr/>
+                  </pic:nvPicPr>
+                  <pic:blipFill>
+                    <a:blip r:embed="rId16"/>
+                    <a:stretch>
+                      <a:fillRect/>
+                    </a:stretch>
+                  </pic:blipFill>
+                  <pic:spPr>
+                    <a:xfrm>
+                      <a:off x="0" y="0"/>
+                      <a:ext cx="5134692" cy="3505689"/>
+                    </a:xfrm>
+                    <a:prstGeom prst="rect">
+                      <a:avLst/>
+                    </a:prstGeom>
+                  </pic:spPr>
+                </pic:pic>
+              </a:graphicData>
+            </a:graphic>
+          </wp:inline>
+        </w:drawing>
+      </w:r>
+    </w:p>
+    <w:p>
+      <w:pPr>
+        <w:spacing w:after="0"/>
+        <w:ind w:firstLine="567"/>
+        <w:rPr>
+          <w:rFonts w:ascii="Times New Roman" w:hAnsi="Times New Roman"/>
+          <w:sz w:val="28"/>
+          <w:szCs w:val="28"/>
+          <w:lang w:eastAsia="ru-RU"/>
+        </w:rPr>
+      </w:pPr>
+      <w:r>
+        <w:rPr>
+          <w:rFonts w:ascii="Times New Roman" w:hAnsi="Times New Roman"/>
+          <w:sz w:val="28"/>
+          <w:szCs w:val="28"/>
+          <w:lang w:eastAsia="ru-RU"/>
+        </w:rPr>
+        <w:t>Рисунок 9. Заполнение атрибутов сущности.</w:t>
+      </w:r>
+    </w:p>
+    <w:p>
+      <w:pPr>
+        <w:spacing w:after="0"/>
+        <w:ind w:firstLine="567"/>
+        <w:rPr>
+          <w:rFonts w:ascii="Times New Roman" w:hAnsi="Times New Roman"/>
+          <w:sz w:val="28"/>
+          <w:szCs w:val="28"/>
+          <w:lang w:eastAsia="ru-RU"/>
+        </w:rPr>
+      </w:pPr>
+    </w:p>
+    <w:p>
+      <w:pPr>
+        <w:spacing w:after="0"/>
+        <w:ind w:firstLine="567"/>
+        <w:rPr>
+          <w:rFonts w:ascii="Times New Roman" w:hAnsi="Times New Roman"/>
+          <w:sz w:val="28"/>
+          <w:szCs w:val="28"/>
+          <w:lang w:eastAsia="ru-RU"/>
+        </w:rPr>
+      </w:pPr>
+      <w:r>
+        <w:rPr>
+          <w:rFonts w:ascii="Times New Roman" w:hAnsi="Times New Roman"/>
+          <w:sz w:val="28"/>
+          <w:szCs w:val="28"/>
+          <w:lang w:eastAsia="ru-RU"/>
+        </w:rPr>
+        <w:t>После создания сущностей и добавления их атрибутов необходимо установить между ними связи. Окно создания связей представлено на рисунке 10.</w:t>
+      </w:r>
+    </w:p>
+    <w:p>
+      <w:pPr>
+        <w:spacing w:after="0"/>
+        <w:jc w:val="center"/>
+        <w:rPr>
+          <w:rFonts w:ascii="Times New Roman" w:hAnsi="Times New Roman"/>
+          <w:sz w:val="28"/>
+          <w:szCs w:val="28"/>
+          <w:lang w:eastAsia="ru-RU"/>
+        </w:rPr>
+      </w:pPr>
+      <w:r>
+        <w:rPr>
+          <w:rFonts w:ascii="Times New Roman" w:hAnsi="Times New Roman"/>
+          <w:sz w:val="28"/>
+          <w:szCs w:val="28"/>
+          <w:lang w:eastAsia="ru-RU"/>
+        </w:rPr>
+        <w:drawing>
+          <wp:inline distT="0" distB="0" distL="0" distR="0" wp14:anchorId="63816CBD" wp14:editId="59B86606">
+            <wp:extent cx="4038600" cy="4021980"/>
+            <wp:effectExtent l="0" t="0" r="0" b="0"/>
+            <wp:docPr id="14" name="Рисунок 14"/>
+            <wp:cNvGraphicFramePr>
+              <a:graphicFrameLocks xmlns:a="http://schemas.openxmlformats.org/drawingml/2006/main" noChangeAspect="1"/>
+            </wp:cNvGraphicFramePr>
+            <a:graphic xmlns:a="http://schemas.openxmlformats.org/drawingml/2006/main">
+              <a:graphicData uri="http://schemas.openxmlformats.org/drawingml/2006/picture">
+                <pic:pic xmlns:pic="http://schemas.openxmlformats.org/drawingml/2006/picture">
+                  <pic:nvPicPr>
+                    <pic:cNvPr id="0" name=""/>
+                    <pic:cNvPicPr/>
+                  </pic:nvPicPr>
+                  <pic:blipFill>
+                    <a:blip r:embed="rId17"/>
+                    <a:stretch>
+                      <a:fillRect/>
+                    </a:stretch>
+                  </pic:blipFill>
+                  <pic:spPr>
+                    <a:xfrm>
+                      <a:off x="0" y="0"/>
+                      <a:ext cx="4039164" cy="4022541"/>
+                    </a:xfrm>
+                    <a:prstGeom prst="rect">
+                      <a:avLst/>
+                    </a:prstGeom>
+                  </pic:spPr>
+                </pic:pic>
+              </a:graphicData>
+            </a:graphic>
+          </wp:inline>
+        </w:drawing>
+      </w:r>
+    </w:p>
+    <w:p>
+      <w:pPr>
+        <w:spacing w:after="0"/>
+        <w:ind w:firstLine="567"/>
+        <w:rPr>
+          <w:rFonts w:ascii="Times New Roman" w:hAnsi="Times New Roman"/>
+          <w:sz w:val="28"/>
+          <w:szCs w:val="28"/>
+          <w:lang w:eastAsia="ru-RU"/>
+        </w:rPr>
+      </w:pPr>
+      <w:r>
+        <w:rPr>
+          <w:rFonts w:ascii="Times New Roman" w:hAnsi="Times New Roman"/>
+          <w:sz w:val="28"/>
+          <w:szCs w:val="28"/>
+          <w:lang w:eastAsia="ru-RU"/>
+        </w:rPr>
+        <w:t>Рисунок 10. Создание связей между сущностями.</w:t>
+      </w:r>
+    </w:p>
+    <w:p>
+      <w:pPr>
+        <w:spacing w:after="0"/>
+        <w:ind w:firstLine="567"/>
+        <w:rPr>
+          <w:rFonts w:ascii="Times New Roman" w:hAnsi="Times New Roman"/>
+          <w:sz w:val="28"/>
+          <w:szCs w:val="28"/>
+          <w:lang w:eastAsia="ru-RU"/>
+        </w:rPr>
+      </w:pPr>
+      <w:r>
+        <w:rPr>
+          <w:rFonts w:ascii="Times New Roman" w:hAnsi="Times New Roman"/>
+          <w:sz w:val="28"/>
+          <w:szCs w:val="28"/>
+          <w:lang w:eastAsia="ru-RU"/>
+        </w:rPr>
+        <w:lastRenderedPageBreak/>
+        <w:t xml:space="preserve">При создании  связей необходимо верно выставить свойство </w:t>
+      </w:r>
+      <w:r>
+        <w:rPr>
+          <w:rFonts w:ascii="Times New Roman" w:hAnsi="Times New Roman"/>
+          <w:sz w:val="28"/>
+          <w:szCs w:val="28"/>
+          <w:lang w:val="en-US" w:eastAsia="ru-RU"/>
+        </w:rPr>
+        <w:t>Cardinality</w:t>
+      </w:r>
+      <w:r>
+        <w:rPr>
+          <w:rFonts w:ascii="Times New Roman" w:hAnsi="Times New Roman"/>
+          <w:sz w:val="28"/>
+          <w:szCs w:val="28"/>
+          <w:lang w:eastAsia="ru-RU"/>
+        </w:rPr>
+        <w:t>, таким образом, чтобы оно соответствовало  заданию.</w:t>
+      </w:r>
+    </w:p>
+    <w:p>
+      <w:pPr>
+        <w:spacing w:after="0"/>
+        <w:ind w:firstLine="567"/>
+        <w:rPr>
+          <w:rFonts w:ascii="Times New Roman" w:hAnsi="Times New Roman"/>
+          <w:sz w:val="28"/>
+          <w:szCs w:val="28"/>
+          <w:lang w:eastAsia="ru-RU"/>
+        </w:rPr>
+      </w:pPr>
+      <w:r>
+        <w:rPr>
+          <w:rFonts w:ascii="Times New Roman" w:hAnsi="Times New Roman"/>
+          <w:sz w:val="28"/>
+          <w:szCs w:val="28"/>
+          <w:lang w:eastAsia="ru-RU"/>
+        </w:rPr>
+        <w:t>Диаграмма логического уровня</w:t>
+      </w:r>
+      <w:r>
+        <w:rPr>
+          <w:rFonts w:ascii="Times New Roman" w:hAnsi="Times New Roman"/>
+          <w:sz w:val="28"/>
+          <w:szCs w:val="28"/>
+          <w:lang w:eastAsia="ru-RU"/>
+        </w:rPr>
+        <w:t xml:space="preserve"> базы данных после указания Сущностей, их Атрибутов и Связей  представлена на рисунке 11.</w:t>
+      </w:r>
+    </w:p>
+    <w:p>
+      <w:pPr>
+        <w:spacing w:after="0"/>
+        <w:jc w:val="center"/>
+        <w:rPr>
+          <w:rFonts w:ascii="Times New Roman" w:hAnsi="Times New Roman"/>
+          <w:sz w:val="28"/>
+          <w:szCs w:val="28"/>
+          <w:lang w:eastAsia="ru-RU"/>
+        </w:rPr>
+      </w:pPr>
+      <w:r>
+        <w:rPr>
+          <w:rFonts w:ascii="Times New Roman" w:hAnsi="Times New Roman"/>
+          <w:sz w:val="28"/>
+          <w:szCs w:val="28"/>
+          <w:lang w:eastAsia="ru-RU"/>
+        </w:rPr>
+        <w:drawing>
+          <wp:inline distT="0" distB="0" distL="0" distR="0" wp14:anchorId="1E4EC053" wp14:editId="4E34FF20">
+            <wp:extent cx="4048690" cy="3238952"/>
+            <wp:effectExtent l="0" t="0" r="9525" b="0"/>
+            <wp:docPr id="15" name="Рисунок 15"/>
+            <wp:cNvGraphicFramePr>
+              <a:graphicFrameLocks xmlns:a="http://schemas.openxmlformats.org/drawingml/2006/main" noChangeAspect="1"/>
+            </wp:cNvGraphicFramePr>
+            <a:graphic xmlns:a="http://schemas.openxmlformats.org/drawingml/2006/main">
+              <a:graphicData uri="http://schemas.openxmlformats.org/drawingml/2006/picture">
+                <pic:pic xmlns:pic="http://schemas.openxmlformats.org/drawingml/2006/picture">
+                  <pic:nvPicPr>
+                    <pic:cNvPr id="0" name=""/>
+                    <pic:cNvPicPr/>
+                  </pic:nvPicPr>
+                  <pic:blipFill>
+                    <a:blip r:embed="rId18"/>
+                    <a:stretch>
+                      <a:fillRect/>
+                    </a:stretch>
+                  </pic:blipFill>
+                  <pic:spPr>
+                    <a:xfrm>
+                      <a:off x="0" y="0"/>
+                      <a:ext cx="4048690" cy="3238952"/>
+                    </a:xfrm>
+                    <a:prstGeom prst="rect">
+                      <a:avLst/>
+                    </a:prstGeom>
+                  </pic:spPr>
+                </pic:pic>
+              </a:graphicData>
+            </a:graphic>
+          </wp:inline>
+        </w:drawing>
+      </w:r>
+    </w:p>
+    <w:p>
+      <w:pPr>
+        <w:spacing w:after="0"/>
+        <w:ind w:firstLine="567"/>
+        <w:rPr>
+          <w:rFonts w:ascii="Times New Roman" w:hAnsi="Times New Roman"/>
+          <w:sz w:val="28"/>
+          <w:szCs w:val="28"/>
+          <w:lang w:eastAsia="ru-RU"/>
+        </w:rPr>
+      </w:pPr>
+      <w:r>
+        <w:rPr>
+          <w:rFonts w:ascii="Times New Roman" w:hAnsi="Times New Roman"/>
+          <w:sz w:val="28"/>
+          <w:szCs w:val="28"/>
+          <w:lang w:eastAsia="ru-RU"/>
+        </w:rPr>
+        <w:t>Рисунок 11</w:t>
+      </w:r>
+      <w:r>
+        <w:rPr>
+          <w:rFonts w:ascii="Times New Roman" w:hAnsi="Times New Roman"/>
+          <w:sz w:val="28"/>
+          <w:szCs w:val="28"/>
+          <w:lang w:eastAsia="ru-RU"/>
+        </w:rPr>
+        <w:t xml:space="preserve">. </w:t>
+      </w:r>
+      <w:r>
+        <w:rPr>
+          <w:rFonts w:ascii="Times New Roman" w:hAnsi="Times New Roman"/>
+          <w:sz w:val="28"/>
+          <w:szCs w:val="28"/>
+          <w:lang w:eastAsia="ru-RU"/>
+        </w:rPr>
+        <w:t>Диаграмма логического уровня базы данных</w:t>
+      </w:r>
+      <w:r>
+        <w:rPr>
+          <w:rFonts w:ascii="Times New Roman" w:hAnsi="Times New Roman"/>
+          <w:sz w:val="28"/>
+          <w:szCs w:val="28"/>
+          <w:lang w:eastAsia="ru-RU"/>
+        </w:rPr>
+        <w:t>.</w:t>
+      </w:r>
+    </w:p>
+    <w:p>
+      <w:pPr>
+        <w:spacing w:after="0"/>
+        <w:ind w:firstLine="567"/>
+        <w:rPr>
+          <w:rFonts w:ascii="Times New Roman" w:hAnsi="Times New Roman"/>
+          <w:sz w:val="28"/>
+          <w:szCs w:val="28"/>
+          <w:lang w:eastAsia="ru-RU"/>
+        </w:rPr>
+      </w:pPr>
+    </w:p>
+    <w:p>
+      <w:pPr>
+        <w:spacing w:after="0"/>
+        <w:ind w:firstLine="567"/>
+        <w:rPr>
+          <w:rFonts w:ascii="Times New Roman" w:hAnsi="Times New Roman"/>
+          <w:sz w:val="28"/>
+          <w:szCs w:val="28"/>
+          <w:lang w:eastAsia="ru-RU"/>
+        </w:rPr>
+      </w:pPr>
+      <w:r>
+        <w:rPr>
+          <w:rFonts w:ascii="Times New Roman" w:hAnsi="Times New Roman"/>
+          <w:sz w:val="28"/>
+          <w:szCs w:val="28"/>
+          <w:lang w:eastAsia="ru-RU"/>
+        </w:rPr>
+        <w:t xml:space="preserve">Диаграмма </w:t>
+      </w:r>
+      <w:r>
+        <w:rPr>
+          <w:rFonts w:ascii="Times New Roman" w:hAnsi="Times New Roman"/>
+          <w:sz w:val="28"/>
+          <w:szCs w:val="28"/>
+          <w:lang w:eastAsia="ru-RU"/>
+        </w:rPr>
+        <w:t>физического</w:t>
+      </w:r>
+      <w:r>
+        <w:rPr>
+          <w:rFonts w:ascii="Times New Roman" w:hAnsi="Times New Roman"/>
+          <w:sz w:val="28"/>
+          <w:szCs w:val="28"/>
+          <w:lang w:eastAsia="ru-RU"/>
+        </w:rPr>
+        <w:t xml:space="preserve"> уровня базы данных </w:t>
+      </w:r>
+      <w:r>
+        <w:rPr>
+          <w:rFonts w:ascii="Times New Roman" w:hAnsi="Times New Roman"/>
+          <w:sz w:val="28"/>
+          <w:szCs w:val="28"/>
+          <w:lang w:eastAsia="ru-RU"/>
+        </w:rPr>
+        <w:t>на рисунке 12.</w:t>
+      </w:r>
+    </w:p>
+    <w:p>
+      <w:pPr>
+        <w:spacing w:after="0"/>
+        <w:jc w:val="center"/>
+        <w:rPr>
+          <w:rFonts w:ascii="Times New Roman" w:hAnsi="Times New Roman"/>
+          <w:sz w:val="28"/>
+          <w:szCs w:val="28"/>
+          <w:lang w:eastAsia="ru-RU"/>
+        </w:rPr>
+      </w:pPr>
+      <w:r>
+        <w:rPr>
+          <w:rFonts w:ascii="Times New Roman" w:hAnsi="Times New Roman"/>
+          <w:sz w:val="28"/>
+          <w:szCs w:val="28"/>
+          <w:lang w:eastAsia="ru-RU"/>
+        </w:rPr>
+        <w:drawing>
+          <wp:inline distT="0" distB="0" distL="0" distR="0" wp14:anchorId="5BE6F2A4" wp14:editId="45F7619B">
+            <wp:extent cx="4105848" cy="3077004"/>
+            <wp:effectExtent l="0" t="0" r="9525" b="9525"/>
+            <wp:docPr id="16" name="Рисунок 16"/>
+            <wp:cNvGraphicFramePr>
+              <a:graphicFrameLocks xmlns:a="http://schemas.openxmlformats.org/drawingml/2006/main" noChangeAspect="1"/>
+            </wp:cNvGraphicFramePr>
+            <a:graphic xmlns:a="http://schemas.openxmlformats.org/drawingml/2006/main">
+              <a:graphicData uri="http://schemas.openxmlformats.org/drawingml/2006/picture">
+                <pic:pic xmlns:pic="http://schemas.openxmlformats.org/drawingml/2006/picture">
+                  <pic:nvPicPr>
+                    <pic:cNvPr id="0" name=""/>
+                    <pic:cNvPicPr/>
+                  </pic:nvPicPr>
+                  <pic:blipFill>
+                    <a:blip r:embed="rId19"/>
+                    <a:stretch>
+                      <a:fillRect/>
+                    </a:stretch>
+                  </pic:blipFill>
+                  <pic:spPr>
+                    <a:xfrm>
+                      <a:off x="0" y="0"/>
+                      <a:ext cx="4105848" cy="3077004"/>
+                    </a:xfrm>
+                    <a:prstGeom prst="rect">
+                      <a:avLst/>
+                    </a:prstGeom>
+                  </pic:spPr>
+                </pic:pic>
+              </a:graphicData>
+            </a:graphic>
+          </wp:inline>
+        </w:drawing>
+      </w:r>
+    </w:p>
+    <w:p>
+      <w:pPr>
+        <w:spacing w:after="0"/>
+        <w:ind w:firstLine="567"/>
+        <w:rPr>
+          <w:rFonts w:ascii="Times New Roman" w:hAnsi="Times New Roman"/>
+          <w:sz w:val="28"/>
+          <w:szCs w:val="28"/>
+          <w:lang w:eastAsia="ru-RU"/>
+        </w:rPr>
+      </w:pPr>
+      <w:r>
+        <w:rPr>
+          <w:rFonts w:ascii="Times New Roman" w:hAnsi="Times New Roman"/>
+          <w:sz w:val="28"/>
+          <w:szCs w:val="28"/>
+          <w:lang w:eastAsia="ru-RU"/>
+        </w:rPr>
+        <w:t xml:space="preserve">Рисунок 12. </w:t>
+      </w:r>
+      <w:r>
+        <w:rPr>
+          <w:rFonts w:ascii="Times New Roman" w:hAnsi="Times New Roman"/>
+          <w:sz w:val="28"/>
+          <w:szCs w:val="28"/>
+          <w:lang w:eastAsia="ru-RU"/>
+        </w:rPr>
+        <w:t>Диаграмма физического уровня базы</w:t>
+      </w:r>
+      <w:r>
+        <w:rPr>
+          <w:rFonts w:ascii="Times New Roman" w:hAnsi="Times New Roman"/>
+          <w:sz w:val="28"/>
+          <w:szCs w:val="28"/>
+          <w:lang w:eastAsia="ru-RU"/>
+        </w:rPr>
+        <w:t xml:space="preserve"> данных.</w:t>
+      </w:r>
+    </w:p>
+    <w:p>
+      <w:pPr>
+        <w:spacing w:after="0" w:line="259" w:lineRule="auto"/>
         <w:rPr>
           <w:rStyle w:val="FontStyle37"/>
           <w:rFonts w:eastAsia="Times New Roman"/>
@@ -6589,34 +7748,932 @@
     </w:p>
     <w:p>
       <w:pPr>
-        <w:rPr>
-          <w:rFonts w:ascii="Times New Roman" w:hAnsi="Times New Roman"/>
-          <w:sz w:val="28"/>
-          <w:szCs w:val="28"/>
-          <w:lang w:eastAsia="ru-RU"/>
-        </w:rPr>
-      </w:pPr>
-    </w:p>
-    <w:p>
-      <w:pPr>
-        <w:rPr>
-          <w:rFonts w:ascii="Times New Roman" w:hAnsi="Times New Roman"/>
-          <w:sz w:val="28"/>
-          <w:szCs w:val="28"/>
-          <w:lang w:eastAsia="ru-RU"/>
-        </w:rPr>
-      </w:pPr>
-    </w:p>
-    <w:p>
-      <w:pPr>
-        <w:spacing w:after="160" w:line="259" w:lineRule="auto"/>
-        <w:rPr>
-          <w:rFonts w:ascii="Times New Roman" w:hAnsi="Times New Roman"/>
-          <w:sz w:val="28"/>
-          <w:szCs w:val="28"/>
-          <w:lang w:eastAsia="ru-RU"/>
-        </w:rPr>
-      </w:pPr>
+        <w:spacing w:after="0"/>
+        <w:rPr>
+          <w:rFonts w:ascii="Times New Roman" w:hAnsi="Times New Roman"/>
+          <w:sz w:val="28"/>
+          <w:szCs w:val="28"/>
+          <w:lang w:eastAsia="ru-RU"/>
+        </w:rPr>
+      </w:pPr>
+    </w:p>
+    <w:p>
+      <w:pPr>
+        <w:tabs>
+          <w:tab w:val="left" w:pos="1935"/>
+        </w:tabs>
+        <w:spacing w:after="0"/>
+        <w:ind w:firstLine="709"/>
+        <w:jc w:val="both"/>
+        <w:rPr>
+          <w:rFonts w:ascii="Times New Roman" w:hAnsi="Times New Roman"/>
+          <w:sz w:val="28"/>
+          <w:szCs w:val="28"/>
+        </w:rPr>
+      </w:pPr>
+      <w:r>
+        <w:rPr>
+          <w:rFonts w:ascii="Times New Roman" w:hAnsi="Times New Roman"/>
+          <w:sz w:val="28"/>
+          <w:szCs w:val="28"/>
+        </w:rPr>
+        <w:t xml:space="preserve">Так как в магазине работает </w:t>
+      </w:r>
+      <w:r>
+        <w:rPr>
+          <w:rFonts w:ascii="Times New Roman" w:hAnsi="Times New Roman"/>
+          <w:sz w:val="28"/>
+          <w:szCs w:val="28"/>
+        </w:rPr>
+        <w:t>заведующий парикмахерской и администратор</w:t>
+      </w:r>
+      <w:r>
+        <w:rPr>
+          <w:rFonts w:ascii="Times New Roman" w:hAnsi="Times New Roman"/>
+          <w:sz w:val="28"/>
+          <w:szCs w:val="28"/>
+        </w:rPr>
+        <w:t>, необходима р</w:t>
+      </w:r>
+      <w:r>
+        <w:rPr>
+          <w:rFonts w:ascii="Times New Roman" w:hAnsi="Times New Roman"/>
+          <w:sz w:val="28"/>
+          <w:szCs w:val="28"/>
+        </w:rPr>
+        <w:t>е</w:t>
+      </w:r>
+      <w:r>
+        <w:rPr>
+          <w:rFonts w:ascii="Times New Roman" w:hAnsi="Times New Roman"/>
+          <w:sz w:val="28"/>
+          <w:szCs w:val="28"/>
+        </w:rPr>
+        <w:t xml:space="preserve">гистрация в системе. </w:t>
+      </w:r>
+    </w:p>
+    <w:p>
+      <w:pPr>
+        <w:tabs>
+          <w:tab w:val="left" w:pos="1935"/>
+        </w:tabs>
+        <w:spacing w:after="0"/>
+        <w:ind w:firstLine="709"/>
+        <w:jc w:val="both"/>
+        <w:rPr>
+          <w:rFonts w:ascii="Times New Roman" w:hAnsi="Times New Roman"/>
+          <w:bCs/>
+          <w:sz w:val="28"/>
+          <w:szCs w:val="28"/>
+        </w:rPr>
+      </w:pPr>
+      <w:r>
+        <w:rPr>
+          <w:rFonts w:ascii="Times New Roman" w:hAnsi="Times New Roman"/>
+          <w:bCs/>
+          <w:sz w:val="28"/>
+          <w:szCs w:val="28"/>
+        </w:rPr>
+        <w:t>Для построения диаграммы вариантов использования выделен</w:t>
+      </w:r>
+      <w:r>
+        <w:rPr>
+          <w:rFonts w:ascii="Times New Roman" w:hAnsi="Times New Roman"/>
+          <w:bCs/>
+          <w:sz w:val="28"/>
+          <w:szCs w:val="28"/>
+        </w:rPr>
+        <w:t>ы</w:t>
+      </w:r>
+      <w:r>
+        <w:rPr>
+          <w:rFonts w:ascii="Times New Roman" w:hAnsi="Times New Roman"/>
+          <w:bCs/>
+          <w:sz w:val="28"/>
+          <w:szCs w:val="28"/>
+        </w:rPr>
+        <w:t xml:space="preserve"> следующи</w:t>
+      </w:r>
+      <w:r>
+        <w:rPr>
+          <w:rFonts w:ascii="Times New Roman" w:hAnsi="Times New Roman"/>
+          <w:bCs/>
+          <w:sz w:val="28"/>
+          <w:szCs w:val="28"/>
+        </w:rPr>
+        <w:t>е</w:t>
+      </w:r>
+      <w:r>
+        <w:rPr>
+          <w:rFonts w:ascii="Times New Roman" w:hAnsi="Times New Roman"/>
+          <w:bCs/>
+          <w:sz w:val="28"/>
+          <w:szCs w:val="28"/>
+        </w:rPr>
+        <w:t xml:space="preserve"> исполнител</w:t>
+      </w:r>
+      <w:r>
+        <w:rPr>
+          <w:rFonts w:ascii="Times New Roman" w:hAnsi="Times New Roman"/>
+          <w:bCs/>
+          <w:sz w:val="28"/>
+          <w:szCs w:val="28"/>
+        </w:rPr>
+        <w:t>и</w:t>
+      </w:r>
+      <w:r>
+        <w:rPr>
+          <w:rFonts w:ascii="Times New Roman" w:hAnsi="Times New Roman"/>
+          <w:bCs/>
+          <w:sz w:val="28"/>
+          <w:szCs w:val="28"/>
+        </w:rPr>
+        <w:t xml:space="preserve">: </w:t>
+      </w:r>
+      <w:r>
+        <w:rPr>
+          <w:rFonts w:ascii="Times New Roman" w:hAnsi="Times New Roman"/>
+          <w:bCs/>
+          <w:sz w:val="28"/>
+          <w:szCs w:val="28"/>
+        </w:rPr>
+        <w:t>Администратор и Заведующий</w:t>
+      </w:r>
+      <w:r>
+        <w:rPr>
+          <w:rFonts w:ascii="Times New Roman" w:hAnsi="Times New Roman"/>
+          <w:bCs/>
+          <w:sz w:val="28"/>
+          <w:szCs w:val="28"/>
+        </w:rPr>
+        <w:t xml:space="preserve">. </w:t>
+      </w:r>
+    </w:p>
+    <w:p>
+      <w:pPr>
+        <w:tabs>
+          <w:tab w:val="left" w:pos="1935"/>
+        </w:tabs>
+        <w:spacing w:after="0"/>
+        <w:ind w:firstLine="709"/>
+        <w:jc w:val="both"/>
+        <w:rPr>
+          <w:rFonts w:ascii="Times New Roman" w:hAnsi="Times New Roman"/>
+          <w:bCs/>
+          <w:sz w:val="28"/>
+          <w:szCs w:val="28"/>
+        </w:rPr>
+      </w:pPr>
+      <w:r>
+        <w:rPr>
+          <w:rFonts w:ascii="Times New Roman" w:hAnsi="Times New Roman"/>
+          <w:bCs/>
+          <w:sz w:val="28"/>
+          <w:szCs w:val="28"/>
+        </w:rPr>
+        <w:t>Для Администратора в</w:t>
+      </w:r>
+      <w:r>
+        <w:rPr>
+          <w:rFonts w:ascii="Times New Roman" w:hAnsi="Times New Roman"/>
+          <w:bCs/>
+          <w:sz w:val="28"/>
+          <w:szCs w:val="28"/>
+        </w:rPr>
+        <w:t>ыделены следующие варианты использования:</w:t>
+      </w:r>
+    </w:p>
+    <w:p>
+      <w:pPr>
+        <w:numPr>
+          <w:ilvl w:val="0"/>
+          <w:numId w:val="7"/>
+        </w:numPr>
+        <w:tabs>
+          <w:tab w:val="left" w:pos="900"/>
+          <w:tab w:val="left" w:pos="1260"/>
+          <w:tab w:val="left" w:pos="1935"/>
+        </w:tabs>
+        <w:spacing w:after="0" w:line="240" w:lineRule="auto"/>
+        <w:ind w:left="0" w:firstLine="709"/>
+        <w:jc w:val="both"/>
+        <w:rPr>
+          <w:rFonts w:ascii="Times New Roman" w:hAnsi="Times New Roman"/>
+          <w:bCs/>
+          <w:sz w:val="28"/>
+          <w:szCs w:val="28"/>
+        </w:rPr>
+      </w:pPr>
+      <w:r>
+        <w:rPr>
+          <w:rFonts w:ascii="Times New Roman" w:hAnsi="Times New Roman"/>
+          <w:bCs/>
+          <w:sz w:val="28"/>
+          <w:szCs w:val="28"/>
+        </w:rPr>
+        <w:t xml:space="preserve"> </w:t>
+      </w:r>
+      <w:r>
+        <w:rPr>
+          <w:rFonts w:ascii="Times New Roman" w:hAnsi="Times New Roman"/>
+          <w:bCs/>
+          <w:sz w:val="28"/>
+          <w:szCs w:val="28"/>
+        </w:rPr>
+        <w:t>З</w:t>
+      </w:r>
+      <w:r>
+        <w:rPr>
+          <w:rFonts w:ascii="Times New Roman" w:hAnsi="Times New Roman"/>
+          <w:bCs/>
+          <w:sz w:val="28"/>
+          <w:szCs w:val="28"/>
+        </w:rPr>
+        <w:t>арегистрироваться в системе;</w:t>
+      </w:r>
+    </w:p>
+    <w:p>
+      <w:pPr>
+        <w:numPr>
+          <w:ilvl w:val="0"/>
+          <w:numId w:val="7"/>
+        </w:numPr>
+        <w:tabs>
+          <w:tab w:val="left" w:pos="900"/>
+          <w:tab w:val="left" w:pos="1260"/>
+          <w:tab w:val="left" w:pos="1935"/>
+        </w:tabs>
+        <w:spacing w:after="0" w:line="240" w:lineRule="auto"/>
+        <w:ind w:left="0" w:firstLine="709"/>
+        <w:jc w:val="both"/>
+        <w:rPr>
+          <w:rFonts w:ascii="Times New Roman" w:hAnsi="Times New Roman"/>
+          <w:bCs/>
+          <w:sz w:val="28"/>
+          <w:szCs w:val="28"/>
+        </w:rPr>
+      </w:pPr>
+      <w:r>
+        <w:rPr>
+          <w:rFonts w:ascii="Times New Roman" w:hAnsi="Times New Roman"/>
+          <w:bCs/>
+          <w:sz w:val="28"/>
+          <w:szCs w:val="28"/>
+        </w:rPr>
+        <w:t xml:space="preserve"> </w:t>
+      </w:r>
+      <w:r>
+        <w:rPr>
+          <w:rFonts w:ascii="Times New Roman" w:hAnsi="Times New Roman"/>
+          <w:bCs/>
+          <w:sz w:val="28"/>
+          <w:szCs w:val="28"/>
+        </w:rPr>
+        <w:t>Записать на услугу</w:t>
+      </w:r>
+      <w:r>
+        <w:rPr>
+          <w:rFonts w:ascii="Times New Roman" w:hAnsi="Times New Roman"/>
+          <w:bCs/>
+          <w:sz w:val="28"/>
+          <w:szCs w:val="28"/>
+        </w:rPr>
+        <w:t>;</w:t>
+      </w:r>
+    </w:p>
+    <w:p>
+      <w:pPr>
+        <w:numPr>
+          <w:ilvl w:val="0"/>
+          <w:numId w:val="7"/>
+        </w:numPr>
+        <w:tabs>
+          <w:tab w:val="left" w:pos="900"/>
+          <w:tab w:val="left" w:pos="1260"/>
+          <w:tab w:val="left" w:pos="1935"/>
+        </w:tabs>
+        <w:spacing w:after="0" w:line="240" w:lineRule="auto"/>
+        <w:ind w:left="0" w:firstLine="709"/>
+        <w:jc w:val="both"/>
+        <w:rPr>
+          <w:rFonts w:ascii="Times New Roman" w:hAnsi="Times New Roman"/>
+          <w:bCs/>
+          <w:sz w:val="28"/>
+          <w:szCs w:val="28"/>
+        </w:rPr>
+      </w:pPr>
+      <w:r>
+        <w:rPr>
+          <w:rFonts w:ascii="Times New Roman" w:hAnsi="Times New Roman"/>
+          <w:bCs/>
+          <w:sz w:val="28"/>
+          <w:szCs w:val="28"/>
+        </w:rPr>
+        <w:t xml:space="preserve"> </w:t>
+      </w:r>
+      <w:r>
+        <w:rPr>
+          <w:rFonts w:ascii="Times New Roman" w:hAnsi="Times New Roman"/>
+          <w:bCs/>
+          <w:sz w:val="28"/>
+          <w:szCs w:val="28"/>
+        </w:rPr>
+        <w:t>Изменить данные записи;</w:t>
+      </w:r>
+    </w:p>
+    <w:p>
+      <w:pPr>
+        <w:numPr>
+          <w:ilvl w:val="0"/>
+          <w:numId w:val="7"/>
+        </w:numPr>
+        <w:tabs>
+          <w:tab w:val="left" w:pos="900"/>
+          <w:tab w:val="left" w:pos="1260"/>
+          <w:tab w:val="left" w:pos="1935"/>
+        </w:tabs>
+        <w:spacing w:after="0" w:line="240" w:lineRule="auto"/>
+        <w:ind w:left="0" w:firstLine="709"/>
+        <w:jc w:val="both"/>
+        <w:rPr>
+          <w:rFonts w:ascii="Times New Roman" w:hAnsi="Times New Roman"/>
+          <w:bCs/>
+          <w:sz w:val="28"/>
+          <w:szCs w:val="28"/>
+        </w:rPr>
+      </w:pPr>
+      <w:r>
+        <w:rPr>
+          <w:rFonts w:ascii="Times New Roman" w:hAnsi="Times New Roman"/>
+          <w:bCs/>
+          <w:sz w:val="28"/>
+          <w:szCs w:val="28"/>
+        </w:rPr>
+        <w:t>Удалить запись</w:t>
+      </w:r>
+      <w:r>
+        <w:rPr>
+          <w:rFonts w:ascii="Times New Roman" w:hAnsi="Times New Roman"/>
+          <w:bCs/>
+          <w:sz w:val="28"/>
+          <w:szCs w:val="28"/>
+        </w:rPr>
+        <w:t>.</w:t>
+      </w:r>
+    </w:p>
+    <w:p>
+      <w:pPr>
+        <w:tabs>
+          <w:tab w:val="left" w:pos="1935"/>
+        </w:tabs>
+        <w:spacing w:after="0"/>
+        <w:ind w:firstLine="709"/>
+        <w:jc w:val="both"/>
+        <w:rPr>
+          <w:rFonts w:ascii="Times New Roman" w:hAnsi="Times New Roman"/>
+          <w:bCs/>
+          <w:sz w:val="28"/>
+          <w:szCs w:val="28"/>
+        </w:rPr>
+      </w:pPr>
+      <w:r>
+        <w:rPr>
+          <w:rFonts w:ascii="Times New Roman" w:hAnsi="Times New Roman"/>
+          <w:bCs/>
+          <w:sz w:val="28"/>
+          <w:szCs w:val="28"/>
+        </w:rPr>
+        <w:t xml:space="preserve">Для </w:t>
+      </w:r>
+      <w:r>
+        <w:rPr>
+          <w:rFonts w:ascii="Times New Roman" w:hAnsi="Times New Roman"/>
+          <w:bCs/>
+          <w:sz w:val="28"/>
+          <w:szCs w:val="28"/>
+        </w:rPr>
+        <w:t>Заведующего</w:t>
+      </w:r>
+      <w:r>
+        <w:rPr>
+          <w:rFonts w:ascii="Times New Roman" w:hAnsi="Times New Roman"/>
+          <w:bCs/>
+          <w:sz w:val="28"/>
+          <w:szCs w:val="28"/>
+        </w:rPr>
+        <w:t xml:space="preserve"> в</w:t>
+      </w:r>
+      <w:r>
+        <w:rPr>
+          <w:rFonts w:ascii="Times New Roman" w:hAnsi="Times New Roman"/>
+          <w:bCs/>
+          <w:sz w:val="28"/>
+          <w:szCs w:val="28"/>
+        </w:rPr>
+        <w:t>ыделены следующие варианты использования:</w:t>
+      </w:r>
+    </w:p>
+    <w:p>
+      <w:pPr>
+        <w:numPr>
+          <w:ilvl w:val="0"/>
+          <w:numId w:val="7"/>
+        </w:numPr>
+        <w:tabs>
+          <w:tab w:val="left" w:pos="900"/>
+          <w:tab w:val="left" w:pos="1260"/>
+          <w:tab w:val="left" w:pos="1935"/>
+        </w:tabs>
+        <w:spacing w:after="0" w:line="240" w:lineRule="auto"/>
+        <w:ind w:left="0" w:firstLine="709"/>
+        <w:jc w:val="both"/>
+        <w:rPr>
+          <w:rFonts w:ascii="Times New Roman" w:hAnsi="Times New Roman"/>
+          <w:bCs/>
+          <w:sz w:val="28"/>
+          <w:szCs w:val="28"/>
+        </w:rPr>
+      </w:pPr>
+      <w:r>
+        <w:rPr>
+          <w:rFonts w:ascii="Times New Roman" w:hAnsi="Times New Roman"/>
+          <w:bCs/>
+          <w:sz w:val="28"/>
+          <w:szCs w:val="28"/>
+        </w:rPr>
+        <w:t xml:space="preserve"> </w:t>
+      </w:r>
+      <w:r>
+        <w:rPr>
+          <w:rFonts w:ascii="Times New Roman" w:hAnsi="Times New Roman"/>
+          <w:bCs/>
+          <w:sz w:val="28"/>
+          <w:szCs w:val="28"/>
+        </w:rPr>
+        <w:t>З</w:t>
+      </w:r>
+      <w:r>
+        <w:rPr>
+          <w:rFonts w:ascii="Times New Roman" w:hAnsi="Times New Roman"/>
+          <w:bCs/>
+          <w:sz w:val="28"/>
+          <w:szCs w:val="28"/>
+        </w:rPr>
+        <w:t>арегистрироваться в системе;</w:t>
+      </w:r>
+    </w:p>
+    <w:p>
+      <w:pPr>
+        <w:numPr>
+          <w:ilvl w:val="0"/>
+          <w:numId w:val="7"/>
+        </w:numPr>
+        <w:tabs>
+          <w:tab w:val="left" w:pos="900"/>
+          <w:tab w:val="left" w:pos="1260"/>
+          <w:tab w:val="left" w:pos="1935"/>
+        </w:tabs>
+        <w:spacing w:after="0" w:line="240" w:lineRule="auto"/>
+        <w:ind w:left="0" w:firstLine="709"/>
+        <w:jc w:val="both"/>
+        <w:rPr>
+          <w:rFonts w:ascii="Times New Roman" w:hAnsi="Times New Roman"/>
+          <w:bCs/>
+          <w:sz w:val="28"/>
+          <w:szCs w:val="28"/>
+        </w:rPr>
+      </w:pPr>
+      <w:r>
+        <w:rPr>
+          <w:rFonts w:ascii="Times New Roman" w:hAnsi="Times New Roman"/>
+          <w:bCs/>
+          <w:sz w:val="28"/>
+          <w:szCs w:val="28"/>
+        </w:rPr>
+        <w:t xml:space="preserve"> Изменить данные </w:t>
+      </w:r>
+      <w:r>
+        <w:rPr>
+          <w:rFonts w:ascii="Times New Roman" w:hAnsi="Times New Roman"/>
+          <w:bCs/>
+          <w:sz w:val="28"/>
+          <w:szCs w:val="28"/>
+        </w:rPr>
+        <w:t>об услугах;</w:t>
+      </w:r>
+    </w:p>
+    <w:p>
+      <w:pPr>
+        <w:numPr>
+          <w:ilvl w:val="0"/>
+          <w:numId w:val="7"/>
+        </w:numPr>
+        <w:tabs>
+          <w:tab w:val="left" w:pos="900"/>
+          <w:tab w:val="left" w:pos="1260"/>
+          <w:tab w:val="left" w:pos="1935"/>
+        </w:tabs>
+        <w:spacing w:after="0" w:line="240" w:lineRule="auto"/>
+        <w:ind w:left="0" w:firstLine="709"/>
+        <w:jc w:val="both"/>
+        <w:rPr>
+          <w:rFonts w:ascii="Times New Roman" w:hAnsi="Times New Roman"/>
+          <w:bCs/>
+          <w:sz w:val="28"/>
+          <w:szCs w:val="28"/>
+        </w:rPr>
+      </w:pPr>
+      <w:r>
+        <w:rPr>
+          <w:rFonts w:ascii="Times New Roman" w:hAnsi="Times New Roman"/>
+          <w:bCs/>
+          <w:sz w:val="28"/>
+          <w:szCs w:val="28"/>
+        </w:rPr>
+        <w:t xml:space="preserve"> Изменить данные о персонале</w:t>
+      </w:r>
+      <w:r>
+        <w:rPr>
+          <w:rFonts w:ascii="Times New Roman" w:hAnsi="Times New Roman"/>
+          <w:bCs/>
+          <w:sz w:val="28"/>
+          <w:szCs w:val="28"/>
+        </w:rPr>
+        <w:t>.</w:t>
+      </w:r>
+    </w:p>
+    <w:p>
+      <w:pPr>
+        <w:tabs>
+          <w:tab w:val="left" w:pos="1935"/>
+        </w:tabs>
+        <w:spacing w:after="0"/>
+        <w:ind w:firstLine="709"/>
+        <w:jc w:val="both"/>
+        <w:rPr>
+          <w:rFonts w:ascii="Times New Roman" w:hAnsi="Times New Roman"/>
+          <w:bCs/>
+          <w:sz w:val="28"/>
+          <w:szCs w:val="28"/>
+        </w:rPr>
+      </w:pPr>
+      <w:r>
+        <w:rPr>
+          <w:rFonts w:ascii="Times New Roman" w:hAnsi="Times New Roman"/>
+          <w:bCs/>
+          <w:sz w:val="28"/>
+          <w:szCs w:val="28"/>
+        </w:rPr>
+        <w:t>Разработанная диаграмма вариантов использования представлена  на р</w:t>
+      </w:r>
+      <w:r>
+        <w:rPr>
+          <w:rFonts w:ascii="Times New Roman" w:hAnsi="Times New Roman"/>
+          <w:bCs/>
+          <w:sz w:val="28"/>
+          <w:szCs w:val="28"/>
+        </w:rPr>
+        <w:t>и</w:t>
+      </w:r>
+      <w:r>
+        <w:rPr>
+          <w:rFonts w:ascii="Times New Roman" w:hAnsi="Times New Roman"/>
+          <w:bCs/>
+          <w:sz w:val="28"/>
+          <w:szCs w:val="28"/>
+        </w:rPr>
+        <w:t xml:space="preserve">сунке </w:t>
+      </w:r>
+      <w:r>
+        <w:rPr>
+          <w:rFonts w:ascii="Times New Roman" w:hAnsi="Times New Roman"/>
+          <w:bCs/>
+          <w:sz w:val="28"/>
+          <w:szCs w:val="28"/>
+        </w:rPr>
+        <w:t>13</w:t>
+      </w:r>
+      <w:r>
+        <w:rPr>
+          <w:rFonts w:ascii="Times New Roman" w:hAnsi="Times New Roman"/>
+          <w:bCs/>
+          <w:sz w:val="28"/>
+          <w:szCs w:val="28"/>
+        </w:rPr>
+        <w:t>.</w:t>
+      </w:r>
+    </w:p>
+    <w:p>
+      <w:pPr>
+        <w:rPr>
+          <w:rFonts w:ascii="Times New Roman" w:hAnsi="Times New Roman"/>
+          <w:sz w:val="28"/>
+          <w:szCs w:val="28"/>
+          <w:lang w:eastAsia="ru-RU"/>
+        </w:rPr>
+      </w:pPr>
+    </w:p>
+    <w:p>
+      <w:pPr>
+        <w:rPr>
+          <w:rFonts w:ascii="Times New Roman" w:hAnsi="Times New Roman"/>
+          <w:sz w:val="28"/>
+          <w:szCs w:val="28"/>
+          <w:lang w:eastAsia="ru-RU"/>
+        </w:rPr>
+      </w:pPr>
+      <w:r>
+        <w:rPr>
+          <w:rFonts w:ascii="Times New Roman" w:hAnsi="Times New Roman"/>
+          <w:noProof/>
+          <w:sz w:val="28"/>
+          <w:szCs w:val="28"/>
+          <w:lang w:eastAsia="ru-RU"/>
+        </w:rPr>
+        <w:lastRenderedPageBreak/>
+        <w:drawing>
+          <wp:inline distT="0" distB="0" distL="0" distR="0" wp14:anchorId="36C8CC55" wp14:editId="64BF2A8B">
+            <wp:extent cx="5940425" cy="3692525"/>
+            <wp:effectExtent l="0" t="0" r="3175" b="3175"/>
+            <wp:docPr id="17" name="Рисунок 17"/>
+            <wp:cNvGraphicFramePr>
+              <a:graphicFrameLocks xmlns:a="http://schemas.openxmlformats.org/drawingml/2006/main" noChangeAspect="1"/>
+            </wp:cNvGraphicFramePr>
+            <a:graphic xmlns:a="http://schemas.openxmlformats.org/drawingml/2006/main">
+              <a:graphicData uri="http://schemas.openxmlformats.org/drawingml/2006/picture">
+                <pic:pic xmlns:pic="http://schemas.openxmlformats.org/drawingml/2006/picture">
+                  <pic:nvPicPr>
+                    <pic:cNvPr id="0" name="Инкин1-4.png"/>
+                    <pic:cNvPicPr/>
+                  </pic:nvPicPr>
+                  <pic:blipFill>
+                    <a:blip r:embed="rId20">
+                      <a:extLst>
+                        <a:ext uri="{28A0092B-C50C-407E-A947-70E740481C1C}">
+                          <a14:useLocalDpi xmlns:a14="http://schemas.microsoft.com/office/drawing/2010/main" val="0"/>
+                        </a:ext>
+                      </a:extLst>
+                    </a:blip>
+                    <a:stretch>
+                      <a:fillRect/>
+                    </a:stretch>
+                  </pic:blipFill>
+                  <pic:spPr>
+                    <a:xfrm>
+                      <a:off x="0" y="0"/>
+                      <a:ext cx="5940425" cy="3692525"/>
+                    </a:xfrm>
+                    <a:prstGeom prst="rect">
+                      <a:avLst/>
+                    </a:prstGeom>
+                  </pic:spPr>
+                </pic:pic>
+              </a:graphicData>
+            </a:graphic>
+          </wp:inline>
+        </w:drawing>
+      </w:r>
+    </w:p>
+    <w:p>
+      <w:pPr>
+        <w:tabs>
+          <w:tab w:val="left" w:pos="1935"/>
+        </w:tabs>
+        <w:rPr>
+          <w:rFonts w:ascii="Times New Roman" w:hAnsi="Times New Roman"/>
+          <w:sz w:val="28"/>
+          <w:szCs w:val="28"/>
+        </w:rPr>
+      </w:pPr>
+      <w:r>
+        <w:rPr>
+          <w:rFonts w:ascii="Times New Roman" w:hAnsi="Times New Roman"/>
+          <w:sz w:val="28"/>
+          <w:szCs w:val="28"/>
+        </w:rPr>
+        <w:t xml:space="preserve">Рисунок </w:t>
+      </w:r>
+      <w:r>
+        <w:rPr>
+          <w:rFonts w:ascii="Times New Roman" w:hAnsi="Times New Roman"/>
+          <w:sz w:val="28"/>
+          <w:szCs w:val="28"/>
+        </w:rPr>
+        <w:t xml:space="preserve">13. </w:t>
+      </w:r>
+      <w:r>
+        <w:rPr>
+          <w:rFonts w:ascii="Times New Roman" w:hAnsi="Times New Roman"/>
+          <w:sz w:val="28"/>
+          <w:szCs w:val="28"/>
+        </w:rPr>
+        <w:t>Диаграмма вариантов использования</w:t>
+      </w:r>
+    </w:p>
+    <w:p>
+      <w:pPr>
+        <w:tabs>
+          <w:tab w:val="left" w:pos="1935"/>
+        </w:tabs>
+        <w:spacing w:after="0"/>
+        <w:ind w:firstLine="709"/>
+        <w:jc w:val="both"/>
+        <w:rPr>
+          <w:rFonts w:ascii="Times New Roman" w:hAnsi="Times New Roman"/>
+          <w:sz w:val="28"/>
+          <w:szCs w:val="28"/>
+        </w:rPr>
+      </w:pPr>
+      <w:r>
+        <w:rPr>
+          <w:rFonts w:ascii="Times New Roman" w:hAnsi="Times New Roman"/>
+          <w:sz w:val="28"/>
+          <w:szCs w:val="28"/>
+        </w:rPr>
+        <w:t>Для решения задачи автоматизации учета продаж были разработаны 3 табл</w:t>
+      </w:r>
+      <w:r>
+        <w:rPr>
+          <w:rFonts w:ascii="Times New Roman" w:hAnsi="Times New Roman"/>
+          <w:sz w:val="28"/>
+          <w:szCs w:val="28"/>
+        </w:rPr>
+        <w:t>и</w:t>
+      </w:r>
+      <w:r>
+        <w:rPr>
+          <w:rFonts w:ascii="Times New Roman" w:hAnsi="Times New Roman"/>
+          <w:sz w:val="28"/>
+          <w:szCs w:val="28"/>
+        </w:rPr>
+        <w:t xml:space="preserve">цы. </w:t>
+      </w:r>
+    </w:p>
+    <w:p>
+      <w:pPr>
+        <w:tabs>
+          <w:tab w:val="left" w:pos="1935"/>
+        </w:tabs>
+        <w:spacing w:after="0"/>
+        <w:ind w:firstLine="709"/>
+        <w:jc w:val="both"/>
+        <w:rPr>
+          <w:rFonts w:ascii="Times New Roman" w:hAnsi="Times New Roman"/>
+          <w:sz w:val="28"/>
+          <w:szCs w:val="28"/>
+        </w:rPr>
+      </w:pPr>
+      <w:r>
+        <w:rPr>
+          <w:rFonts w:ascii="Times New Roman" w:hAnsi="Times New Roman"/>
+          <w:sz w:val="28"/>
+          <w:szCs w:val="28"/>
+        </w:rPr>
+        <w:t>Диаграмма классов представлена на рисунке 1</w:t>
+      </w:r>
+      <w:r>
+        <w:rPr>
+          <w:rFonts w:ascii="Times New Roman" w:hAnsi="Times New Roman"/>
+          <w:sz w:val="28"/>
+          <w:szCs w:val="28"/>
+        </w:rPr>
+        <w:t>4</w:t>
+      </w:r>
+      <w:r>
+        <w:rPr>
+          <w:rFonts w:ascii="Times New Roman" w:hAnsi="Times New Roman"/>
+          <w:sz w:val="28"/>
+          <w:szCs w:val="28"/>
+        </w:rPr>
+        <w:t>. На диаграмме в</w:t>
+      </w:r>
+      <w:r>
+        <w:rPr>
+          <w:rFonts w:ascii="Times New Roman" w:hAnsi="Times New Roman"/>
+          <w:sz w:val="28"/>
+          <w:szCs w:val="28"/>
+        </w:rPr>
+        <w:t>ы</w:t>
+      </w:r>
+      <w:r>
+        <w:rPr>
+          <w:rFonts w:ascii="Times New Roman" w:hAnsi="Times New Roman"/>
+          <w:sz w:val="28"/>
+          <w:szCs w:val="28"/>
+        </w:rPr>
+        <w:t>делены для каждой таблицы атрибуты и операции, которые возможно осуществить со справочником. Указаны ключ</w:t>
+      </w:r>
+      <w:r>
+        <w:rPr>
+          <w:rFonts w:ascii="Times New Roman" w:hAnsi="Times New Roman"/>
+          <w:sz w:val="28"/>
+          <w:szCs w:val="28"/>
+        </w:rPr>
+        <w:t>е</w:t>
+      </w:r>
+      <w:r>
+        <w:rPr>
+          <w:rFonts w:ascii="Times New Roman" w:hAnsi="Times New Roman"/>
+          <w:sz w:val="28"/>
+          <w:szCs w:val="28"/>
+        </w:rPr>
+        <w:t xml:space="preserve">вые поля, созданы связи и указан их тип. </w:t>
+      </w:r>
+    </w:p>
+    <w:p>
+      <w:pPr>
+        <w:spacing w:after="0"/>
+        <w:rPr>
+          <w:rFonts w:ascii="Times New Roman" w:hAnsi="Times New Roman"/>
+          <w:sz w:val="28"/>
+          <w:szCs w:val="28"/>
+          <w:lang w:eastAsia="ru-RU"/>
+        </w:rPr>
+      </w:pPr>
+    </w:p>
+    <w:p>
+      <w:pPr>
+        <w:spacing w:after="0"/>
+        <w:jc w:val="center"/>
+        <w:rPr>
+          <w:rFonts w:ascii="Times New Roman" w:hAnsi="Times New Roman"/>
+          <w:sz w:val="28"/>
+          <w:szCs w:val="28"/>
+          <w:lang w:eastAsia="ru-RU"/>
+        </w:rPr>
+      </w:pPr>
+      <w:r>
+        <w:rPr>
+          <w:rFonts w:ascii="Times New Roman" w:hAnsi="Times New Roman"/>
+          <w:noProof/>
+          <w:sz w:val="28"/>
+          <w:szCs w:val="28"/>
+          <w:lang w:eastAsia="ru-RU"/>
+        </w:rPr>
+        <w:drawing>
+          <wp:inline distT="0" distB="0" distL="0" distR="0" wp14:anchorId="7AEA9D46" wp14:editId="2E1E33B0">
+            <wp:extent cx="5105400" cy="2925713"/>
+            <wp:effectExtent l="0" t="0" r="0" b="8255"/>
+            <wp:docPr id="19" name="Рисунок 19"/>
+            <wp:cNvGraphicFramePr>
+              <a:graphicFrameLocks xmlns:a="http://schemas.openxmlformats.org/drawingml/2006/main" noChangeAspect="1"/>
+            </wp:cNvGraphicFramePr>
+            <a:graphic xmlns:a="http://schemas.openxmlformats.org/drawingml/2006/main">
+              <a:graphicData uri="http://schemas.openxmlformats.org/drawingml/2006/picture">
+                <pic:pic xmlns:pic="http://schemas.openxmlformats.org/drawingml/2006/picture">
+                  <pic:nvPicPr>
+                    <pic:cNvPr id="0" name="Инкин2-4.png"/>
+                    <pic:cNvPicPr/>
+                  </pic:nvPicPr>
+                  <pic:blipFill>
+                    <a:blip r:embed="rId21">
+                      <a:extLst>
+                        <a:ext uri="{28A0092B-C50C-407E-A947-70E740481C1C}">
+                          <a14:useLocalDpi xmlns:a14="http://schemas.microsoft.com/office/drawing/2010/main" val="0"/>
+                        </a:ext>
+                      </a:extLst>
+                    </a:blip>
+                    <a:stretch>
+                      <a:fillRect/>
+                    </a:stretch>
+                  </pic:blipFill>
+                  <pic:spPr>
+                    <a:xfrm>
+                      <a:off x="0" y="0"/>
+                      <a:ext cx="5111120" cy="2928991"/>
+                    </a:xfrm>
+                    <a:prstGeom prst="rect">
+                      <a:avLst/>
+                    </a:prstGeom>
+                  </pic:spPr>
+                </pic:pic>
+              </a:graphicData>
+            </a:graphic>
+          </wp:inline>
+        </w:drawing>
+      </w:r>
+    </w:p>
+    <w:p>
+      <w:pPr>
+        <w:spacing w:after="0"/>
+        <w:rPr>
+          <w:rFonts w:ascii="Times New Roman" w:hAnsi="Times New Roman"/>
+          <w:sz w:val="28"/>
+          <w:szCs w:val="28"/>
+          <w:lang w:eastAsia="ru-RU"/>
+        </w:rPr>
+      </w:pPr>
+      <w:bookmarkStart w:id="29" w:name="_GoBack"/>
+      <w:bookmarkEnd w:id="29"/>
+      <w:r>
+        <w:rPr>
+          <w:rFonts w:ascii="Times New Roman" w:hAnsi="Times New Roman"/>
+          <w:sz w:val="28"/>
+          <w:szCs w:val="28"/>
+          <w:lang w:eastAsia="ru-RU"/>
+        </w:rPr>
+        <w:t>Рисунок 14. Диаграмма классов</w:t>
+      </w:r>
       <w:r>
         <w:rPr>
           <w:rFonts w:ascii="Times New Roman" w:hAnsi="Times New Roman"/>
@@ -7149,7 +9206,7 @@
       </w:pPr>
     </w:p>
     <w:sectPr>
-      <w:footerReference w:type="default" r:id="rId14"/>
+      <w:footerReference w:type="default" r:id="rId22"/>
       <w:pgSz w:w="11906" w:h="16838"/>
       <w:pgMar w:top="1134" w:right="850" w:bottom="1134" w:left="1701" w:header="708" w:footer="708" w:gutter="0"/>
       <w:cols w:space="708"/>
@@ -7215,7 +9272,7 @@
           <w:rPr>
             <w:noProof/>
           </w:rPr>
-          <w:t>11</w:t>
+          <w:t>18</w:t>
         </w:r>
         <w:r>
           <w:fldChar w:fldCharType="end"/>
@@ -7507,19 +9564,19 @@
     </w:lvl>
   </w:abstractNum>
   <w:abstractNum w:abstractNumId="3">
-    <w:nsid w:val="6F281463"/>
+    <w:nsid w:val="647D6C5D"/>
     <w:multiLevelType w:val="hybridMultilevel"/>
-    <w:tmpl w:val="BA0C0FD6"/>
-    <w:lvl w:ilvl="0" w:tplc="FA567852">
+    <w:tmpl w:val="E2AA4172"/>
+    <w:lvl w:ilvl="0" w:tplc="0234C8EC">
       <w:start w:val="1"/>
       <w:numFmt w:val="bullet"/>
       <w:lvlText w:val=""/>
       <w:lvlJc w:val="left"/>
       <w:pPr>
         <w:tabs>
-          <w:tab w:val="num" w:pos="1260"/>
-        </w:tabs>
-        <w:ind w:left="540" w:firstLine="360"/>
+          <w:tab w:val="num" w:pos="2187"/>
+        </w:tabs>
+        <w:ind w:left="2187" w:hanging="360"/>
       </w:pPr>
       <w:rPr>
         <w:rFonts w:ascii="Symbol" w:hAnsi="Symbol" w:hint="default"/>
@@ -7532,9 +9589,9 @@
       <w:lvlJc w:val="left"/>
       <w:pPr>
         <w:tabs>
-          <w:tab w:val="num" w:pos="1980"/>
-        </w:tabs>
-        <w:ind w:left="1980" w:hanging="360"/>
+          <w:tab w:val="num" w:pos="2340"/>
+        </w:tabs>
+        <w:ind w:left="2340" w:hanging="360"/>
       </w:pPr>
       <w:rPr>
         <w:rFonts w:ascii="Courier New" w:hAnsi="Courier New" w:cs="Courier New" w:hint="default"/>
@@ -7547,9 +9604,9 @@
       <w:lvlJc w:val="left"/>
       <w:pPr>
         <w:tabs>
-          <w:tab w:val="num" w:pos="2700"/>
-        </w:tabs>
-        <w:ind w:left="2700" w:hanging="360"/>
+          <w:tab w:val="num" w:pos="3060"/>
+        </w:tabs>
+        <w:ind w:left="3060" w:hanging="360"/>
       </w:pPr>
       <w:rPr>
         <w:rFonts w:ascii="Wingdings" w:hAnsi="Wingdings" w:hint="default"/>
@@ -7562,9 +9619,9 @@
       <w:lvlJc w:val="left"/>
       <w:pPr>
         <w:tabs>
-          <w:tab w:val="num" w:pos="3420"/>
-        </w:tabs>
-        <w:ind w:left="3420" w:hanging="360"/>
+          <w:tab w:val="num" w:pos="3780"/>
+        </w:tabs>
+        <w:ind w:left="3780" w:hanging="360"/>
       </w:pPr>
       <w:rPr>
         <w:rFonts w:ascii="Symbol" w:hAnsi="Symbol" w:hint="default"/>
@@ -7577,9 +9634,9 @@
       <w:lvlJc w:val="left"/>
       <w:pPr>
         <w:tabs>
-          <w:tab w:val="num" w:pos="4140"/>
-        </w:tabs>
-        <w:ind w:left="4140" w:hanging="360"/>
+          <w:tab w:val="num" w:pos="4500"/>
+        </w:tabs>
+        <w:ind w:left="4500" w:hanging="360"/>
       </w:pPr>
       <w:rPr>
         <w:rFonts w:ascii="Courier New" w:hAnsi="Courier New" w:cs="Courier New" w:hint="default"/>
@@ -7592,9 +9649,9 @@
       <w:lvlJc w:val="left"/>
       <w:pPr>
         <w:tabs>
-          <w:tab w:val="num" w:pos="4860"/>
-        </w:tabs>
-        <w:ind w:left="4860" w:hanging="360"/>
+          <w:tab w:val="num" w:pos="5220"/>
+        </w:tabs>
+        <w:ind w:left="5220" w:hanging="360"/>
       </w:pPr>
       <w:rPr>
         <w:rFonts w:ascii="Wingdings" w:hAnsi="Wingdings" w:hint="default"/>
@@ -7607,9 +9664,9 @@
       <w:lvlJc w:val="left"/>
       <w:pPr>
         <w:tabs>
-          <w:tab w:val="num" w:pos="5580"/>
-        </w:tabs>
-        <w:ind w:left="5580" w:hanging="360"/>
+          <w:tab w:val="num" w:pos="5940"/>
+        </w:tabs>
+        <w:ind w:left="5940" w:hanging="360"/>
       </w:pPr>
       <w:rPr>
         <w:rFonts w:ascii="Symbol" w:hAnsi="Symbol" w:hint="default"/>
@@ -7622,9 +9679,9 @@
       <w:lvlJc w:val="left"/>
       <w:pPr>
         <w:tabs>
-          <w:tab w:val="num" w:pos="6300"/>
-        </w:tabs>
-        <w:ind w:left="6300" w:hanging="360"/>
+          <w:tab w:val="num" w:pos="6660"/>
+        </w:tabs>
+        <w:ind w:left="6660" w:hanging="360"/>
       </w:pPr>
       <w:rPr>
         <w:rFonts w:ascii="Courier New" w:hAnsi="Courier New" w:cs="Courier New" w:hint="default"/>
@@ -7637,9 +9694,9 @@
       <w:lvlJc w:val="left"/>
       <w:pPr>
         <w:tabs>
-          <w:tab w:val="num" w:pos="7020"/>
-        </w:tabs>
-        <w:ind w:left="7020" w:hanging="360"/>
+          <w:tab w:val="num" w:pos="7380"/>
+        </w:tabs>
+        <w:ind w:left="7380" w:hanging="360"/>
       </w:pPr>
       <w:rPr>
         <w:rFonts w:ascii="Wingdings" w:hAnsi="Wingdings" w:hint="default"/>
@@ -7647,6 +9704,146 @@
     </w:lvl>
   </w:abstractNum>
   <w:abstractNum w:abstractNumId="4">
+    <w:nsid w:val="6F281463"/>
+    <w:multiLevelType w:val="hybridMultilevel"/>
+    <w:tmpl w:val="BA0C0FD6"/>
+    <w:lvl w:ilvl="0" w:tplc="FA567852">
+      <w:start w:val="1"/>
+      <w:numFmt w:val="bullet"/>
+      <w:lvlText w:val=""/>
+      <w:lvlJc w:val="left"/>
+      <w:pPr>
+        <w:tabs>
+          <w:tab w:val="num" w:pos="1260"/>
+        </w:tabs>
+        <w:ind w:left="540" w:firstLine="360"/>
+      </w:pPr>
+      <w:rPr>
+        <w:rFonts w:ascii="Symbol" w:hAnsi="Symbol" w:hint="default"/>
+      </w:rPr>
+    </w:lvl>
+    <w:lvl w:ilvl="1" w:tplc="04190003" w:tentative="1">
+      <w:start w:val="1"/>
+      <w:numFmt w:val="bullet"/>
+      <w:lvlText w:val="o"/>
+      <w:lvlJc w:val="left"/>
+      <w:pPr>
+        <w:tabs>
+          <w:tab w:val="num" w:pos="1980"/>
+        </w:tabs>
+        <w:ind w:left="1980" w:hanging="360"/>
+      </w:pPr>
+      <w:rPr>
+        <w:rFonts w:ascii="Courier New" w:hAnsi="Courier New" w:cs="Courier New" w:hint="default"/>
+      </w:rPr>
+    </w:lvl>
+    <w:lvl w:ilvl="2" w:tplc="04190005" w:tentative="1">
+      <w:start w:val="1"/>
+      <w:numFmt w:val="bullet"/>
+      <w:lvlText w:val=""/>
+      <w:lvlJc w:val="left"/>
+      <w:pPr>
+        <w:tabs>
+          <w:tab w:val="num" w:pos="2700"/>
+        </w:tabs>
+        <w:ind w:left="2700" w:hanging="360"/>
+      </w:pPr>
+      <w:rPr>
+        <w:rFonts w:ascii="Wingdings" w:hAnsi="Wingdings" w:hint="default"/>
+      </w:rPr>
+    </w:lvl>
+    <w:lvl w:ilvl="3" w:tplc="04190001" w:tentative="1">
+      <w:start w:val="1"/>
+      <w:numFmt w:val="bullet"/>
+      <w:lvlText w:val=""/>
+      <w:lvlJc w:val="left"/>
+      <w:pPr>
+        <w:tabs>
+          <w:tab w:val="num" w:pos="3420"/>
+        </w:tabs>
+        <w:ind w:left="3420" w:hanging="360"/>
+      </w:pPr>
+      <w:rPr>
+        <w:rFonts w:ascii="Symbol" w:hAnsi="Symbol" w:hint="default"/>
+      </w:rPr>
+    </w:lvl>
+    <w:lvl w:ilvl="4" w:tplc="04190003" w:tentative="1">
+      <w:start w:val="1"/>
+      <w:numFmt w:val="bullet"/>
+      <w:lvlText w:val="o"/>
+      <w:lvlJc w:val="left"/>
+      <w:pPr>
+        <w:tabs>
+          <w:tab w:val="num" w:pos="4140"/>
+        </w:tabs>
+        <w:ind w:left="4140" w:hanging="360"/>
+      </w:pPr>
+      <w:rPr>
+        <w:rFonts w:ascii="Courier New" w:hAnsi="Courier New" w:cs="Courier New" w:hint="default"/>
+      </w:rPr>
+    </w:lvl>
+    <w:lvl w:ilvl="5" w:tplc="04190005" w:tentative="1">
+      <w:start w:val="1"/>
+      <w:numFmt w:val="bullet"/>
+      <w:lvlText w:val=""/>
+      <w:lvlJc w:val="left"/>
+      <w:pPr>
+        <w:tabs>
+          <w:tab w:val="num" w:pos="4860"/>
+        </w:tabs>
+        <w:ind w:left="4860" w:hanging="360"/>
+      </w:pPr>
+      <w:rPr>
+        <w:rFonts w:ascii="Wingdings" w:hAnsi="Wingdings" w:hint="default"/>
+      </w:rPr>
+    </w:lvl>
+    <w:lvl w:ilvl="6" w:tplc="04190001" w:tentative="1">
+      <w:start w:val="1"/>
+      <w:numFmt w:val="bullet"/>
+      <w:lvlText w:val=""/>
+      <w:lvlJc w:val="left"/>
+      <w:pPr>
+        <w:tabs>
+          <w:tab w:val="num" w:pos="5580"/>
+        </w:tabs>
+        <w:ind w:left="5580" w:hanging="360"/>
+      </w:pPr>
+      <w:rPr>
+        <w:rFonts w:ascii="Symbol" w:hAnsi="Symbol" w:hint="default"/>
+      </w:rPr>
+    </w:lvl>
+    <w:lvl w:ilvl="7" w:tplc="04190003" w:tentative="1">
+      <w:start w:val="1"/>
+      <w:numFmt w:val="bullet"/>
+      <w:lvlText w:val="o"/>
+      <w:lvlJc w:val="left"/>
+      <w:pPr>
+        <w:tabs>
+          <w:tab w:val="num" w:pos="6300"/>
+        </w:tabs>
+        <w:ind w:left="6300" w:hanging="360"/>
+      </w:pPr>
+      <w:rPr>
+        <w:rFonts w:ascii="Courier New" w:hAnsi="Courier New" w:cs="Courier New" w:hint="default"/>
+      </w:rPr>
+    </w:lvl>
+    <w:lvl w:ilvl="8" w:tplc="04190005" w:tentative="1">
+      <w:start w:val="1"/>
+      <w:numFmt w:val="bullet"/>
+      <w:lvlText w:val=""/>
+      <w:lvlJc w:val="left"/>
+      <w:pPr>
+        <w:tabs>
+          <w:tab w:val="num" w:pos="7020"/>
+        </w:tabs>
+        <w:ind w:left="7020" w:hanging="360"/>
+      </w:pPr>
+      <w:rPr>
+        <w:rFonts w:ascii="Wingdings" w:hAnsi="Wingdings" w:hint="default"/>
+      </w:rPr>
+    </w:lvl>
+  </w:abstractNum>
+  <w:abstractNum w:abstractNumId="5">
     <w:nsid w:val="79272BEF"/>
     <w:multiLevelType w:val="hybridMultilevel"/>
     <w:tmpl w:val="3050F0EE"/>
@@ -7763,7 +9960,7 @@
       </w:pPr>
     </w:lvl>
   </w:abstractNum>
-  <w:abstractNum w:abstractNumId="5">
+  <w:abstractNum w:abstractNumId="6">
     <w:nsid w:val="7A101B52"/>
     <w:multiLevelType w:val="singleLevel"/>
     <w:tmpl w:val="6B88B938"/>
@@ -7779,7 +9976,7 @@
     </w:lvl>
   </w:abstractNum>
   <w:num w:numId="1">
-    <w:abstractNumId w:val="4"/>
+    <w:abstractNumId w:val="5"/>
   </w:num>
   <w:num w:numId="2">
     <w:abstractNumId w:val="1"/>
@@ -7803,9 +10000,12 @@
     </w:lvlOverride>
   </w:num>
   <w:num w:numId="5">
-    <w:abstractNumId w:val="5"/>
+    <w:abstractNumId w:val="6"/>
   </w:num>
   <w:num w:numId="6">
+    <w:abstractNumId w:val="4"/>
+  </w:num>
+  <w:num w:numId="7">
     <w:abstractNumId w:val="3"/>
   </w:num>
 </w:numbering>
@@ -9396,7 +11596,7 @@
   <a:extraClrSchemeLst/>
   <a:extLst>
     <a:ext uri="{05A4C25C-085E-4340-85A3-A5531E510DB2}">
-      <thm15:themeFamily xmlns:thm15="http://schemas.microsoft.com/office/thememl/2012/main" xmlns="" name="Office Theme" id="{62F939B6-93AF-4DB8-9C6B-D6C7DFDC589F}" vid="{4A3C46E8-61CC-4603-A589-7422A47A8E4A}"/>
+      <thm15:themeFamily xmlns="" xmlns:thm15="http://schemas.microsoft.com/office/thememl/2012/main" name="Office Theme" id="{62F939B6-93AF-4DB8-9C6B-D6C7DFDC589F}" vid="{4A3C46E8-61CC-4603-A589-7422A47A8E4A}"/>
     </a:ext>
   </a:extLst>
 </a:theme>

</xml_diff>